<commit_message>
changes made to project proposal
</commit_message>
<xml_diff>
--- a/project/project-proposal-template-1.docx
+++ b/project/project-proposal-template-1.docx
@@ -191,15 +191,9 @@
       <w:pPr>
         <w:pStyle w:val="TOC1"/>
         <w:rPr>
-          <w:rFonts w:ascii="Times New Roman" w:eastAsia="MS Mincho" w:hAnsi="Times New Roman" w:cs="Times New Roman"/>
           <w:b/>
-          <w:bCs w:val="0"/>
-          <w:caps w:val="0"/>
           <w:noProof/>
           <w:color w:val="943634" w:themeColor="accent2" w:themeShade="BF"/>
-          <w:sz w:val="24"/>
-          <w:szCs w:val="24"/>
-          <w:lang w:eastAsia="ja-JP"/>
           <w14:shadow w14:blurRad="50800" w14:dist="38100" w14:dir="2700000" w14:sx="100000" w14:sy="100000" w14:kx="0" w14:ky="0" w14:algn="tl">
             <w14:srgbClr w14:val="000000">
               <w14:alpha w14:val="60000"/>
@@ -303,7 +297,7 @@
           </w14:shadow>
         </w:rPr>
       </w:pPr>
-      <w:hyperlink w:anchor="_Toc52873032" w:history="1">
+      <w:hyperlink w:anchor="_Toc52873031" w:history="1">
         <w:r>
           <w:rPr>
             <w:b/>
@@ -315,7 +309,33 @@
               </w14:srgbClr>
             </w14:shadow>
           </w:rPr>
-          <w:t>II.</w:t>
+          <w:t>I</w:t>
+        </w:r>
+        <w:r>
+          <w:rPr>
+            <w:b/>
+            <w:noProof/>
+            <w:color w:val="943634" w:themeColor="accent2" w:themeShade="BF"/>
+            <w14:shadow w14:blurRad="50800" w14:dist="38100" w14:dir="2700000" w14:sx="100000" w14:sy="100000" w14:kx="0" w14:ky="0" w14:algn="tl">
+              <w14:srgbClr w14:val="000000">
+                <w14:alpha w14:val="60000"/>
+              </w14:srgbClr>
+            </w14:shadow>
+          </w:rPr>
+          <w:t>I</w:t>
+        </w:r>
+        <w:r>
+          <w:rPr>
+            <w:b/>
+            <w:noProof/>
+            <w:color w:val="943634" w:themeColor="accent2" w:themeShade="BF"/>
+            <w14:shadow w14:blurRad="50800" w14:dist="38100" w14:dir="2700000" w14:sx="100000" w14:sy="100000" w14:kx="0" w14:ky="0" w14:algn="tl">
+              <w14:srgbClr w14:val="000000">
+                <w14:alpha w14:val="60000"/>
+              </w14:srgbClr>
+            </w14:shadow>
+          </w:rPr>
+          <w:t>.</w:t>
         </w:r>
         <w:r>
           <w:rPr>
@@ -399,7 +419,7 @@
           </w14:shadow>
         </w:rPr>
       </w:pPr>
-      <w:hyperlink w:anchor="_Toc52873036" w:history="1">
+      <w:hyperlink w:anchor="_Toc52873032" w:history="1">
         <w:r>
           <w:rPr>
             <w:b/>
@@ -424,7 +444,129 @@
               </w14:srgbClr>
             </w14:shadow>
           </w:rPr>
-          <w:t>I.</w:t>
+          <w:t>I</w:t>
+        </w:r>
+        <w:r>
+          <w:rPr>
+            <w:b/>
+            <w:noProof/>
+            <w:color w:val="943634" w:themeColor="accent2" w:themeShade="BF"/>
+            <w14:shadow w14:blurRad="50800" w14:dist="38100" w14:dir="2700000" w14:sx="100000" w14:sy="100000" w14:kx="0" w14:ky="0" w14:algn="tl">
+              <w14:srgbClr w14:val="000000">
+                <w14:alpha w14:val="60000"/>
+              </w14:srgbClr>
+            </w14:shadow>
+          </w:rPr>
+          <w:t>.</w:t>
+        </w:r>
+        <w:r>
+          <w:rPr>
+            <w:rFonts w:ascii="Times New Roman" w:eastAsia="MS Mincho" w:hAnsi="Times New Roman" w:cs="Times New Roman"/>
+            <w:b/>
+            <w:bCs w:val="0"/>
+            <w:caps w:val="0"/>
+            <w:noProof/>
+            <w:color w:val="943634" w:themeColor="accent2" w:themeShade="BF"/>
+            <w:sz w:val="24"/>
+            <w:szCs w:val="24"/>
+            <w:lang w:eastAsia="ja-JP"/>
+            <w14:shadow w14:blurRad="50800" w14:dist="38100" w14:dir="2700000" w14:sx="100000" w14:sy="100000" w14:kx="0" w14:ky="0" w14:algn="tl">
+              <w14:srgbClr w14:val="000000">
+                <w14:alpha w14:val="60000"/>
+              </w14:srgbClr>
+            </w14:shadow>
+          </w:rPr>
+          <w:tab/>
+        </w:r>
+        <w:r>
+          <w:rPr>
+            <w:b/>
+            <w:noProof/>
+            <w:color w:val="943634" w:themeColor="accent2" w:themeShade="BF"/>
+            <w14:shadow w14:blurRad="50800" w14:dist="38100" w14:dir="2700000" w14:sx="100000" w14:sy="100000" w14:kx="0" w14:ky="0" w14:algn="tl">
+              <w14:srgbClr w14:val="000000">
+                <w14:alpha w14:val="60000"/>
+              </w14:srgbClr>
+            </w14:shadow>
+          </w:rPr>
+          <w:t>Deliverables</w:t>
+        </w:r>
+        <w:r>
+          <w:rPr>
+            <w:b/>
+            <w:noProof/>
+            <w:webHidden/>
+            <w:color w:val="943634" w:themeColor="accent2" w:themeShade="BF"/>
+            <w14:shadow w14:blurRad="50800" w14:dist="38100" w14:dir="2700000" w14:sx="100000" w14:sy="100000" w14:kx="0" w14:ky="0" w14:algn="tl">
+              <w14:srgbClr w14:val="000000">
+                <w14:alpha w14:val="60000"/>
+              </w14:srgbClr>
+            </w14:shadow>
+          </w:rPr>
+          <w:tab/>
+        </w:r>
+        <w:r>
+          <w:rPr>
+            <w:b/>
+            <w:noProof/>
+            <w:webHidden/>
+            <w:color w:val="943634" w:themeColor="accent2" w:themeShade="BF"/>
+            <w14:shadow w14:blurRad="50800" w14:dist="38100" w14:dir="2700000" w14:sx="100000" w14:sy="100000" w14:kx="0" w14:ky="0" w14:algn="tl">
+              <w14:srgbClr w14:val="000000">
+                <w14:alpha w14:val="60000"/>
+              </w14:srgbClr>
+            </w14:shadow>
+          </w:rPr>
+          <w:t>5</w:t>
+        </w:r>
+      </w:hyperlink>
+    </w:p>
+    <w:p>
+      <w:pPr>
+        <w:pStyle w:val="TOC1"/>
+        <w:rPr>
+          <w:rFonts w:ascii="Times New Roman" w:eastAsia="MS Mincho" w:hAnsi="Times New Roman" w:cs="Times New Roman"/>
+          <w:b/>
+          <w:bCs w:val="0"/>
+          <w:caps w:val="0"/>
+          <w:noProof/>
+          <w:color w:val="943634" w:themeColor="accent2" w:themeShade="BF"/>
+          <w:sz w:val="24"/>
+          <w:szCs w:val="24"/>
+          <w:lang w:eastAsia="ja-JP"/>
+          <w14:shadow w14:blurRad="50800" w14:dist="38100" w14:dir="2700000" w14:sx="100000" w14:sy="100000" w14:kx="0" w14:ky="0" w14:algn="tl">
+            <w14:srgbClr w14:val="000000">
+              <w14:alpha w14:val="60000"/>
+            </w14:srgbClr>
+          </w14:shadow>
+        </w:rPr>
+      </w:pPr>
+      <w:hyperlink w:anchor="_Toc52873036" w:history="1">
+        <w:r>
+          <w:rPr>
+            <w:b/>
+            <w:noProof/>
+            <w:color w:val="943634" w:themeColor="accent2" w:themeShade="BF"/>
+            <w14:shadow w14:blurRad="50800" w14:dist="38100" w14:dir="2700000" w14:sx="100000" w14:sy="100000" w14:kx="0" w14:ky="0" w14:algn="tl">
+              <w14:srgbClr w14:val="000000">
+                <w14:alpha w14:val="60000"/>
+              </w14:srgbClr>
+            </w14:shadow>
+          </w:rPr>
+          <w:t>IV</w:t>
+        </w:r>
+        <w:r>
+          <w:rPr>
+            <w:b/>
+            <w:noProof/>
+            <w:color w:val="943634" w:themeColor="accent2" w:themeShade="BF"/>
+            <w14:shadow w14:blurRad="50800" w14:dist="38100" w14:dir="2700000" w14:sx="100000" w14:sy="100000" w14:kx="0" w14:ky="0" w14:algn="tl">
+              <w14:srgbClr w14:val="000000">
+                <w14:alpha w14:val="60000"/>
+              </w14:srgbClr>
+            </w14:shadow>
+          </w:rPr>
+          <w:t>.</w:t>
         </w:r>
         <w:r>
           <w:rPr>
@@ -509,128 +651,6 @@
         </w:rPr>
       </w:pPr>
       <w:hyperlink w:anchor="_Toc52873038" w:history="1">
-        <w:r>
-          <w:rPr>
-            <w:b/>
-            <w:noProof/>
-            <w:color w:val="943634" w:themeColor="accent2" w:themeShade="BF"/>
-            <w14:shadow w14:blurRad="50800" w14:dist="38100" w14:dir="2700000" w14:sx="100000" w14:sy="100000" w14:kx="0" w14:ky="0" w14:algn="tl">
-              <w14:srgbClr w14:val="000000">
-                <w14:alpha w14:val="60000"/>
-              </w14:srgbClr>
-            </w14:shadow>
-          </w:rPr>
-          <w:t>I</w:t>
-        </w:r>
-        <w:r>
-          <w:rPr>
-            <w:b/>
-            <w:noProof/>
-            <w:color w:val="943634" w:themeColor="accent2" w:themeShade="BF"/>
-            <w14:shadow w14:blurRad="50800" w14:dist="38100" w14:dir="2700000" w14:sx="100000" w14:sy="100000" w14:kx="0" w14:ky="0" w14:algn="tl">
-              <w14:srgbClr w14:val="000000">
-                <w14:alpha w14:val="60000"/>
-              </w14:srgbClr>
-            </w14:shadow>
-          </w:rPr>
-          <w:t>V</w:t>
-        </w:r>
-        <w:r>
-          <w:rPr>
-            <w:b/>
-            <w:noProof/>
-            <w:color w:val="943634" w:themeColor="accent2" w:themeShade="BF"/>
-            <w14:shadow w14:blurRad="50800" w14:dist="38100" w14:dir="2700000" w14:sx="100000" w14:sy="100000" w14:kx="0" w14:ky="0" w14:algn="tl">
-              <w14:srgbClr w14:val="000000">
-                <w14:alpha w14:val="60000"/>
-              </w14:srgbClr>
-            </w14:shadow>
-          </w:rPr>
-          <w:t>.</w:t>
-        </w:r>
-        <w:r>
-          <w:rPr>
-            <w:rFonts w:ascii="Times New Roman" w:eastAsia="MS Mincho" w:hAnsi="Times New Roman" w:cs="Times New Roman"/>
-            <w:b/>
-            <w:bCs w:val="0"/>
-            <w:caps w:val="0"/>
-            <w:noProof/>
-            <w:color w:val="943634" w:themeColor="accent2" w:themeShade="BF"/>
-            <w:sz w:val="24"/>
-            <w:szCs w:val="24"/>
-            <w:lang w:eastAsia="ja-JP"/>
-            <w14:shadow w14:blurRad="50800" w14:dist="38100" w14:dir="2700000" w14:sx="100000" w14:sy="100000" w14:kx="0" w14:ky="0" w14:algn="tl">
-              <w14:srgbClr w14:val="000000">
-                <w14:alpha w14:val="60000"/>
-              </w14:srgbClr>
-            </w14:shadow>
-          </w:rPr>
-          <w:tab/>
-        </w:r>
-        <w:r>
-          <w:rPr>
-            <w:b/>
-            <w:noProof/>
-            <w:color w:val="943634" w:themeColor="accent2" w:themeShade="BF"/>
-            <w14:shadow w14:blurRad="50800" w14:dist="38100" w14:dir="2700000" w14:sx="100000" w14:sy="100000" w14:kx="0" w14:ky="0" w14:algn="tl">
-              <w14:srgbClr w14:val="000000">
-                <w14:alpha w14:val="60000"/>
-              </w14:srgbClr>
-            </w14:shadow>
-          </w:rPr>
-          <w:t>Key Personnel</w:t>
-        </w:r>
-        <w:r>
-          <w:rPr>
-            <w:b/>
-            <w:noProof/>
-            <w:webHidden/>
-            <w:color w:val="943634" w:themeColor="accent2" w:themeShade="BF"/>
-            <w14:shadow w14:blurRad="50800" w14:dist="38100" w14:dir="2700000" w14:sx="100000" w14:sy="100000" w14:kx="0" w14:ky="0" w14:algn="tl">
-              <w14:srgbClr w14:val="000000">
-                <w14:alpha w14:val="60000"/>
-              </w14:srgbClr>
-            </w14:shadow>
-          </w:rPr>
-          <w:tab/>
-        </w:r>
-        <w:r>
-          <w:rPr>
-            <w:b/>
-            <w:noProof/>
-            <w:webHidden/>
-            <w:color w:val="943634" w:themeColor="accent2" w:themeShade="BF"/>
-            <w14:shadow w14:blurRad="50800" w14:dist="38100" w14:dir="2700000" w14:sx="100000" w14:sy="100000" w14:kx="0" w14:ky="0" w14:algn="tl">
-              <w14:srgbClr w14:val="000000">
-                <w14:alpha w14:val="60000"/>
-              </w14:srgbClr>
-            </w14:shadow>
-          </w:rPr>
-          <w:t>5</w:t>
-        </w:r>
-      </w:hyperlink>
-    </w:p>
-    <w:p>
-      <w:pPr>
-        <w:pStyle w:val="TOC1"/>
-        <w:rPr>
-          <w:rFonts w:ascii="Times New Roman" w:eastAsia="MS Mincho" w:hAnsi="Times New Roman" w:cs="Times New Roman"/>
-          <w:b/>
-          <w:bCs w:val="0"/>
-          <w:caps w:val="0"/>
-          <w:noProof/>
-          <w:color w:val="943634" w:themeColor="accent2" w:themeShade="BF"/>
-          <w:sz w:val="24"/>
-          <w:szCs w:val="24"/>
-          <w:lang w:eastAsia="ja-JP"/>
-          <w14:shadow w14:blurRad="50800" w14:dist="38100" w14:dir="2700000" w14:sx="100000" w14:sy="100000" w14:kx="0" w14:ky="0" w14:algn="tl">
-            <w14:srgbClr w14:val="000000">
-              <w14:alpha w14:val="60000"/>
-            </w14:srgbClr>
-          </w14:shadow>
-        </w:rPr>
-      </w:pPr>
-      <w:hyperlink w:anchor="_Toc52873041" w:history="1">
         <w:r>
           <w:rPr>
             <w:b/>
@@ -715,6 +735,128 @@
               </w14:srgbClr>
             </w14:shadow>
           </w:rPr>
+          <w:t>5</w:t>
+        </w:r>
+      </w:hyperlink>
+    </w:p>
+    <w:p>
+      <w:pPr>
+        <w:pStyle w:val="TOC1"/>
+        <w:rPr>
+          <w:rFonts w:ascii="Times New Roman" w:eastAsia="MS Mincho" w:hAnsi="Times New Roman" w:cs="Times New Roman"/>
+          <w:b/>
+          <w:bCs w:val="0"/>
+          <w:caps w:val="0"/>
+          <w:noProof/>
+          <w:color w:val="943634" w:themeColor="accent2" w:themeShade="BF"/>
+          <w:sz w:val="24"/>
+          <w:szCs w:val="24"/>
+          <w:lang w:eastAsia="ja-JP"/>
+          <w14:shadow w14:blurRad="50800" w14:dist="38100" w14:dir="2700000" w14:sx="100000" w14:sy="100000" w14:kx="0" w14:ky="0" w14:algn="tl">
+            <w14:srgbClr w14:val="000000">
+              <w14:alpha w14:val="60000"/>
+            </w14:srgbClr>
+          </w14:shadow>
+        </w:rPr>
+      </w:pPr>
+      <w:hyperlink w:anchor="_Toc52873041" w:history="1">
+        <w:r>
+          <w:rPr>
+            <w:b/>
+            <w:noProof/>
+            <w:color w:val="943634" w:themeColor="accent2" w:themeShade="BF"/>
+            <w14:shadow w14:blurRad="50800" w14:dist="38100" w14:dir="2700000" w14:sx="100000" w14:sy="100000" w14:kx="0" w14:ky="0" w14:algn="tl">
+              <w14:srgbClr w14:val="000000">
+                <w14:alpha w14:val="60000"/>
+              </w14:srgbClr>
+            </w14:shadow>
+          </w:rPr>
+          <w:t>V</w:t>
+        </w:r>
+        <w:r>
+          <w:rPr>
+            <w:b/>
+            <w:noProof/>
+            <w:color w:val="943634" w:themeColor="accent2" w:themeShade="BF"/>
+            <w14:shadow w14:blurRad="50800" w14:dist="38100" w14:dir="2700000" w14:sx="100000" w14:sy="100000" w14:kx="0" w14:ky="0" w14:algn="tl">
+              <w14:srgbClr w14:val="000000">
+                <w14:alpha w14:val="60000"/>
+              </w14:srgbClr>
+            </w14:shadow>
+          </w:rPr>
+          <w:t>I</w:t>
+        </w:r>
+        <w:r>
+          <w:rPr>
+            <w:b/>
+            <w:noProof/>
+            <w:color w:val="943634" w:themeColor="accent2" w:themeShade="BF"/>
+            <w14:shadow w14:blurRad="50800" w14:dist="38100" w14:dir="2700000" w14:sx="100000" w14:sy="100000" w14:kx="0" w14:ky="0" w14:algn="tl">
+              <w14:srgbClr w14:val="000000">
+                <w14:alpha w14:val="60000"/>
+              </w14:srgbClr>
+            </w14:shadow>
+          </w:rPr>
+          <w:t>.</w:t>
+        </w:r>
+        <w:r>
+          <w:rPr>
+            <w:rFonts w:ascii="Times New Roman" w:eastAsia="MS Mincho" w:hAnsi="Times New Roman" w:cs="Times New Roman"/>
+            <w:b/>
+            <w:bCs w:val="0"/>
+            <w:caps w:val="0"/>
+            <w:noProof/>
+            <w:color w:val="943634" w:themeColor="accent2" w:themeShade="BF"/>
+            <w:sz w:val="24"/>
+            <w:szCs w:val="24"/>
+            <w:lang w:eastAsia="ja-JP"/>
+            <w14:shadow w14:blurRad="50800" w14:dist="38100" w14:dir="2700000" w14:sx="100000" w14:sy="100000" w14:kx="0" w14:ky="0" w14:algn="tl">
+              <w14:srgbClr w14:val="000000">
+                <w14:alpha w14:val="60000"/>
+              </w14:srgbClr>
+            </w14:shadow>
+          </w:rPr>
+          <w:tab/>
+        </w:r>
+        <w:r>
+          <w:rPr>
+            <w:b/>
+            <w:noProof/>
+            <w:color w:val="943634" w:themeColor="accent2" w:themeShade="BF"/>
+            <w14:shadow w14:blurRad="50800" w14:dist="38100" w14:dir="2700000" w14:sx="100000" w14:sy="100000" w14:kx="0" w14:ky="0" w14:algn="tl">
+              <w14:srgbClr w14:val="000000">
+                <w14:alpha w14:val="60000"/>
+              </w14:srgbClr>
+            </w14:shadow>
+          </w:rPr>
+          <w:t>Acknowledgements</w:t>
+        </w:r>
+        <w:r>
+          <w:rPr>
+            <w:b/>
+            <w:noProof/>
+            <w:webHidden/>
+            <w:color w:val="943634" w:themeColor="accent2" w:themeShade="BF"/>
+            <w14:shadow w14:blurRad="50800" w14:dist="38100" w14:dir="2700000" w14:sx="100000" w14:sy="100000" w14:kx="0" w14:ky="0" w14:algn="tl">
+              <w14:srgbClr w14:val="000000">
+                <w14:alpha w14:val="60000"/>
+              </w14:srgbClr>
+            </w14:shadow>
+          </w:rPr>
+          <w:tab/>
+        </w:r>
+        <w:r>
+          <w:rPr>
+            <w:b/>
+            <w:noProof/>
+            <w:webHidden/>
+            <w:color w:val="943634" w:themeColor="accent2" w:themeShade="BF"/>
+            <w14:shadow w14:blurRad="50800" w14:dist="38100" w14:dir="2700000" w14:sx="100000" w14:sy="100000" w14:kx="0" w14:ky="0" w14:algn="tl">
+              <w14:srgbClr w14:val="000000">
+                <w14:alpha w14:val="60000"/>
+              </w14:srgbClr>
+            </w14:shadow>
+          </w:rPr>
           <w:t>6</w:t>
         </w:r>
       </w:hyperlink>
@@ -764,7 +906,33 @@
               </w14:srgbClr>
             </w14:shadow>
           </w:rPr>
-          <w:t>I.</w:t>
+          <w:t>I</w:t>
+        </w:r>
+        <w:r>
+          <w:rPr>
+            <w:b/>
+            <w:noProof/>
+            <w:color w:val="943634" w:themeColor="accent2" w:themeShade="BF"/>
+            <w14:shadow w14:blurRad="50800" w14:dist="38100" w14:dir="2700000" w14:sx="100000" w14:sy="100000" w14:kx="0" w14:ky="0" w14:algn="tl">
+              <w14:srgbClr w14:val="000000">
+                <w14:alpha w14:val="60000"/>
+              </w14:srgbClr>
+            </w14:shadow>
+          </w:rPr>
+          <w:t>I</w:t>
+        </w:r>
+        <w:r>
+          <w:rPr>
+            <w:b/>
+            <w:noProof/>
+            <w:color w:val="943634" w:themeColor="accent2" w:themeShade="BF"/>
+            <w14:shadow w14:blurRad="50800" w14:dist="38100" w14:dir="2700000" w14:sx="100000" w14:sy="100000" w14:kx="0" w14:ky="0" w14:algn="tl">
+              <w14:srgbClr w14:val="000000">
+                <w14:alpha w14:val="60000"/>
+              </w14:srgbClr>
+            </w14:shadow>
+          </w:rPr>
+          <w:t>.</w:t>
         </w:r>
         <w:r>
           <w:rPr>
@@ -1027,24 +1195,58 @@
         <w:rPr>
           <w:sz w:val="24"/>
         </w:rPr>
-        <w:t xml:space="preserve"> </w:t>
+        <w:t>.</w:t>
       </w:r>
+    </w:p>
+    <w:p>
+      <w:pPr>
+        <w:pStyle w:val="BodyText"/>
+        <w:rPr>
+          <w:sz w:val="24"/>
+        </w:rPr>
+      </w:pPr>
       <w:r>
         <w:rPr>
-          <w:sz w:val="24"/>
-        </w:rPr>
-        <w:t xml:space="preserve">I’ve decided to use </w:t>
+          <w:i/>
+          <w:sz w:val="24"/>
+          <w:u w:val="single"/>
+        </w:rPr>
+        <w:t xml:space="preserve">Reason to use </w:t>
       </w:r>
       <w:proofErr w:type="spellStart"/>
       <w:r>
         <w:rPr>
-          <w:sz w:val="24"/>
+          <w:i/>
+          <w:sz w:val="24"/>
+          <w:u w:val="single"/>
         </w:rPr>
         <w:t>Ansible</w:t>
       </w:r>
       <w:proofErr w:type="spellEnd"/>
       <w:r>
         <w:rPr>
+          <w:i/>
+          <w:sz w:val="24"/>
+          <w:u w:val="single"/>
+        </w:rPr>
+        <w:t>:</w:t>
+      </w:r>
+      <w:r>
+        <w:rPr>
+          <w:sz w:val="24"/>
+        </w:rPr>
+        <w:t xml:space="preserve"> I’ve decided to use </w:t>
+      </w:r>
+      <w:proofErr w:type="spellStart"/>
+      <w:r>
+        <w:rPr>
+          <w:sz w:val="24"/>
+        </w:rPr>
+        <w:t>Ansible</w:t>
+      </w:r>
+      <w:proofErr w:type="spellEnd"/>
+      <w:r>
+        <w:rPr>
           <w:sz w:val="24"/>
         </w:rPr>
         <w:t xml:space="preserve"> as a </w:t>
@@ -1061,30 +1263,14 @@
         <w:rPr>
           <w:sz w:val="24"/>
         </w:rPr>
-        <w:t>-ops tool</w:t>
+        <w:t>-ops tool for t</w:t>
       </w:r>
       <w:r>
         <w:rPr>
           <w:sz w:val="24"/>
         </w:rPr>
-        <w:t xml:space="preserve"> for this project</w:t>
+        <w:t xml:space="preserve">his project because of its simplicity. </w:t>
       </w:r>
-      <w:bookmarkStart w:id="2" w:name="_GoBack"/>
-      <w:bookmarkEnd w:id="2"/>
-      <w:r>
-        <w:rPr>
-          <w:sz w:val="24"/>
-        </w:rPr>
-        <w:t>.</w:t>
-      </w:r>
-    </w:p>
-    <w:p>
-      <w:pPr>
-        <w:pStyle w:val="BodyText"/>
-        <w:rPr>
-          <w:sz w:val="24"/>
-        </w:rPr>
-      </w:pPr>
       <w:proofErr w:type="spellStart"/>
       <w:r>
         <w:rPr>
@@ -1097,6 +1283,94 @@
         <w:rPr>
           <w:sz w:val="24"/>
         </w:rPr>
+        <w:t xml:space="preserve"> is rich with built-in modules that help you do anything from trivial tasks such as installing a package to more complex tasks</w:t>
+      </w:r>
+      <w:r>
+        <w:rPr>
+          <w:sz w:val="24"/>
+        </w:rPr>
+        <w:t xml:space="preserve">. </w:t>
+      </w:r>
+      <w:proofErr w:type="spellStart"/>
+      <w:r>
+        <w:rPr>
+          <w:sz w:val="24"/>
+        </w:rPr>
+        <w:t>Ansible</w:t>
+      </w:r>
+      <w:proofErr w:type="spellEnd"/>
+      <w:r>
+        <w:rPr>
+          <w:sz w:val="24"/>
+        </w:rPr>
+        <w:t xml:space="preserve"> uses playbooks that are an equivalent to chef recipes.</w:t>
+      </w:r>
+      <w:r>
+        <w:rPr>
+          <w:sz w:val="24"/>
+        </w:rPr>
+        <w:t xml:space="preserve"> </w:t>
+      </w:r>
+      <w:proofErr w:type="spellStart"/>
+      <w:r>
+        <w:rPr>
+          <w:sz w:val="24"/>
+        </w:rPr>
+        <w:t>Ansible</w:t>
+      </w:r>
+      <w:proofErr w:type="spellEnd"/>
+      <w:r>
+        <w:rPr>
+          <w:sz w:val="24"/>
+        </w:rPr>
+        <w:t xml:space="preserve"> is </w:t>
+      </w:r>
+      <w:r>
+        <w:rPr>
+          <w:sz w:val="24"/>
+        </w:rPr>
+        <w:t xml:space="preserve">also </w:t>
+      </w:r>
+      <w:r>
+        <w:rPr>
+          <w:sz w:val="24"/>
+        </w:rPr>
+        <w:t>agentless, which means that there's no need to install anything on your servers in order to use it.</w:t>
+      </w:r>
+      <w:r>
+        <w:rPr>
+          <w:sz w:val="24"/>
+        </w:rPr>
+        <w:t xml:space="preserve"> </w:t>
+      </w:r>
+      <w:r>
+        <w:rPr>
+          <w:sz w:val="24"/>
+        </w:rPr>
+        <w:t>Playbook semantics are so intuitive and easy to write that we no longer bother connecting to servers and running commands manually through the shell</w:t>
+      </w:r>
+      <w:bookmarkStart w:id="2" w:name="_GoBack"/>
+      <w:bookmarkEnd w:id="2"/>
+    </w:p>
+    <w:p>
+      <w:pPr>
+        <w:pStyle w:val="BodyText"/>
+        <w:rPr>
+          <w:sz w:val="24"/>
+        </w:rPr>
+      </w:pPr>
+      <w:proofErr w:type="spellStart"/>
+      <w:r>
+        <w:rPr>
+          <w:sz w:val="24"/>
+        </w:rPr>
+        <w:t>Ansible</w:t>
+      </w:r>
+      <w:proofErr w:type="spellEnd"/>
+      <w:r>
+        <w:rPr>
+          <w:sz w:val="24"/>
+        </w:rPr>
         <w:t xml:space="preserve"> is an IT automation tool which deploys software and configures systems on multiple servers using SSH protocol. Python based </w:t>
       </w:r>
       <w:proofErr w:type="spellStart"/>
@@ -1171,20 +1445,6 @@
         <w:rPr>
           <w:sz w:val="24"/>
         </w:rPr>
-        <w:t>The detailed phases and estimated timelines for finishing them are listed in the next section.</w:t>
-      </w:r>
-    </w:p>
-    <w:p>
-      <w:pPr>
-        <w:pStyle w:val="BodyText"/>
-        <w:rPr>
-          <w:sz w:val="24"/>
-        </w:rPr>
-      </w:pPr>
-      <w:r>
-        <w:rPr>
-          <w:sz w:val="24"/>
-        </w:rPr>
         <w:t>Apache storm uses Zookeeper for handling its distributed configuration service. So basically I have to setup zookeeper and then configure it to work on a setup of Apache Storm. This can be done on a single machine but for this project I will try a more practical and realistic scenario of using multiple machines.</w:t>
       </w:r>
     </w:p>
@@ -1248,47 +1508,157 @@
       <w:pPr>
         <w:pStyle w:val="BodyText"/>
         <w:rPr>
-          <w:sz w:val="24"/>
+          <w:b/>
+          <w:sz w:val="24"/>
+        </w:rPr>
+      </w:pPr>
+    </w:p>
+    <w:p>
+      <w:pPr>
+        <w:pStyle w:val="BodyText"/>
+        <w:rPr>
+          <w:b/>
+          <w:sz w:val="24"/>
+        </w:rPr>
+      </w:pPr>
+    </w:p>
+    <w:p>
+      <w:pPr>
+        <w:pStyle w:val="BodyText"/>
+        <w:rPr>
+          <w:b/>
+          <w:sz w:val="24"/>
+        </w:rPr>
+      </w:pPr>
+    </w:p>
+    <w:p>
+      <w:pPr>
+        <w:pStyle w:val="BodyText"/>
+        <w:rPr>
+          <w:b/>
+          <w:sz w:val="24"/>
+        </w:rPr>
+      </w:pPr>
+    </w:p>
+    <w:p>
+      <w:pPr>
+        <w:pStyle w:val="Heading1"/>
+        <w:rPr>
+          <w:rFonts w:ascii="DejaVu Serif" w:hAnsi="DejaVu Serif"/>
+          <w:b/>
+          <w:color w:val="215868" w:themeColor="accent5" w:themeShade="80"/>
+          <w:u w:val="single"/>
+          <w14:shadow w14:blurRad="50800" w14:dist="38100" w14:dir="2700000" w14:sx="100000" w14:sy="100000" w14:kx="0" w14:ky="0" w14:algn="tl">
+            <w14:srgbClr w14:val="000000">
+              <w14:alpha w14:val="60000"/>
+            </w14:srgbClr>
+          </w14:shadow>
         </w:rPr>
       </w:pPr>
       <w:r>
         <w:rPr>
-          <w:sz w:val="24"/>
-        </w:rPr>
-        <w:t xml:space="preserve">I’ll be using either </w:t>
+          <w:rFonts w:ascii="DejaVu Serif" w:hAnsi="DejaVu Serif"/>
+          <w:b/>
+          <w:color w:val="215868" w:themeColor="accent5" w:themeShade="80"/>
+          <w:u w:val="single"/>
+          <w14:shadow w14:blurRad="50800" w14:dist="38100" w14:dir="2700000" w14:sx="100000" w14:sy="100000" w14:kx="0" w14:ky="0" w14:algn="tl">
+            <w14:srgbClr w14:val="000000">
+              <w14:alpha w14:val="60000"/>
+            </w14:srgbClr>
+          </w14:shadow>
+        </w:rPr>
+        <w:t xml:space="preserve">Deliverables: </w:t>
+      </w:r>
+    </w:p>
+    <w:p>
+      <w:pPr>
+        <w:pStyle w:val="BodyText"/>
+        <w:numPr>
+          <w:ilvl w:val="0"/>
+          <w:numId w:val="46"/>
+        </w:numPr>
+        <w:rPr>
+          <w:sz w:val="24"/>
+        </w:rPr>
+      </w:pPr>
+      <w:r>
+        <w:rPr>
+          <w:sz w:val="24"/>
+        </w:rPr>
+        <w:t xml:space="preserve">I will write 2 </w:t>
       </w:r>
       <w:proofErr w:type="spellStart"/>
       <w:r>
         <w:rPr>
           <w:sz w:val="24"/>
         </w:rPr>
-        <w:t>zeromq</w:t>
+        <w:t>A</w:t>
+      </w:r>
+      <w:r>
+        <w:rPr>
+          <w:sz w:val="24"/>
+        </w:rPr>
+        <w:t>nsible</w:t>
       </w:r>
       <w:proofErr w:type="spellEnd"/>
       <w:r>
         <w:rPr>
           <w:sz w:val="24"/>
         </w:rPr>
-        <w:t xml:space="preserve"> or </w:t>
+        <w:t xml:space="preserve"> playbooks to first install all the prerequisites required for Apache Storm</w:t>
+      </w:r>
+      <w:r>
+        <w:rPr>
+          <w:sz w:val="24"/>
+        </w:rPr>
+        <w:t>. The first playbook will install Apache Zookeeper and take care of the prerequisites.</w:t>
+      </w:r>
+      <w:r>
+        <w:rPr>
+          <w:sz w:val="24"/>
+        </w:rPr>
+        <w:t xml:space="preserve"> </w:t>
+      </w:r>
+    </w:p>
+    <w:p>
+      <w:pPr>
+        <w:pStyle w:val="BodyText"/>
+        <w:numPr>
+          <w:ilvl w:val="0"/>
+          <w:numId w:val="46"/>
+        </w:numPr>
+        <w:rPr>
+          <w:sz w:val="24"/>
+        </w:rPr>
+      </w:pPr>
+      <w:r>
+        <w:rPr>
+          <w:sz w:val="24"/>
+        </w:rPr>
+        <w:t xml:space="preserve">The second </w:t>
       </w:r>
       <w:proofErr w:type="spellStart"/>
       <w:r>
         <w:rPr>
           <w:sz w:val="24"/>
         </w:rPr>
-        <w:t>rabbitmq</w:t>
+        <w:t>Ansible</w:t>
       </w:r>
       <w:proofErr w:type="spellEnd"/>
       <w:r>
         <w:rPr>
           <w:sz w:val="24"/>
         </w:rPr>
-        <w:t xml:space="preserve"> for asynchronous message passing.</w:t>
+        <w:t xml:space="preserve"> playbook will install Apache storm on the Nimbus node and start the Storm nimbus command.</w:t>
       </w:r>
     </w:p>
     <w:p>
       <w:pPr>
         <w:pStyle w:val="BodyText"/>
+        <w:numPr>
+          <w:ilvl w:val="0"/>
+          <w:numId w:val="46"/>
+        </w:numPr>
         <w:rPr>
           <w:sz w:val="24"/>
         </w:rPr>
@@ -1297,30 +1667,14 @@
         <w:rPr>
           <w:sz w:val="24"/>
         </w:rPr>
-        <w:t xml:space="preserve">I will have to write multiple </w:t>
+        <w:t>It will also install Apache Storm on the supervisor nod</w:t>
       </w:r>
-      <w:proofErr w:type="spellStart"/>
       <w:r>
         <w:rPr>
           <w:sz w:val="24"/>
         </w:rPr>
-        <w:t>ansible</w:t>
+        <w:t>es and start the Storm supervisor command.</w:t>
       </w:r>
-      <w:proofErr w:type="spellEnd"/>
-      <w:r>
-        <w:rPr>
-          <w:sz w:val="24"/>
-        </w:rPr>
-        <w:t xml:space="preserve"> playbooks to first install all the prerequisites required for Apache Storm and then install Zookeeper and then finally install Apache storm on the 3 nodes.</w:t>
-      </w:r>
-    </w:p>
-    <w:p>
-      <w:pPr>
-        <w:pStyle w:val="BodyText"/>
-        <w:rPr>
-          <w:sz w:val="24"/>
-        </w:rPr>
-      </w:pPr>
     </w:p>
     <w:p>
       <w:pPr>
@@ -1869,10 +2223,6 @@
     <w:p>
       <w:pPr>
         <w:pStyle w:val="Heading1"/>
-        <w:numPr>
-          <w:ilvl w:val="0"/>
-          <w:numId w:val="0"/>
-        </w:numPr>
         <w:rPr>
           <w:rFonts w:ascii="DejaVu Serif" w:hAnsi="DejaVu Serif"/>
           <w:b/>
@@ -1885,12 +2235,9 @@
           </w14:shadow>
         </w:rPr>
       </w:pPr>
-    </w:p>
-    <w:p/>
-    <w:p/>
-    <w:p>
-      <w:pPr>
-        <w:pStyle w:val="Heading1"/>
+      <w:bookmarkStart w:id="7" w:name="_Toc4214701"/>
+      <w:bookmarkStart w:id="8" w:name="_Toc52873041"/>
+      <w:r>
         <w:rPr>
           <w:rFonts w:ascii="DejaVu Serif" w:hAnsi="DejaVu Serif"/>
           <w:b/>
@@ -1902,8 +2249,97 @@
             </w14:srgbClr>
           </w14:shadow>
         </w:rPr>
+        <w:t>Next Steps</w:t>
+      </w:r>
+      <w:bookmarkEnd w:id="7"/>
+      <w:bookmarkEnd w:id="8"/>
+    </w:p>
+    <w:p>
+      <w:pPr>
+        <w:pStyle w:val="BodyText"/>
+        <w:rPr>
+          <w:sz w:val="24"/>
+        </w:rPr>
+      </w:pPr>
+    </w:p>
+    <w:p>
+      <w:pPr>
+        <w:pStyle w:val="BodyText"/>
+        <w:rPr>
+          <w:sz w:val="24"/>
+        </w:rPr>
       </w:pPr>
       <w:r>
+        <w:rPr>
+          <w:sz w:val="24"/>
+        </w:rPr>
+        <w:t>Specify the actions required of the readers of this document.</w:t>
+      </w:r>
+    </w:p>
+    <w:p>
+      <w:pPr>
+        <w:pStyle w:val="ListBullet"/>
+        <w:rPr>
+          <w:sz w:val="24"/>
+        </w:rPr>
+      </w:pPr>
+      <w:r>
+        <w:rPr>
+          <w:sz w:val="24"/>
+        </w:rPr>
+        <w:t xml:space="preserve">Be able to install any apache component by reusing the </w:t>
+      </w:r>
+      <w:proofErr w:type="spellStart"/>
+      <w:r>
+        <w:rPr>
+          <w:sz w:val="24"/>
+        </w:rPr>
+        <w:t>Ansible</w:t>
+      </w:r>
+      <w:proofErr w:type="spellEnd"/>
+      <w:r>
+        <w:rPr>
+          <w:sz w:val="24"/>
+        </w:rPr>
+        <w:t xml:space="preserve"> template created for the installation of Apache Storm.</w:t>
+      </w:r>
+    </w:p>
+    <w:p>
+      <w:pPr>
+        <w:pStyle w:val="ListBullet"/>
+        <w:rPr>
+          <w:sz w:val="24"/>
+        </w:rPr>
+      </w:pPr>
+      <w:r>
+        <w:rPr>
+          <w:sz w:val="24"/>
+        </w:rPr>
+        <w:lastRenderedPageBreak/>
+        <w:t xml:space="preserve">Try using other </w:t>
+      </w:r>
+      <w:proofErr w:type="spellStart"/>
+      <w:r>
+        <w:rPr>
+          <w:sz w:val="24"/>
+        </w:rPr>
+        <w:t>dev</w:t>
+      </w:r>
+      <w:proofErr w:type="spellEnd"/>
+      <w:r>
+        <w:rPr>
+          <w:sz w:val="24"/>
+        </w:rPr>
+        <w:t>-ops tools to create and manage a similar deployment. Example: Tools like Puppet or Chef.</w:t>
+      </w:r>
+    </w:p>
+    <w:p>
+      <w:pPr>
+        <w:pStyle w:val="Heading1"/>
+        <w:numPr>
+          <w:ilvl w:val="0"/>
+          <w:numId w:val="0"/>
+        </w:numPr>
         <w:rPr>
           <w:rFonts w:ascii="DejaVu Serif" w:hAnsi="DejaVu Serif"/>
           <w:b/>
@@ -1915,10 +2351,30 @@
             </w14:srgbClr>
           </w14:shadow>
         </w:rPr>
-        <w:t>Key Personnel</w:t>
-      </w:r>
-      <w:bookmarkEnd w:id="5"/>
-      <w:bookmarkEnd w:id="6"/>
+      </w:pPr>
+    </w:p>
+    <w:p/>
+    <w:p/>
+    <w:p/>
+    <w:bookmarkEnd w:id="5"/>
+    <w:bookmarkEnd w:id="6"/>
+    <w:p>
+      <w:pPr>
+        <w:pStyle w:val="BodyText"/>
+        <w:rPr>
+          <w:rFonts w:ascii="DejaVu Serif" w:hAnsi="DejaVu Serif" w:cs="Arial"/>
+          <w:b/>
+          <w:color w:val="215868" w:themeColor="accent5" w:themeShade="80"/>
+          <w:sz w:val="44"/>
+          <w:szCs w:val="44"/>
+          <w:u w:val="single"/>
+          <w14:shadow w14:blurRad="50800" w14:dist="38100" w14:dir="2700000" w14:sx="100000" w14:sy="100000" w14:kx="0" w14:ky="0" w14:algn="tl">
+            <w14:srgbClr w14:val="000000">
+              <w14:alpha w14:val="60000"/>
+            </w14:srgbClr>
+          </w14:shadow>
+        </w:rPr>
+      </w:pPr>
     </w:p>
     <w:p>
       <w:pPr>
@@ -1927,11 +2383,67 @@
           <w:sz w:val="24"/>
         </w:rPr>
       </w:pPr>
+    </w:p>
+    <w:p>
+      <w:pPr>
+        <w:pStyle w:val="Heading1"/>
+        <w:rPr>
+          <w:rFonts w:ascii="DejaVu Serif" w:hAnsi="DejaVu Serif"/>
+          <w:b/>
+          <w:color w:val="215868" w:themeColor="accent5" w:themeShade="80"/>
+          <w:u w:val="single"/>
+          <w14:shadow w14:blurRad="50800" w14:dist="38100" w14:dir="2700000" w14:sx="100000" w14:sy="100000" w14:kx="0" w14:ky="0" w14:algn="tl">
+            <w14:srgbClr w14:val="000000">
+              <w14:alpha w14:val="60000"/>
+            </w14:srgbClr>
+          </w14:shadow>
+        </w:rPr>
+      </w:pPr>
       <w:r>
         <w:rPr>
-          <w:sz w:val="24"/>
-        </w:rPr>
-        <w:t xml:space="preserve">I will be working individually on this project as part of my Independent study with Professor </w:t>
+          <w:rFonts w:ascii="DejaVu Serif" w:hAnsi="DejaVu Serif"/>
+          <w:b/>
+          <w:color w:val="215868" w:themeColor="accent5" w:themeShade="80"/>
+          <w:u w:val="single"/>
+          <w14:shadow w14:blurRad="50800" w14:dist="38100" w14:dir="2700000" w14:sx="100000" w14:sy="100000" w14:kx="0" w14:ky="0" w14:algn="tl">
+            <w14:srgbClr w14:val="000000">
+              <w14:alpha w14:val="60000"/>
+            </w14:srgbClr>
+          </w14:shadow>
+        </w:rPr>
+        <w:t xml:space="preserve">Acknowledgements: </w:t>
+      </w:r>
+    </w:p>
+    <w:p>
+      <w:pPr>
+        <w:pStyle w:val="BodyText"/>
+        <w:rPr>
+          <w:sz w:val="24"/>
+        </w:rPr>
+      </w:pPr>
+      <w:r>
+        <w:rPr>
+          <w:sz w:val="24"/>
+        </w:rPr>
+        <w:t xml:space="preserve">I </w:t>
+      </w:r>
+      <w:r>
+        <w:rPr>
+          <w:sz w:val="24"/>
+        </w:rPr>
+        <w:t>would</w:t>
+      </w:r>
+      <w:r>
+        <w:rPr>
+          <w:sz w:val="24"/>
+        </w:rPr>
+        <w:t xml:space="preserve"> </w:t>
+      </w:r>
+      <w:r>
+        <w:rPr>
+          <w:sz w:val="24"/>
+        </w:rPr>
+        <w:t xml:space="preserve">like to thank Prof. </w:t>
       </w:r>
       <w:proofErr w:type="spellStart"/>
       <w:r>
@@ -1945,7 +2457,7 @@
         <w:rPr>
           <w:sz w:val="24"/>
         </w:rPr>
-        <w:t xml:space="preserve"> Fox.  </w:t>
+        <w:t xml:space="preserve"> Fox for giving me this topic as my independent study.</w:t>
       </w:r>
     </w:p>
     <w:p>
@@ -1957,40 +2469,47 @@
       </w:pPr>
       <w:r>
         <w:rPr>
+          <w:sz w:val="24"/>
+        </w:rPr>
+        <w:t xml:space="preserve">I’d also like to thank all the instructors of the course who I have collaborated directly with. </w:t>
+      </w:r>
+    </w:p>
+    <w:p>
+      <w:pPr>
+        <w:pStyle w:val="BodyText"/>
+        <w:rPr>
+          <w:sz w:val="24"/>
+        </w:rPr>
+      </w:pPr>
+      <w:r>
+        <w:rPr>
           <w:noProof/>
           <w:sz w:val="24"/>
+          <w:szCs w:val="24"/>
           <w:lang w:val="en-GB" w:eastAsia="en-GB"/>
         </w:rPr>
+        <w:t xml:space="preserve"> </w:t>
+      </w:r>
+      <w:r>
+        <w:rPr>
+          <w:noProof/>
+          <w:sz w:val="24"/>
+          <w:szCs w:val="24"/>
+          <w:lang w:val="en-GB" w:eastAsia="en-GB"/>
+        </w:rPr>
         <w:drawing>
-          <wp:anchor distT="0" distB="0" distL="114300" distR="114300" simplePos="0" relativeHeight="251657728" behindDoc="1" locked="0" layoutInCell="1" allowOverlap="1" wp14:anchorId="34B32FAE" wp14:editId="5938F602">
+          <wp:anchor distT="0" distB="0" distL="114300" distR="114300" simplePos="0" relativeHeight="251658240" behindDoc="0" locked="0" layoutInCell="1" allowOverlap="1" wp14:anchorId="3C111B24" wp14:editId="774B176E">
             <wp:simplePos x="0" y="0"/>
             <wp:positionH relativeFrom="margin">
-              <wp:posOffset>161925</wp:posOffset>
+              <wp:align>left</wp:align>
             </wp:positionH>
-            <wp:positionV relativeFrom="page">
-              <wp:posOffset>5724525</wp:posOffset>
+            <wp:positionV relativeFrom="paragraph">
+              <wp:posOffset>12065</wp:posOffset>
             </wp:positionV>
-            <wp:extent cx="5486400" cy="2171700"/>
-            <wp:effectExtent l="0" t="0" r="76200" b="0"/>
-            <wp:wrapTight wrapText="bothSides">
-              <wp:wrapPolygon edited="0">
-                <wp:start x="8550" y="3600"/>
-                <wp:lineTo x="8400" y="4547"/>
-                <wp:lineTo x="8325" y="9853"/>
-                <wp:lineTo x="8475" y="10042"/>
-                <wp:lineTo x="10575" y="10042"/>
-                <wp:lineTo x="0" y="10800"/>
-                <wp:lineTo x="0" y="18379"/>
-                <wp:lineTo x="21750" y="18379"/>
-                <wp:lineTo x="21825" y="11368"/>
-                <wp:lineTo x="18975" y="10611"/>
-                <wp:lineTo x="13425" y="9663"/>
-                <wp:lineTo x="13200" y="4547"/>
-                <wp:lineTo x="13050" y="3600"/>
-                <wp:lineTo x="8550" y="3600"/>
-              </wp:wrapPolygon>
-            </wp:wrapTight>
-            <wp:docPr id="77" name="Organization Chart 77"/>
+            <wp:extent cx="5334000" cy="3105150"/>
+            <wp:effectExtent l="0" t="0" r="0" b="0"/>
+            <wp:wrapNone/>
+            <wp:docPr id="3" name="Diagram 3"/>
             <wp:cNvGraphicFramePr/>
             <a:graphic xmlns:a="http://schemas.openxmlformats.org/drawingml/2006/main">
               <a:graphicData uri="http://schemas.openxmlformats.org/drawingml/2006/diagram">
@@ -2019,18 +2538,110 @@
       <w:pPr>
         <w:pStyle w:val="BodyText"/>
         <w:rPr>
-          <w:sz w:val="24"/>
+          <w:noProof/>
+          <w:sz w:val="24"/>
+          <w:szCs w:val="24"/>
+          <w:lang w:val="en-GB" w:eastAsia="en-GB"/>
         </w:rPr>
       </w:pPr>
     </w:p>
     <w:p>
       <w:pPr>
         <w:pStyle w:val="BodyText"/>
+        <w:rPr>
+          <w:noProof/>
+          <w:sz w:val="24"/>
+          <w:szCs w:val="24"/>
+          <w:lang w:val="en-GB" w:eastAsia="en-GB"/>
+        </w:rPr>
       </w:pPr>
     </w:p>
     <w:p>
       <w:pPr>
         <w:pStyle w:val="BodyText"/>
+        <w:rPr>
+          <w:noProof/>
+          <w:sz w:val="24"/>
+          <w:szCs w:val="24"/>
+          <w:lang w:val="en-GB" w:eastAsia="en-GB"/>
+        </w:rPr>
+      </w:pPr>
+    </w:p>
+    <w:p>
+      <w:pPr>
+        <w:pStyle w:val="BodyText"/>
+        <w:rPr>
+          <w:noProof/>
+          <w:sz w:val="24"/>
+          <w:szCs w:val="24"/>
+          <w:lang w:val="en-GB" w:eastAsia="en-GB"/>
+        </w:rPr>
+      </w:pPr>
+    </w:p>
+    <w:p>
+      <w:pPr>
+        <w:pStyle w:val="BodyText"/>
+        <w:rPr>
+          <w:noProof/>
+          <w:sz w:val="24"/>
+          <w:szCs w:val="24"/>
+          <w:lang w:val="en-GB" w:eastAsia="en-GB"/>
+        </w:rPr>
+      </w:pPr>
+    </w:p>
+    <w:p>
+      <w:pPr>
+        <w:pStyle w:val="BodyText"/>
+        <w:rPr>
+          <w:noProof/>
+          <w:sz w:val="24"/>
+          <w:szCs w:val="24"/>
+          <w:lang w:val="en-GB" w:eastAsia="en-GB"/>
+        </w:rPr>
+      </w:pPr>
+    </w:p>
+    <w:p>
+      <w:pPr>
+        <w:pStyle w:val="BodyText"/>
+        <w:rPr>
+          <w:noProof/>
+          <w:sz w:val="24"/>
+          <w:szCs w:val="24"/>
+          <w:lang w:val="en-GB" w:eastAsia="en-GB"/>
+        </w:rPr>
+      </w:pPr>
+    </w:p>
+    <w:p>
+      <w:pPr>
+        <w:pStyle w:val="BodyText"/>
+        <w:rPr>
+          <w:noProof/>
+          <w:sz w:val="24"/>
+          <w:szCs w:val="24"/>
+          <w:lang w:val="en-GB" w:eastAsia="en-GB"/>
+        </w:rPr>
+      </w:pPr>
+    </w:p>
+    <w:p>
+      <w:pPr>
+        <w:pStyle w:val="BodyText"/>
+        <w:rPr>
+          <w:noProof/>
+          <w:sz w:val="24"/>
+          <w:szCs w:val="24"/>
+          <w:lang w:val="en-GB" w:eastAsia="en-GB"/>
+        </w:rPr>
+      </w:pPr>
+    </w:p>
+    <w:p>
+      <w:pPr>
+        <w:pStyle w:val="BodyText"/>
+        <w:rPr>
+          <w:noProof/>
+          <w:sz w:val="24"/>
+          <w:szCs w:val="24"/>
+          <w:lang w:val="en-GB" w:eastAsia="en-GB"/>
+        </w:rPr>
       </w:pPr>
     </w:p>
     <w:p>
@@ -2038,7 +2649,7 @@
         <w:pStyle w:val="Heading1"/>
         <w:numPr>
           <w:ilvl w:val="0"/>
-          <w:numId w:val="0"/>
+          <w:numId w:val="45"/>
         </w:numPr>
         <w:rPr>
           <w:rFonts w:ascii="DejaVu Serif" w:hAnsi="DejaVu Serif"/>
@@ -2052,14 +2663,8 @@
           </w14:shadow>
         </w:rPr>
       </w:pPr>
-      <w:bookmarkStart w:id="7" w:name="_Toc4214701"/>
-      <w:bookmarkStart w:id="8" w:name="_Toc52873041"/>
-    </w:p>
-    <w:p/>
-    <w:p/>
-    <w:p>
-      <w:pPr>
-        <w:pStyle w:val="Heading1"/>
+      <w:bookmarkStart w:id="9" w:name="_Toc52873042"/>
+      <w:r>
         <w:rPr>
           <w:rFonts w:ascii="DejaVu Serif" w:hAnsi="DejaVu Serif"/>
           <w:b/>
@@ -2071,135 +2676,6 @@
             </w14:srgbClr>
           </w14:shadow>
         </w:rPr>
-      </w:pPr>
-      <w:r>
-        <w:rPr>
-          <w:rFonts w:ascii="DejaVu Serif" w:hAnsi="DejaVu Serif"/>
-          <w:b/>
-          <w:color w:val="215868" w:themeColor="accent5" w:themeShade="80"/>
-          <w:u w:val="single"/>
-          <w14:shadow w14:blurRad="50800" w14:dist="38100" w14:dir="2700000" w14:sx="100000" w14:sy="100000" w14:kx="0" w14:ky="0" w14:algn="tl">
-            <w14:srgbClr w14:val="000000">
-              <w14:alpha w14:val="60000"/>
-            </w14:srgbClr>
-          </w14:shadow>
-        </w:rPr>
-        <w:lastRenderedPageBreak/>
-        <w:t>Next Steps</w:t>
-      </w:r>
-      <w:bookmarkEnd w:id="7"/>
-      <w:bookmarkEnd w:id="8"/>
-    </w:p>
-    <w:p>
-      <w:pPr>
-        <w:pStyle w:val="BodyText"/>
-        <w:rPr>
-          <w:sz w:val="24"/>
-        </w:rPr>
-      </w:pPr>
-    </w:p>
-    <w:p>
-      <w:pPr>
-        <w:pStyle w:val="BodyText"/>
-        <w:rPr>
-          <w:sz w:val="24"/>
-        </w:rPr>
-      </w:pPr>
-      <w:r>
-        <w:rPr>
-          <w:sz w:val="24"/>
-        </w:rPr>
-        <w:t>Specify the actions required of the readers of this document.</w:t>
-      </w:r>
-    </w:p>
-    <w:p>
-      <w:pPr>
-        <w:pStyle w:val="ListBullet"/>
-        <w:rPr>
-          <w:sz w:val="24"/>
-        </w:rPr>
-      </w:pPr>
-      <w:r>
-        <w:rPr>
-          <w:sz w:val="24"/>
-        </w:rPr>
-        <w:t xml:space="preserve">Be able to install any apache component by reusing the </w:t>
-      </w:r>
-      <w:proofErr w:type="spellStart"/>
-      <w:r>
-        <w:rPr>
-          <w:sz w:val="24"/>
-        </w:rPr>
-        <w:t>Ansible</w:t>
-      </w:r>
-      <w:proofErr w:type="spellEnd"/>
-      <w:r>
-        <w:rPr>
-          <w:sz w:val="24"/>
-        </w:rPr>
-        <w:t xml:space="preserve"> template created for the installation of Apache Storm.</w:t>
-      </w:r>
-    </w:p>
-    <w:p>
-      <w:pPr>
-        <w:pStyle w:val="ListBullet"/>
-        <w:rPr>
-          <w:sz w:val="24"/>
-        </w:rPr>
-      </w:pPr>
-      <w:r>
-        <w:rPr>
-          <w:sz w:val="24"/>
-        </w:rPr>
-        <w:t xml:space="preserve">Try using other </w:t>
-      </w:r>
-      <w:proofErr w:type="spellStart"/>
-      <w:r>
-        <w:rPr>
-          <w:sz w:val="24"/>
-        </w:rPr>
-        <w:t>dev</w:t>
-      </w:r>
-      <w:proofErr w:type="spellEnd"/>
-      <w:r>
-        <w:rPr>
-          <w:sz w:val="24"/>
-        </w:rPr>
-        <w:t>-ops tools to create and manage a similar deployment. Example: Tools like Puppet or Chef.</w:t>
-      </w:r>
-    </w:p>
-    <w:p>
-      <w:pPr>
-        <w:pStyle w:val="Heading1"/>
-        <w:numPr>
-          <w:ilvl w:val="0"/>
-          <w:numId w:val="45"/>
-        </w:numPr>
-        <w:rPr>
-          <w:rFonts w:ascii="DejaVu Serif" w:hAnsi="DejaVu Serif"/>
-          <w:b/>
-          <w:color w:val="215868" w:themeColor="accent5" w:themeShade="80"/>
-          <w:u w:val="single"/>
-          <w14:shadow w14:blurRad="50800" w14:dist="38100" w14:dir="2700000" w14:sx="100000" w14:sy="100000" w14:kx="0" w14:ky="0" w14:algn="tl">
-            <w14:srgbClr w14:val="000000">
-              <w14:alpha w14:val="60000"/>
-            </w14:srgbClr>
-          </w14:shadow>
-        </w:rPr>
-      </w:pPr>
-      <w:bookmarkStart w:id="9" w:name="_Toc52873042"/>
-      <w:r>
-        <w:rPr>
-          <w:rFonts w:ascii="DejaVu Serif" w:hAnsi="DejaVu Serif"/>
-          <w:b/>
-          <w:color w:val="215868" w:themeColor="accent5" w:themeShade="80"/>
-          <w:u w:val="single"/>
-          <w14:shadow w14:blurRad="50800" w14:dist="38100" w14:dir="2700000" w14:sx="100000" w14:sy="100000" w14:kx="0" w14:ky="0" w14:algn="tl">
-            <w14:srgbClr w14:val="000000">
-              <w14:alpha w14:val="60000"/>
-            </w14:srgbClr>
-          </w14:shadow>
-        </w:rPr>
         <w:t>Appendix</w:t>
       </w:r>
       <w:bookmarkEnd w:id="9"/>
@@ -2211,6 +2687,32 @@
           <w:sz w:val="24"/>
         </w:rPr>
       </w:pPr>
+      <w:r>
+        <w:rPr>
+          <w:sz w:val="24"/>
+        </w:rPr>
+        <w:t xml:space="preserve">Documentation on </w:t>
+      </w:r>
+      <w:proofErr w:type="spellStart"/>
+      <w:r>
+        <w:rPr>
+          <w:sz w:val="24"/>
+        </w:rPr>
+        <w:t>G</w:t>
+      </w:r>
+      <w:r>
+        <w:rPr>
+          <w:sz w:val="24"/>
+        </w:rPr>
+        <w:t>ithub</w:t>
+      </w:r>
+      <w:proofErr w:type="spellEnd"/>
+      <w:r>
+        <w:rPr>
+          <w:sz w:val="24"/>
+        </w:rPr>
+        <w:t xml:space="preserve">: </w:t>
+      </w:r>
       <w:hyperlink r:id="rId14" w:history="1">
         <w:r>
           <w:rPr>
@@ -2220,6 +2722,13 @@
           <w:t>https://github.com/futuresystems/465-oliverlewis</w:t>
         </w:r>
       </w:hyperlink>
+      <w:r>
+        <w:rPr>
+          <w:rStyle w:val="Hyperlink"/>
+          <w:sz w:val="24"/>
+        </w:rPr>
+        <w:t>/project</w:t>
+      </w:r>
     </w:p>
     <w:p>
       <w:pPr>
@@ -2426,7 +2935,7 @@
           <w:rPr>
             <w:noProof/>
           </w:rPr>
-          <w:t>6</w:t>
+          <w:t>5</w:t>
         </w:r>
         <w:r>
           <w:rPr>
@@ -5047,6 +5556,95 @@
     </w:lvl>
   </w:abstractNum>
   <w:abstractNum w:abstractNumId="30">
+    <w:nsid w:val="579821DA"/>
+    <w:multiLevelType w:val="hybridMultilevel"/>
+    <w:tmpl w:val="CFC40A48"/>
+    <w:lvl w:ilvl="0" w:tplc="10A859EA">
+      <w:start w:val="1"/>
+      <w:numFmt w:val="decimal"/>
+      <w:lvlText w:val="%1."/>
+      <w:lvlJc w:val="left"/>
+      <w:pPr>
+        <w:ind w:left="1224" w:hanging="360"/>
+      </w:pPr>
+      <w:rPr>
+        <w:rFonts w:hint="default"/>
+      </w:rPr>
+    </w:lvl>
+    <w:lvl w:ilvl="1" w:tplc="08090019" w:tentative="1">
+      <w:start w:val="1"/>
+      <w:numFmt w:val="lowerLetter"/>
+      <w:lvlText w:val="%2."/>
+      <w:lvlJc w:val="left"/>
+      <w:pPr>
+        <w:ind w:left="1944" w:hanging="360"/>
+      </w:pPr>
+    </w:lvl>
+    <w:lvl w:ilvl="2" w:tplc="0809001B" w:tentative="1">
+      <w:start w:val="1"/>
+      <w:numFmt w:val="lowerRoman"/>
+      <w:lvlText w:val="%3."/>
+      <w:lvlJc w:val="right"/>
+      <w:pPr>
+        <w:ind w:left="2664" w:hanging="180"/>
+      </w:pPr>
+    </w:lvl>
+    <w:lvl w:ilvl="3" w:tplc="0809000F" w:tentative="1">
+      <w:start w:val="1"/>
+      <w:numFmt w:val="decimal"/>
+      <w:lvlText w:val="%4."/>
+      <w:lvlJc w:val="left"/>
+      <w:pPr>
+        <w:ind w:left="3384" w:hanging="360"/>
+      </w:pPr>
+    </w:lvl>
+    <w:lvl w:ilvl="4" w:tplc="08090019" w:tentative="1">
+      <w:start w:val="1"/>
+      <w:numFmt w:val="lowerLetter"/>
+      <w:lvlText w:val="%5."/>
+      <w:lvlJc w:val="left"/>
+      <w:pPr>
+        <w:ind w:left="4104" w:hanging="360"/>
+      </w:pPr>
+    </w:lvl>
+    <w:lvl w:ilvl="5" w:tplc="0809001B" w:tentative="1">
+      <w:start w:val="1"/>
+      <w:numFmt w:val="lowerRoman"/>
+      <w:lvlText w:val="%6."/>
+      <w:lvlJc w:val="right"/>
+      <w:pPr>
+        <w:ind w:left="4824" w:hanging="180"/>
+      </w:pPr>
+    </w:lvl>
+    <w:lvl w:ilvl="6" w:tplc="0809000F" w:tentative="1">
+      <w:start w:val="1"/>
+      <w:numFmt w:val="decimal"/>
+      <w:lvlText w:val="%7."/>
+      <w:lvlJc w:val="left"/>
+      <w:pPr>
+        <w:ind w:left="5544" w:hanging="360"/>
+      </w:pPr>
+    </w:lvl>
+    <w:lvl w:ilvl="7" w:tplc="08090019" w:tentative="1">
+      <w:start w:val="1"/>
+      <w:numFmt w:val="lowerLetter"/>
+      <w:lvlText w:val="%8."/>
+      <w:lvlJc w:val="left"/>
+      <w:pPr>
+        <w:ind w:left="6264" w:hanging="360"/>
+      </w:pPr>
+    </w:lvl>
+    <w:lvl w:ilvl="8" w:tplc="0809001B" w:tentative="1">
+      <w:start w:val="1"/>
+      <w:numFmt w:val="lowerRoman"/>
+      <w:lvlText w:val="%9."/>
+      <w:lvlJc w:val="right"/>
+      <w:pPr>
+        <w:ind w:left="6984" w:hanging="180"/>
+      </w:pPr>
+    </w:lvl>
+  </w:abstractNum>
+  <w:abstractNum w:abstractNumId="31">
     <w:nsid w:val="585506C6"/>
     <w:multiLevelType w:val="multilevel"/>
     <w:tmpl w:val="0736E232"/>
@@ -5162,7 +5760,7 @@
       </w:pPr>
     </w:lvl>
   </w:abstractNum>
-  <w:abstractNum w:abstractNumId="31">
+  <w:abstractNum w:abstractNumId="32">
     <w:nsid w:val="59E915B5"/>
     <w:multiLevelType w:val="multilevel"/>
     <w:tmpl w:val="0D54BC26"/>
@@ -5278,7 +5876,7 @@
       </w:pPr>
     </w:lvl>
   </w:abstractNum>
-  <w:abstractNum w:abstractNumId="32">
+  <w:abstractNum w:abstractNumId="33">
     <w:nsid w:val="5B3434A9"/>
     <w:multiLevelType w:val="hybridMultilevel"/>
     <w:tmpl w:val="AB0ED546"/>
@@ -5420,7 +6018,7 @@
       </w:rPr>
     </w:lvl>
   </w:abstractNum>
-  <w:abstractNum w:abstractNumId="33">
+  <w:abstractNum w:abstractNumId="34">
     <w:nsid w:val="5C847FE3"/>
     <w:multiLevelType w:val="hybridMultilevel"/>
     <w:tmpl w:val="EE30257A"/>
@@ -5536,7 +6134,7 @@
       </w:pPr>
     </w:lvl>
   </w:abstractNum>
-  <w:abstractNum w:abstractNumId="34">
+  <w:abstractNum w:abstractNumId="35">
     <w:nsid w:val="5EF22573"/>
     <w:multiLevelType w:val="multilevel"/>
     <w:tmpl w:val="CCA68B3A"/>
@@ -5678,7 +6276,7 @@
       </w:rPr>
     </w:lvl>
   </w:abstractNum>
-  <w:abstractNum w:abstractNumId="35">
+  <w:abstractNum w:abstractNumId="36">
     <w:nsid w:val="6BB425EA"/>
     <w:multiLevelType w:val="hybridMultilevel"/>
     <w:tmpl w:val="7CAAF7BE"/>
@@ -5818,7 +6416,7 @@
       </w:rPr>
     </w:lvl>
   </w:abstractNum>
-  <w:abstractNum w:abstractNumId="36">
+  <w:abstractNum w:abstractNumId="37">
     <w:nsid w:val="6EC1314F"/>
     <w:multiLevelType w:val="hybridMultilevel"/>
     <w:tmpl w:val="B4FE2B26"/>
@@ -5961,7 +6559,7 @@
       </w:rPr>
     </w:lvl>
   </w:abstractNum>
-  <w:abstractNum w:abstractNumId="37">
+  <w:abstractNum w:abstractNumId="38">
     <w:nsid w:val="71593AF1"/>
     <w:multiLevelType w:val="hybridMultilevel"/>
     <w:tmpl w:val="651C44BA"/>
@@ -6078,7 +6676,7 @@
       </w:pPr>
     </w:lvl>
   </w:abstractNum>
-  <w:abstractNum w:abstractNumId="38">
+  <w:abstractNum w:abstractNumId="39">
     <w:nsid w:val="76043919"/>
     <w:multiLevelType w:val="multilevel"/>
     <w:tmpl w:val="B4F00C02"/>
@@ -6194,7 +6792,7 @@
       </w:pPr>
     </w:lvl>
   </w:abstractNum>
-  <w:abstractNum w:abstractNumId="39">
+  <w:abstractNum w:abstractNumId="40">
     <w:nsid w:val="7688075E"/>
     <w:multiLevelType w:val="hybridMultilevel"/>
     <w:tmpl w:val="911A2B74"/>
@@ -6310,7 +6908,7 @@
       </w:pPr>
     </w:lvl>
   </w:abstractNum>
-  <w:abstractNum w:abstractNumId="40">
+  <w:abstractNum w:abstractNumId="41">
     <w:nsid w:val="7BB77273"/>
     <w:multiLevelType w:val="multilevel"/>
     <w:tmpl w:val="EE30257A"/>
@@ -6426,7 +7024,7 @@
       </w:pPr>
     </w:lvl>
   </w:abstractNum>
-  <w:abstractNum w:abstractNumId="41">
+  <w:abstractNum w:abstractNumId="42">
     <w:nsid w:val="7F18102B"/>
     <w:multiLevelType w:val="hybridMultilevel"/>
     <w:tmpl w:val="CF5CAF14"/>
@@ -6603,7 +7201,7 @@
     <w:abstractNumId w:val="28"/>
   </w:num>
   <w:num w:numId="14">
-    <w:abstractNumId w:val="41"/>
+    <w:abstractNumId w:val="42"/>
   </w:num>
   <w:num w:numId="15">
     <w:abstractNumId w:val="21"/>
@@ -6615,7 +7213,7 @@
     <w:abstractNumId w:val="15"/>
   </w:num>
   <w:num w:numId="18">
-    <w:abstractNumId w:val="39"/>
+    <w:abstractNumId w:val="40"/>
   </w:num>
   <w:num w:numId="19">
     <w:abstractNumId w:val="22"/>
@@ -6624,7 +7222,7 @@
     <w:abstractNumId w:val="29"/>
   </w:num>
   <w:num w:numId="21">
-    <w:abstractNumId w:val="38"/>
+    <w:abstractNumId w:val="39"/>
   </w:num>
   <w:num w:numId="22">
     <w:abstractNumId w:val="26"/>
@@ -6633,13 +7231,13 @@
     <w:abstractNumId w:val="14"/>
   </w:num>
   <w:num w:numId="24">
-    <w:abstractNumId w:val="31"/>
+    <w:abstractNumId w:val="32"/>
   </w:num>
   <w:num w:numId="25">
     <w:abstractNumId w:val="18"/>
   </w:num>
   <w:num w:numId="26">
-    <w:abstractNumId w:val="30"/>
+    <w:abstractNumId w:val="31"/>
   </w:num>
   <w:num w:numId="27">
     <w:abstractNumId w:val="23"/>
@@ -6648,7 +7246,7 @@
     <w:abstractNumId w:val="24"/>
   </w:num>
   <w:num w:numId="29">
-    <w:abstractNumId w:val="33"/>
+    <w:abstractNumId w:val="34"/>
   </w:num>
   <w:num w:numId="30">
     <w:abstractNumId w:val="13"/>
@@ -6657,7 +7255,7 @@
     <w:abstractNumId w:val="16"/>
   </w:num>
   <w:num w:numId="32">
-    <w:abstractNumId w:val="35"/>
+    <w:abstractNumId w:val="36"/>
   </w:num>
   <w:num w:numId="33">
     <w:abstractNumId w:val="20"/>
@@ -6666,7 +7264,7 @@
     <w:abstractNumId w:val="19"/>
   </w:num>
   <w:num w:numId="35">
-    <w:abstractNumId w:val="32"/>
+    <w:abstractNumId w:val="33"/>
   </w:num>
   <w:num w:numId="36">
     <w:abstractNumId w:val="25"/>
@@ -6675,16 +7273,16 @@
     <w:abstractNumId w:val="27"/>
   </w:num>
   <w:num w:numId="38">
-    <w:abstractNumId w:val="34"/>
+    <w:abstractNumId w:val="35"/>
   </w:num>
   <w:num w:numId="39">
-    <w:abstractNumId w:val="36"/>
+    <w:abstractNumId w:val="37"/>
   </w:num>
   <w:num w:numId="40">
-    <w:abstractNumId w:val="40"/>
+    <w:abstractNumId w:val="41"/>
   </w:num>
   <w:num w:numId="41">
-    <w:abstractNumId w:val="37"/>
+    <w:abstractNumId w:val="38"/>
   </w:num>
   <w:num w:numId="42">
     <w:abstractNumId w:val="17"/>
@@ -6693,13 +7291,25 @@
     <w:abstractNumId w:val="12"/>
   </w:num>
   <w:num w:numId="44">
-    <w:abstractNumId w:val="37"/>
+    <w:abstractNumId w:val="38"/>
   </w:num>
   <w:num w:numId="45">
-    <w:abstractNumId w:val="37"/>
+    <w:abstractNumId w:val="38"/>
     <w:lvlOverride w:ilvl="0">
       <w:startOverride w:val="11"/>
     </w:lvlOverride>
+  </w:num>
+  <w:num w:numId="46">
+    <w:abstractNumId w:val="30"/>
+  </w:num>
+  <w:num w:numId="47">
+    <w:abstractNumId w:val="38"/>
+  </w:num>
+  <w:num w:numId="48">
+    <w:abstractNumId w:val="38"/>
+  </w:num>
+  <w:num w:numId="49">
+    <w:abstractNumId w:val="38"/>
   </w:num>
 </w:numbering>
 </file>
@@ -8246,139 +8856,32 @@
 <file path=word/diagrams/data1.xml><?xml version="1.0" encoding="utf-8"?>
 <dgm:dataModel xmlns:dgm="http://schemas.openxmlformats.org/drawingml/2006/diagram" xmlns:a="http://schemas.openxmlformats.org/drawingml/2006/main">
   <dgm:ptLst>
-    <dgm:pt modelId="{37BAFC37-6854-4C9E-AE94-A41B8B56F0E8}" type="doc">
-      <dgm:prSet loTypeId="urn:microsoft.com/office/officeart/2005/8/layout/orgChart1" loCatId="hierarchy" qsTypeId="urn:microsoft.com/office/officeart/2005/8/quickstyle/simple1" qsCatId="simple" csTypeId="urn:microsoft.com/office/officeart/2005/8/colors/accent1_2" csCatId="accent1" phldr="1"/>
+    <dgm:pt modelId="{86F34E80-09C3-43E9-8511-513F46E70CE7}" type="doc">
+      <dgm:prSet loTypeId="urn:microsoft.com/office/officeart/2005/8/layout/radial1" loCatId="relationship" qsTypeId="urn:microsoft.com/office/officeart/2005/8/quickstyle/simple1" qsCatId="simple" csTypeId="urn:microsoft.com/office/officeart/2005/8/colors/accent1_2" csCatId="accent1" phldr="1"/>
       <dgm:spPr/>
+      <dgm:t>
+        <a:bodyPr/>
+        <a:lstStyle/>
+        <a:p>
+          <a:endParaRPr lang="en-GB"/>
+        </a:p>
+      </dgm:t>
     </dgm:pt>
-    <dgm:pt modelId="{64102EA9-9325-450A-86DF-D8F8FA89F5A5}">
-      <dgm:prSet/>
+    <dgm:pt modelId="{CBC6E609-1EB5-48A1-AA14-976CA30243AA}">
+      <dgm:prSet phldrT="[Text]"/>
       <dgm:spPr/>
       <dgm:t>
         <a:bodyPr/>
         <a:lstStyle/>
         <a:p>
           <a:r>
-            <a:rPr lang="en-US" smtClean="0"/>
+            <a:rPr lang="en-GB"/>
             <a:t>Oliver Lewis</a:t>
           </a:r>
         </a:p>
       </dgm:t>
     </dgm:pt>
-    <dgm:pt modelId="{BEE0DE1B-E838-4FD9-924B-94770989B1B1}" type="parTrans" cxnId="{EF7DC9DF-C4FC-4A30-8479-B13D23C0EDE8}">
-      <dgm:prSet/>
-      <dgm:spPr/>
-      <dgm:t>
-        <a:bodyPr/>
-        <a:lstStyle/>
-        <a:p>
-          <a:endParaRPr lang="en-US"/>
-        </a:p>
-      </dgm:t>
-    </dgm:pt>
-    <dgm:pt modelId="{1090F5AF-AABE-4B2E-9198-9086DF86F870}" type="sibTrans" cxnId="{EF7DC9DF-C4FC-4A30-8479-B13D23C0EDE8}">
-      <dgm:prSet/>
-      <dgm:spPr/>
-      <dgm:t>
-        <a:bodyPr/>
-        <a:lstStyle/>
-        <a:p>
-          <a:endParaRPr lang="en-US"/>
-        </a:p>
-      </dgm:t>
-    </dgm:pt>
-    <dgm:pt modelId="{301AFC8E-BA46-414E-95E0-7DC23A5AD3C2}">
-      <dgm:prSet/>
-      <dgm:spPr/>
-      <dgm:t>
-        <a:bodyPr/>
-        <a:lstStyle/>
-        <a:p>
-          <a:r>
-            <a:rPr lang="en-US" smtClean="0"/>
-            <a:t>Geoffery Fox</a:t>
-          </a:r>
-        </a:p>
-      </dgm:t>
-    </dgm:pt>
-    <dgm:pt modelId="{D12E7702-1051-4DDB-B52F-7E9D94E4B1D7}" type="parTrans" cxnId="{4FF72D02-6476-44BF-8C88-C8CDF4FC7CC0}">
-      <dgm:prSet/>
-      <dgm:spPr>
-        <a:solidFill>
-          <a:schemeClr val="accent2">
-            <a:lumMod val="75000"/>
-          </a:schemeClr>
-        </a:solidFill>
-      </dgm:spPr>
-      <dgm:t>
-        <a:bodyPr/>
-        <a:lstStyle/>
-        <a:p>
-          <a:endParaRPr lang="en-US"/>
-        </a:p>
-      </dgm:t>
-    </dgm:pt>
-    <dgm:pt modelId="{0A507252-5B0D-471A-B6A5-0079B9E40EAD}" type="sibTrans" cxnId="{4FF72D02-6476-44BF-8C88-C8CDF4FC7CC0}">
-      <dgm:prSet/>
-      <dgm:spPr/>
-      <dgm:t>
-        <a:bodyPr/>
-        <a:lstStyle/>
-        <a:p>
-          <a:endParaRPr lang="en-US"/>
-        </a:p>
-      </dgm:t>
-    </dgm:pt>
-    <dgm:pt modelId="{4EF42AB6-E510-4073-B13D-637B4E34F19E}">
-      <dgm:prSet/>
-      <dgm:spPr/>
-      <dgm:t>
-        <a:bodyPr/>
-        <a:lstStyle/>
-        <a:p>
-          <a:r>
-            <a:rPr lang="en-US" smtClean="0"/>
-            <a:t>Badi (AI)</a:t>
-          </a:r>
-        </a:p>
-      </dgm:t>
-    </dgm:pt>
-    <dgm:pt modelId="{43CE26EE-18C3-4059-8051-DFCC613F2AC4}" type="parTrans" cxnId="{8A8620C6-8A9F-4C9B-B713-7937C2DE341C}">
-      <dgm:prSet/>
-      <dgm:spPr/>
-      <dgm:t>
-        <a:bodyPr/>
-        <a:lstStyle/>
-        <a:p>
-          <a:endParaRPr lang="en-US"/>
-        </a:p>
-      </dgm:t>
-    </dgm:pt>
-    <dgm:pt modelId="{85FFCC56-9355-4C6F-8438-8AF952A8E068}" type="sibTrans" cxnId="{8A8620C6-8A9F-4C9B-B713-7937C2DE341C}">
-      <dgm:prSet/>
-      <dgm:spPr/>
-      <dgm:t>
-        <a:bodyPr/>
-        <a:lstStyle/>
-        <a:p>
-          <a:endParaRPr lang="en-US"/>
-        </a:p>
-      </dgm:t>
-    </dgm:pt>
-    <dgm:pt modelId="{9F1D4E92-1F40-4658-B903-F2DB79CBEFFB}">
-      <dgm:prSet/>
-      <dgm:spPr/>
-      <dgm:t>
-        <a:bodyPr/>
-        <a:lstStyle/>
-        <a:p>
-          <a:r>
-            <a:rPr lang="en-US" smtClean="0"/>
-            <a:t>Gregor L.</a:t>
-          </a:r>
-        </a:p>
-      </dgm:t>
-    </dgm:pt>
-    <dgm:pt modelId="{211E79AF-090B-40D3-B1D5-A4B4495CD567}" type="parTrans" cxnId="{53C00974-8AF4-476A-AD96-34F7DF8DEE03}">
+    <dgm:pt modelId="{B89A3DEA-A19F-4930-9F84-FD4E6AA6EDE1}" type="parTrans" cxnId="{DFBCE2B9-101D-42E9-8A57-F7AFF4770A3A}">
       <dgm:prSet/>
       <dgm:spPr/>
       <dgm:t>
@@ -8389,7 +8892,7 @@
         </a:p>
       </dgm:t>
     </dgm:pt>
-    <dgm:pt modelId="{6B7C6DB6-B730-4D92-A3A4-1310E0264821}" type="sibTrans" cxnId="{53C00974-8AF4-476A-AD96-34F7DF8DEE03}">
+    <dgm:pt modelId="{BD94ECC9-7EE4-42E9-A425-411F7F09AA25}" type="sibTrans" cxnId="{DFBCE2B9-101D-42E9-8A57-F7AFF4770A3A}">
       <dgm:prSet/>
       <dgm:spPr/>
       <dgm:t>
@@ -8400,8 +8903,8 @@
         </a:p>
       </dgm:t>
     </dgm:pt>
-    <dgm:pt modelId="{14C5CD6A-8B16-462B-9976-E19283CAF23C}">
-      <dgm:prSet/>
+    <dgm:pt modelId="{2020EFF7-2175-490C-9176-5B1E0183107D}">
+      <dgm:prSet phldrT="[Text]"/>
       <dgm:spPr/>
       <dgm:t>
         <a:bodyPr/>
@@ -8411,10 +8914,11 @@
             <a:rPr lang="en-US" smtClean="0"/>
             <a:t>Hyungro L. (AI)</a:t>
           </a:r>
+          <a:endParaRPr lang="en-GB"/>
         </a:p>
       </dgm:t>
     </dgm:pt>
-    <dgm:pt modelId="{4940DD49-F386-4364-8C60-71F9D51E2E59}" type="parTrans" cxnId="{BB22982C-3949-4C89-B8D1-7806DD4BED94}">
+    <dgm:pt modelId="{3F783497-2F45-43DA-8CA1-C46615925D7D}" type="parTrans" cxnId="{51DD9EFC-8701-433D-9CA6-4049EA08DC43}">
       <dgm:prSet/>
       <dgm:spPr/>
       <dgm:t>
@@ -8425,7 +8929,7 @@
         </a:p>
       </dgm:t>
     </dgm:pt>
-    <dgm:pt modelId="{B8752B3A-2ABF-4375-AB5E-28C52665BAFE}" type="sibTrans" cxnId="{BB22982C-3949-4C89-B8D1-7806DD4BED94}">
+    <dgm:pt modelId="{CEC9DC0C-9E59-49E8-83EB-080F9DC884B9}" type="sibTrans" cxnId="{51DD9EFC-8701-433D-9CA6-4049EA08DC43}">
       <dgm:prSet/>
       <dgm:spPr/>
       <dgm:t>
@@ -8436,189 +8940,23 @@
         </a:p>
       </dgm:t>
     </dgm:pt>
-    <dgm:pt modelId="{959BCE15-B7B2-40CE-A3FF-7DB6BCE5EC5B}" type="pres">
-      <dgm:prSet presAssocID="{37BAFC37-6854-4C9E-AE94-A41B8B56F0E8}" presName="hierChild1" presStyleCnt="0">
-        <dgm:presLayoutVars>
-          <dgm:orgChart val="1"/>
-          <dgm:chPref val="1"/>
-          <dgm:dir/>
-          <dgm:animOne val="branch"/>
-          <dgm:animLvl val="lvl"/>
-          <dgm:resizeHandles/>
-        </dgm:presLayoutVars>
-      </dgm:prSet>
-      <dgm:spPr/>
-    </dgm:pt>
-    <dgm:pt modelId="{4B8D7CB1-0588-4CDA-B176-D8E95C3050EA}" type="pres">
-      <dgm:prSet presAssocID="{64102EA9-9325-450A-86DF-D8F8FA89F5A5}" presName="hierRoot1" presStyleCnt="0">
-        <dgm:presLayoutVars>
-          <dgm:hierBranch/>
-        </dgm:presLayoutVars>
-      </dgm:prSet>
-      <dgm:spPr/>
-    </dgm:pt>
-    <dgm:pt modelId="{5B073AA4-E702-447E-AB62-5DD4400E647D}" type="pres">
-      <dgm:prSet presAssocID="{64102EA9-9325-450A-86DF-D8F8FA89F5A5}" presName="rootComposite1" presStyleCnt="0"/>
-      <dgm:spPr/>
-    </dgm:pt>
-    <dgm:pt modelId="{F54D0C53-8D9D-46A6-B871-AC0553808429}" type="pres">
-      <dgm:prSet presAssocID="{64102EA9-9325-450A-86DF-D8F8FA89F5A5}" presName="rootText1" presStyleLbl="node0" presStyleIdx="0" presStyleCnt="1" custLinFactNeighborY="3564">
-        <dgm:presLayoutVars>
-          <dgm:chPref val="3"/>
-        </dgm:presLayoutVars>
-      </dgm:prSet>
-      <dgm:spPr>
-        <a:prstGeom prst="round2SameRect">
-          <a:avLst/>
-        </a:prstGeom>
-      </dgm:spPr>
-      <dgm:t>
-        <a:bodyPr/>
-        <a:lstStyle/>
-        <a:p>
-          <a:endParaRPr lang="en-US"/>
-        </a:p>
-      </dgm:t>
-    </dgm:pt>
-    <dgm:pt modelId="{70AC8F6E-64A9-41B7-9D96-027750EAD761}" type="pres">
-      <dgm:prSet presAssocID="{64102EA9-9325-450A-86DF-D8F8FA89F5A5}" presName="rootConnector1" presStyleLbl="node1" presStyleIdx="0" presStyleCnt="0"/>
+    <dgm:pt modelId="{9BC6B823-3C70-4B2C-8F34-9193F293607F}">
+      <dgm:prSet phldrT="[Text]"/>
       <dgm:spPr/>
       <dgm:t>
         <a:bodyPr/>
         <a:lstStyle/>
         <a:p>
-          <a:endParaRPr lang="en-US"/>
+          <a:r>
+            <a:rPr lang="en-US" smtClean="0"/>
+            <a:t>Gregor L.</a:t>
+          </a:r>
+          <a:endParaRPr lang="en-GB"/>
         </a:p>
       </dgm:t>
     </dgm:pt>
-    <dgm:pt modelId="{7B4A5781-2F80-4F04-A15C-522401995EAC}" type="pres">
-      <dgm:prSet presAssocID="{64102EA9-9325-450A-86DF-D8F8FA89F5A5}" presName="hierChild2" presStyleCnt="0"/>
-      <dgm:spPr/>
-    </dgm:pt>
-    <dgm:pt modelId="{E4E2978E-BD70-441D-A637-FE372D990D69}" type="pres">
-      <dgm:prSet presAssocID="{D12E7702-1051-4DDB-B52F-7E9D94E4B1D7}" presName="Name35" presStyleLbl="parChTrans1D2" presStyleIdx="0" presStyleCnt="4"/>
-      <dgm:spPr/>
-      <dgm:t>
-        <a:bodyPr/>
-        <a:lstStyle/>
-        <a:p>
-          <a:endParaRPr lang="en-US"/>
-        </a:p>
-      </dgm:t>
-    </dgm:pt>
-    <dgm:pt modelId="{9968D76B-8FBD-494A-8C82-AA2CCEC4891B}" type="pres">
-      <dgm:prSet presAssocID="{301AFC8E-BA46-414E-95E0-7DC23A5AD3C2}" presName="hierRoot2" presStyleCnt="0">
-        <dgm:presLayoutVars>
-          <dgm:hierBranch/>
-        </dgm:presLayoutVars>
-      </dgm:prSet>
-      <dgm:spPr/>
-    </dgm:pt>
-    <dgm:pt modelId="{B679BB4D-0721-4C94-A5D7-909A849BFDFC}" type="pres">
-      <dgm:prSet presAssocID="{301AFC8E-BA46-414E-95E0-7DC23A5AD3C2}" presName="rootComposite" presStyleCnt="0"/>
-      <dgm:spPr/>
-    </dgm:pt>
-    <dgm:pt modelId="{E5B5E1DF-6888-4BEF-A7F6-1E1AFD225EAF}" type="pres">
-      <dgm:prSet presAssocID="{301AFC8E-BA46-414E-95E0-7DC23A5AD3C2}" presName="rootText" presStyleLbl="node2" presStyleIdx="0" presStyleCnt="4">
-        <dgm:presLayoutVars>
-          <dgm:chPref val="3"/>
-        </dgm:presLayoutVars>
-      </dgm:prSet>
-      <dgm:spPr>
-        <a:prstGeom prst="flowChartAlternateProcess">
-          <a:avLst/>
-        </a:prstGeom>
-      </dgm:spPr>
-      <dgm:t>
-        <a:bodyPr/>
-        <a:lstStyle/>
-        <a:p>
-          <a:endParaRPr lang="en-US"/>
-        </a:p>
-      </dgm:t>
-    </dgm:pt>
-    <dgm:pt modelId="{A4B00804-5BC6-4514-81A8-93B0BA9D6947}" type="pres">
-      <dgm:prSet presAssocID="{301AFC8E-BA46-414E-95E0-7DC23A5AD3C2}" presName="rootConnector" presStyleLbl="node2" presStyleIdx="0" presStyleCnt="4"/>
-      <dgm:spPr/>
-      <dgm:t>
-        <a:bodyPr/>
-        <a:lstStyle/>
-        <a:p>
-          <a:endParaRPr lang="en-US"/>
-        </a:p>
-      </dgm:t>
-    </dgm:pt>
-    <dgm:pt modelId="{3463138D-9E41-468B-A639-9F59029AC1EF}" type="pres">
-      <dgm:prSet presAssocID="{301AFC8E-BA46-414E-95E0-7DC23A5AD3C2}" presName="hierChild4" presStyleCnt="0"/>
-      <dgm:spPr/>
-    </dgm:pt>
-    <dgm:pt modelId="{6E22C858-0D45-4216-ACC1-28F3EEBDFE0C}" type="pres">
-      <dgm:prSet presAssocID="{301AFC8E-BA46-414E-95E0-7DC23A5AD3C2}" presName="hierChild5" presStyleCnt="0"/>
-      <dgm:spPr/>
-    </dgm:pt>
-    <dgm:pt modelId="{F6FE91C0-FD98-4B16-8409-6F1B54DD1C5B}" type="pres">
-      <dgm:prSet presAssocID="{43CE26EE-18C3-4059-8051-DFCC613F2AC4}" presName="Name35" presStyleLbl="parChTrans1D2" presStyleIdx="1" presStyleCnt="4"/>
-      <dgm:spPr/>
-      <dgm:t>
-        <a:bodyPr/>
-        <a:lstStyle/>
-        <a:p>
-          <a:endParaRPr lang="en-US"/>
-        </a:p>
-      </dgm:t>
-    </dgm:pt>
-    <dgm:pt modelId="{D7949513-2332-49DE-A637-D939ACDB9A07}" type="pres">
-      <dgm:prSet presAssocID="{4EF42AB6-E510-4073-B13D-637B4E34F19E}" presName="hierRoot2" presStyleCnt="0">
-        <dgm:presLayoutVars>
-          <dgm:hierBranch/>
-        </dgm:presLayoutVars>
-      </dgm:prSet>
-      <dgm:spPr/>
-    </dgm:pt>
-    <dgm:pt modelId="{1983006A-4FF8-4323-916D-74D003E3053A}" type="pres">
-      <dgm:prSet presAssocID="{4EF42AB6-E510-4073-B13D-637B4E34F19E}" presName="rootComposite" presStyleCnt="0"/>
-      <dgm:spPr/>
-    </dgm:pt>
-    <dgm:pt modelId="{7B1CF0AF-85B1-446F-AE72-7642C4A2A616}" type="pres">
-      <dgm:prSet presAssocID="{4EF42AB6-E510-4073-B13D-637B4E34F19E}" presName="rootText" presStyleLbl="node2" presStyleIdx="1" presStyleCnt="4">
-        <dgm:presLayoutVars>
-          <dgm:chPref val="3"/>
-        </dgm:presLayoutVars>
-      </dgm:prSet>
-      <dgm:spPr>
-        <a:prstGeom prst="flowChartAlternateProcess">
-          <a:avLst/>
-        </a:prstGeom>
-      </dgm:spPr>
-      <dgm:t>
-        <a:bodyPr/>
-        <a:lstStyle/>
-        <a:p>
-          <a:endParaRPr lang="en-US"/>
-        </a:p>
-      </dgm:t>
-    </dgm:pt>
-    <dgm:pt modelId="{FC9D13E5-3749-4749-9D4E-37DC88E6A371}" type="pres">
-      <dgm:prSet presAssocID="{4EF42AB6-E510-4073-B13D-637B4E34F19E}" presName="rootConnector" presStyleLbl="node2" presStyleIdx="1" presStyleCnt="4"/>
-      <dgm:spPr/>
-      <dgm:t>
-        <a:bodyPr/>
-        <a:lstStyle/>
-        <a:p>
-          <a:endParaRPr lang="en-US"/>
-        </a:p>
-      </dgm:t>
-    </dgm:pt>
-    <dgm:pt modelId="{0B631687-01BB-46C4-811C-EA6B670C963C}" type="pres">
-      <dgm:prSet presAssocID="{4EF42AB6-E510-4073-B13D-637B4E34F19E}" presName="hierChild4" presStyleCnt="0"/>
-      <dgm:spPr/>
-    </dgm:pt>
-    <dgm:pt modelId="{E3F40564-5436-4E3F-B35F-AED440B5DDF4}" type="pres">
-      <dgm:prSet presAssocID="{4EF42AB6-E510-4073-B13D-637B4E34F19E}" presName="hierChild5" presStyleCnt="0"/>
-      <dgm:spPr/>
-    </dgm:pt>
-    <dgm:pt modelId="{C09BF7D1-22CD-4461-865C-CB790A1F256D}" type="pres">
-      <dgm:prSet presAssocID="{211E79AF-090B-40D3-B1D5-A4B4495CD567}" presName="Name35" presStyleLbl="parChTrans1D2" presStyleIdx="2" presStyleCnt="4"/>
+    <dgm:pt modelId="{0E0E9513-26A8-4AA7-A829-F536C2F481D7}" type="parTrans" cxnId="{38222809-D099-41B3-B4E2-12643C113157}">
+      <dgm:prSet/>
       <dgm:spPr/>
       <dgm:t>
         <a:bodyPr/>
@@ -8628,22 +8966,118 @@
         </a:p>
       </dgm:t>
     </dgm:pt>
-    <dgm:pt modelId="{09795DEE-DF7E-476F-BA82-E813D459CDE5}" type="pres">
-      <dgm:prSet presAssocID="{9F1D4E92-1F40-4658-B903-F2DB79CBEFFB}" presName="hierRoot2" presStyleCnt="0">
+    <dgm:pt modelId="{DDA395F6-7A91-4355-B66A-03DDC4010E55}" type="sibTrans" cxnId="{38222809-D099-41B3-B4E2-12643C113157}">
+      <dgm:prSet/>
+      <dgm:spPr/>
+      <dgm:t>
+        <a:bodyPr/>
+        <a:lstStyle/>
+        <a:p>
+          <a:endParaRPr lang="en-GB"/>
+        </a:p>
+      </dgm:t>
+    </dgm:pt>
+    <dgm:pt modelId="{951971BB-952D-4BE2-88A0-59F771AC4205}">
+      <dgm:prSet phldrT="[Text]"/>
+      <dgm:spPr/>
+      <dgm:t>
+        <a:bodyPr/>
+        <a:lstStyle/>
+        <a:p>
+          <a:r>
+            <a:rPr lang="en-US" smtClean="0"/>
+            <a:t>Geoffery Fox</a:t>
+          </a:r>
+          <a:endParaRPr lang="en-GB"/>
+        </a:p>
+      </dgm:t>
+    </dgm:pt>
+    <dgm:pt modelId="{A8542427-5936-43D0-A95F-7E3641F084B0}" type="parTrans" cxnId="{7AA3A55D-8447-44B0-A514-8F2F25E3542A}">
+      <dgm:prSet/>
+      <dgm:spPr/>
+      <dgm:t>
+        <a:bodyPr/>
+        <a:lstStyle/>
+        <a:p>
+          <a:endParaRPr lang="en-GB"/>
+        </a:p>
+      </dgm:t>
+    </dgm:pt>
+    <dgm:pt modelId="{2807B347-D02E-475F-8496-5CB61A47A04D}" type="sibTrans" cxnId="{7AA3A55D-8447-44B0-A514-8F2F25E3542A}">
+      <dgm:prSet/>
+      <dgm:spPr/>
+      <dgm:t>
+        <a:bodyPr/>
+        <a:lstStyle/>
+        <a:p>
+          <a:endParaRPr lang="en-GB"/>
+        </a:p>
+      </dgm:t>
+    </dgm:pt>
+    <dgm:pt modelId="{9B41C501-39C6-4E40-8362-CA00E0C9F98E}">
+      <dgm:prSet phldrT="[Text]"/>
+      <dgm:spPr/>
+      <dgm:t>
+        <a:bodyPr/>
+        <a:lstStyle/>
+        <a:p>
+          <a:r>
+            <a:rPr lang="en-US" smtClean="0"/>
+            <a:t>Badi (AI)</a:t>
+          </a:r>
+          <a:endParaRPr lang="en-GB"/>
+        </a:p>
+      </dgm:t>
+    </dgm:pt>
+    <dgm:pt modelId="{00545B82-D0F4-4EB0-B251-60E05F392E9A}" type="parTrans" cxnId="{BEA21FDE-5099-415F-9A8A-5E93E8A3FB4F}">
+      <dgm:prSet/>
+      <dgm:spPr/>
+      <dgm:t>
+        <a:bodyPr/>
+        <a:lstStyle/>
+        <a:p>
+          <a:endParaRPr lang="en-GB"/>
+        </a:p>
+      </dgm:t>
+    </dgm:pt>
+    <dgm:pt modelId="{FD10A2D1-0A2A-4189-AECE-A638E4DC33D8}" type="sibTrans" cxnId="{BEA21FDE-5099-415F-9A8A-5E93E8A3FB4F}">
+      <dgm:prSet/>
+      <dgm:spPr/>
+      <dgm:t>
+        <a:bodyPr/>
+        <a:lstStyle/>
+        <a:p>
+          <a:endParaRPr lang="en-GB"/>
+        </a:p>
+      </dgm:t>
+    </dgm:pt>
+    <dgm:pt modelId="{E7D01981-6EE3-4E90-B6ED-0941E52E163A}" type="pres">
+      <dgm:prSet presAssocID="{86F34E80-09C3-43E9-8511-513F46E70CE7}" presName="cycle" presStyleCnt="0">
         <dgm:presLayoutVars>
-          <dgm:hierBranch val="init"/>
+          <dgm:chMax val="1"/>
+          <dgm:dir/>
+          <dgm:animLvl val="ctr"/>
+          <dgm:resizeHandles val="exact"/>
         </dgm:presLayoutVars>
       </dgm:prSet>
       <dgm:spPr/>
     </dgm:pt>
-    <dgm:pt modelId="{1EC11447-57FE-4674-8FE6-2D052E209456}" type="pres">
-      <dgm:prSet presAssocID="{9F1D4E92-1F40-4658-B903-F2DB79CBEFFB}" presName="rootComposite" presStyleCnt="0"/>
+    <dgm:pt modelId="{E1388481-4861-4563-A504-9130C6E58E20}" type="pres">
+      <dgm:prSet presAssocID="{CBC6E609-1EB5-48A1-AA14-976CA30243AA}" presName="centerShape" presStyleLbl="node0" presStyleIdx="0" presStyleCnt="1"/>
       <dgm:spPr/>
     </dgm:pt>
-    <dgm:pt modelId="{2B2659F5-3226-4D2C-A00E-38D1698B29E7}" type="pres">
-      <dgm:prSet presAssocID="{9F1D4E92-1F40-4658-B903-F2DB79CBEFFB}" presName="rootText" presStyleLbl="node2" presStyleIdx="2" presStyleCnt="4">
+    <dgm:pt modelId="{DCEF69FC-1AA3-4996-8D6E-EFE90E19198D}" type="pres">
+      <dgm:prSet presAssocID="{3F783497-2F45-43DA-8CA1-C46615925D7D}" presName="Name9" presStyleLbl="parChTrans1D2" presStyleIdx="0" presStyleCnt="4"/>
+      <dgm:spPr/>
+    </dgm:pt>
+    <dgm:pt modelId="{892E8EC2-AFE1-4BCD-941D-DC505B3EBE9F}" type="pres">
+      <dgm:prSet presAssocID="{3F783497-2F45-43DA-8CA1-C46615925D7D}" presName="connTx" presStyleLbl="parChTrans1D2" presStyleIdx="0" presStyleCnt="4"/>
+      <dgm:spPr/>
+    </dgm:pt>
+    <dgm:pt modelId="{9442BED1-E3EF-4D3C-B8A5-77E71C6F7405}" type="pres">
+      <dgm:prSet presAssocID="{2020EFF7-2175-490C-9176-5B1E0183107D}" presName="node" presStyleLbl="node1" presStyleIdx="0" presStyleCnt="4">
         <dgm:presLayoutVars>
-          <dgm:chPref val="3"/>
+          <dgm:bulletEnabled val="1"/>
         </dgm:presLayoutVars>
       </dgm:prSet>
       <dgm:spPr/>
@@ -8655,52 +9089,18 @@
         </a:p>
       </dgm:t>
     </dgm:pt>
-    <dgm:pt modelId="{D448A1C6-F42C-46EE-905F-D14F1782A18E}" type="pres">
-      <dgm:prSet presAssocID="{9F1D4E92-1F40-4658-B903-F2DB79CBEFFB}" presName="rootConnector" presStyleLbl="node2" presStyleIdx="2" presStyleCnt="4"/>
-      <dgm:spPr/>
-      <dgm:t>
-        <a:bodyPr/>
-        <a:lstStyle/>
-        <a:p>
-          <a:endParaRPr lang="en-GB"/>
-        </a:p>
-      </dgm:t>
-    </dgm:pt>
-    <dgm:pt modelId="{EB1BC997-FCA2-45CA-B606-666A4CEEE45F}" type="pres">
-      <dgm:prSet presAssocID="{9F1D4E92-1F40-4658-B903-F2DB79CBEFFB}" presName="hierChild4" presStyleCnt="0"/>
+    <dgm:pt modelId="{7F046946-80F9-484E-B37F-7C37971B2060}" type="pres">
+      <dgm:prSet presAssocID="{0E0E9513-26A8-4AA7-A829-F536C2F481D7}" presName="Name9" presStyleLbl="parChTrans1D2" presStyleIdx="1" presStyleCnt="4"/>
       <dgm:spPr/>
     </dgm:pt>
-    <dgm:pt modelId="{22E693E7-3CD3-489D-9B64-DC6DE18FF3CC}" type="pres">
-      <dgm:prSet presAssocID="{9F1D4E92-1F40-4658-B903-F2DB79CBEFFB}" presName="hierChild5" presStyleCnt="0"/>
+    <dgm:pt modelId="{6844B767-F649-43DA-8576-2A55617E190C}" type="pres">
+      <dgm:prSet presAssocID="{0E0E9513-26A8-4AA7-A829-F536C2F481D7}" presName="connTx" presStyleLbl="parChTrans1D2" presStyleIdx="1" presStyleCnt="4"/>
       <dgm:spPr/>
     </dgm:pt>
-    <dgm:pt modelId="{5319C221-426B-4494-8A7A-2DDCA7ADB322}" type="pres">
-      <dgm:prSet presAssocID="{4940DD49-F386-4364-8C60-71F9D51E2E59}" presName="Name35" presStyleLbl="parChTrans1D2" presStyleIdx="3" presStyleCnt="4"/>
-      <dgm:spPr/>
-      <dgm:t>
-        <a:bodyPr/>
-        <a:lstStyle/>
-        <a:p>
-          <a:endParaRPr lang="en-GB"/>
-        </a:p>
-      </dgm:t>
-    </dgm:pt>
-    <dgm:pt modelId="{BC62AC07-5F43-4AF5-8032-4AB55C07A949}" type="pres">
-      <dgm:prSet presAssocID="{14C5CD6A-8B16-462B-9976-E19283CAF23C}" presName="hierRoot2" presStyleCnt="0">
+    <dgm:pt modelId="{770193F2-2532-4DFF-9FB3-62C38B2DC0F4}" type="pres">
+      <dgm:prSet presAssocID="{9BC6B823-3C70-4B2C-8F34-9193F293607F}" presName="node" presStyleLbl="node1" presStyleIdx="1" presStyleCnt="4">
         <dgm:presLayoutVars>
-          <dgm:hierBranch val="init"/>
-        </dgm:presLayoutVars>
-      </dgm:prSet>
-      <dgm:spPr/>
-    </dgm:pt>
-    <dgm:pt modelId="{6EA35D9B-7257-4855-84F8-6EB95CE80018}" type="pres">
-      <dgm:prSet presAssocID="{14C5CD6A-8B16-462B-9976-E19283CAF23C}" presName="rootComposite" presStyleCnt="0"/>
-      <dgm:spPr/>
-    </dgm:pt>
-    <dgm:pt modelId="{0F5397E1-79B4-4B36-A64F-50FBB9847E19}" type="pres">
-      <dgm:prSet presAssocID="{14C5CD6A-8B16-462B-9976-E19283CAF23C}" presName="rootText" presStyleLbl="node2" presStyleIdx="3" presStyleCnt="4">
-        <dgm:presLayoutVars>
-          <dgm:chPref val="3"/>
+          <dgm:bulletEnabled val="1"/>
         </dgm:presLayoutVars>
       </dgm:prSet>
       <dgm:spPr/>
@@ -8712,8 +9112,20 @@
         </a:p>
       </dgm:t>
     </dgm:pt>
-    <dgm:pt modelId="{CC5921DF-FFB8-47D0-B258-46A71FBEF4DD}" type="pres">
-      <dgm:prSet presAssocID="{14C5CD6A-8B16-462B-9976-E19283CAF23C}" presName="rootConnector" presStyleLbl="node2" presStyleIdx="3" presStyleCnt="4"/>
+    <dgm:pt modelId="{88A0D43D-5F47-4815-B5D5-2636B7D0641B}" type="pres">
+      <dgm:prSet presAssocID="{A8542427-5936-43D0-A95F-7E3641F084B0}" presName="Name9" presStyleLbl="parChTrans1D2" presStyleIdx="2" presStyleCnt="4"/>
+      <dgm:spPr/>
+    </dgm:pt>
+    <dgm:pt modelId="{04E4D555-6DBC-41EA-A4F5-1F47D015C32D}" type="pres">
+      <dgm:prSet presAssocID="{A8542427-5936-43D0-A95F-7E3641F084B0}" presName="connTx" presStyleLbl="parChTrans1D2" presStyleIdx="2" presStyleCnt="4"/>
+      <dgm:spPr/>
+    </dgm:pt>
+    <dgm:pt modelId="{4588C6E7-5377-4700-8735-2048A30FF77B}" type="pres">
+      <dgm:prSet presAssocID="{951971BB-952D-4BE2-88A0-59F771AC4205}" presName="node" presStyleLbl="node1" presStyleIdx="2" presStyleCnt="4">
+        <dgm:presLayoutVars>
+          <dgm:bulletEnabled val="1"/>
+        </dgm:presLayoutVars>
+      </dgm:prSet>
       <dgm:spPr/>
       <dgm:t>
         <a:bodyPr/>
@@ -8723,74 +9135,63 @@
         </a:p>
       </dgm:t>
     </dgm:pt>
-    <dgm:pt modelId="{E976D59C-AFE8-4B46-8873-6F49B8DEB12E}" type="pres">
-      <dgm:prSet presAssocID="{14C5CD6A-8B16-462B-9976-E19283CAF23C}" presName="hierChild4" presStyleCnt="0"/>
+    <dgm:pt modelId="{D02ED802-FE40-4AA9-A279-E8B93862E001}" type="pres">
+      <dgm:prSet presAssocID="{00545B82-D0F4-4EB0-B251-60E05F392E9A}" presName="Name9" presStyleLbl="parChTrans1D2" presStyleIdx="3" presStyleCnt="4"/>
       <dgm:spPr/>
     </dgm:pt>
-    <dgm:pt modelId="{A043549C-2AD8-45EA-92D0-D54EDB93E972}" type="pres">
-      <dgm:prSet presAssocID="{14C5CD6A-8B16-462B-9976-E19283CAF23C}" presName="hierChild5" presStyleCnt="0"/>
+    <dgm:pt modelId="{82F22AD9-03B7-49BE-96F6-A47982732E47}" type="pres">
+      <dgm:prSet presAssocID="{00545B82-D0F4-4EB0-B251-60E05F392E9A}" presName="connTx" presStyleLbl="parChTrans1D2" presStyleIdx="3" presStyleCnt="4"/>
       <dgm:spPr/>
     </dgm:pt>
-    <dgm:pt modelId="{C85B826D-1F72-4F6B-9C5A-FEC66D82C5A2}" type="pres">
-      <dgm:prSet presAssocID="{64102EA9-9325-450A-86DF-D8F8FA89F5A5}" presName="hierChild3" presStyleCnt="0"/>
+    <dgm:pt modelId="{D3912424-E595-434D-B11D-7C397EAF4929}" type="pres">
+      <dgm:prSet presAssocID="{9B41C501-39C6-4E40-8362-CA00E0C9F98E}" presName="node" presStyleLbl="node1" presStyleIdx="3" presStyleCnt="4">
+        <dgm:presLayoutVars>
+          <dgm:bulletEnabled val="1"/>
+        </dgm:presLayoutVars>
+      </dgm:prSet>
       <dgm:spPr/>
+      <dgm:t>
+        <a:bodyPr/>
+        <a:lstStyle/>
+        <a:p>
+          <a:endParaRPr lang="en-GB"/>
+        </a:p>
+      </dgm:t>
     </dgm:pt>
   </dgm:ptLst>
   <dgm:cxnLst>
-    <dgm:cxn modelId="{53C00974-8AF4-476A-AD96-34F7DF8DEE03}" srcId="{64102EA9-9325-450A-86DF-D8F8FA89F5A5}" destId="{9F1D4E92-1F40-4658-B903-F2DB79CBEFFB}" srcOrd="2" destOrd="0" parTransId="{211E79AF-090B-40D3-B1D5-A4B4495CD567}" sibTransId="{6B7C6DB6-B730-4D92-A3A4-1310E0264821}"/>
-    <dgm:cxn modelId="{34C8B63C-EE12-4B61-818A-6068D8F5695D}" type="presOf" srcId="{4940DD49-F386-4364-8C60-71F9D51E2E59}" destId="{5319C221-426B-4494-8A7A-2DDCA7ADB322}" srcOrd="0" destOrd="0" presId="urn:microsoft.com/office/officeart/2005/8/layout/orgChart1"/>
-    <dgm:cxn modelId="{FE21C4F7-6C3A-4E07-9220-C5D0E84D5AA7}" type="presOf" srcId="{9F1D4E92-1F40-4658-B903-F2DB79CBEFFB}" destId="{2B2659F5-3226-4D2C-A00E-38D1698B29E7}" srcOrd="0" destOrd="0" presId="urn:microsoft.com/office/officeart/2005/8/layout/orgChart1"/>
-    <dgm:cxn modelId="{584114A7-2AA7-4CE6-A356-4FEF9981A8E9}" type="presOf" srcId="{301AFC8E-BA46-414E-95E0-7DC23A5AD3C2}" destId="{A4B00804-5BC6-4514-81A8-93B0BA9D6947}" srcOrd="1" destOrd="0" presId="urn:microsoft.com/office/officeart/2005/8/layout/orgChart1"/>
-    <dgm:cxn modelId="{8FE42981-0174-436A-BD2B-30A1AA8B5B4D}" type="presOf" srcId="{37BAFC37-6854-4C9E-AE94-A41B8B56F0E8}" destId="{959BCE15-B7B2-40CE-A3FF-7DB6BCE5EC5B}" srcOrd="0" destOrd="0" presId="urn:microsoft.com/office/officeart/2005/8/layout/orgChart1"/>
-    <dgm:cxn modelId="{74102130-AA8D-4883-B7BD-80BD0B653434}" type="presOf" srcId="{14C5CD6A-8B16-462B-9976-E19283CAF23C}" destId="{0F5397E1-79B4-4B36-A64F-50FBB9847E19}" srcOrd="0" destOrd="0" presId="urn:microsoft.com/office/officeart/2005/8/layout/orgChart1"/>
-    <dgm:cxn modelId="{9E9A200C-4756-45CE-8103-E94DB84419CE}" type="presOf" srcId="{4EF42AB6-E510-4073-B13D-637B4E34F19E}" destId="{FC9D13E5-3749-4749-9D4E-37DC88E6A371}" srcOrd="1" destOrd="0" presId="urn:microsoft.com/office/officeart/2005/8/layout/orgChart1"/>
-    <dgm:cxn modelId="{4FF72D02-6476-44BF-8C88-C8CDF4FC7CC0}" srcId="{64102EA9-9325-450A-86DF-D8F8FA89F5A5}" destId="{301AFC8E-BA46-414E-95E0-7DC23A5AD3C2}" srcOrd="0" destOrd="0" parTransId="{D12E7702-1051-4DDB-B52F-7E9D94E4B1D7}" sibTransId="{0A507252-5B0D-471A-B6A5-0079B9E40EAD}"/>
-    <dgm:cxn modelId="{638DF625-4554-4CFE-ADAB-844AC320BB50}" type="presOf" srcId="{4EF42AB6-E510-4073-B13D-637B4E34F19E}" destId="{7B1CF0AF-85B1-446F-AE72-7642C4A2A616}" srcOrd="0" destOrd="0" presId="urn:microsoft.com/office/officeart/2005/8/layout/orgChart1"/>
-    <dgm:cxn modelId="{0D02C0A7-BC17-42D7-9A39-B66AB7AF2B14}" type="presOf" srcId="{301AFC8E-BA46-414E-95E0-7DC23A5AD3C2}" destId="{E5B5E1DF-6888-4BEF-A7F6-1E1AFD225EAF}" srcOrd="0" destOrd="0" presId="urn:microsoft.com/office/officeart/2005/8/layout/orgChart1"/>
-    <dgm:cxn modelId="{EF7DC9DF-C4FC-4A30-8479-B13D23C0EDE8}" srcId="{37BAFC37-6854-4C9E-AE94-A41B8B56F0E8}" destId="{64102EA9-9325-450A-86DF-D8F8FA89F5A5}" srcOrd="0" destOrd="0" parTransId="{BEE0DE1B-E838-4FD9-924B-94770989B1B1}" sibTransId="{1090F5AF-AABE-4B2E-9198-9086DF86F870}"/>
-    <dgm:cxn modelId="{8A8620C6-8A9F-4C9B-B713-7937C2DE341C}" srcId="{64102EA9-9325-450A-86DF-D8F8FA89F5A5}" destId="{4EF42AB6-E510-4073-B13D-637B4E34F19E}" srcOrd="1" destOrd="0" parTransId="{43CE26EE-18C3-4059-8051-DFCC613F2AC4}" sibTransId="{85FFCC56-9355-4C6F-8438-8AF952A8E068}"/>
-    <dgm:cxn modelId="{6CA4CDA8-B23F-440C-8593-7A17D97EB10C}" type="presOf" srcId="{14C5CD6A-8B16-462B-9976-E19283CAF23C}" destId="{CC5921DF-FFB8-47D0-B258-46A71FBEF4DD}" srcOrd="1" destOrd="0" presId="urn:microsoft.com/office/officeart/2005/8/layout/orgChart1"/>
-    <dgm:cxn modelId="{1047D2AE-276F-42FE-B290-2311A2E56965}" type="presOf" srcId="{D12E7702-1051-4DDB-B52F-7E9D94E4B1D7}" destId="{E4E2978E-BD70-441D-A637-FE372D990D69}" srcOrd="0" destOrd="0" presId="urn:microsoft.com/office/officeart/2005/8/layout/orgChart1"/>
-    <dgm:cxn modelId="{C49E0355-3CA4-4BFB-8C69-8A18A71ED681}" type="presOf" srcId="{43CE26EE-18C3-4059-8051-DFCC613F2AC4}" destId="{F6FE91C0-FD98-4B16-8409-6F1B54DD1C5B}" srcOrd="0" destOrd="0" presId="urn:microsoft.com/office/officeart/2005/8/layout/orgChart1"/>
-    <dgm:cxn modelId="{DE2FB040-F9B8-4BDE-AEFE-98EBCFC200DA}" type="presOf" srcId="{211E79AF-090B-40D3-B1D5-A4B4495CD567}" destId="{C09BF7D1-22CD-4461-865C-CB790A1F256D}" srcOrd="0" destOrd="0" presId="urn:microsoft.com/office/officeart/2005/8/layout/orgChart1"/>
-    <dgm:cxn modelId="{BB22982C-3949-4C89-B8D1-7806DD4BED94}" srcId="{64102EA9-9325-450A-86DF-D8F8FA89F5A5}" destId="{14C5CD6A-8B16-462B-9976-E19283CAF23C}" srcOrd="3" destOrd="0" parTransId="{4940DD49-F386-4364-8C60-71F9D51E2E59}" sibTransId="{B8752B3A-2ABF-4375-AB5E-28C52665BAFE}"/>
-    <dgm:cxn modelId="{3C100BFA-2BE6-4FFD-A831-8A733CDB18AA}" type="presOf" srcId="{64102EA9-9325-450A-86DF-D8F8FA89F5A5}" destId="{F54D0C53-8D9D-46A6-B871-AC0553808429}" srcOrd="0" destOrd="0" presId="urn:microsoft.com/office/officeart/2005/8/layout/orgChart1"/>
-    <dgm:cxn modelId="{F3F162CB-7E9F-4FDC-99B1-22A01F547815}" type="presOf" srcId="{64102EA9-9325-450A-86DF-D8F8FA89F5A5}" destId="{70AC8F6E-64A9-41B7-9D96-027750EAD761}" srcOrd="1" destOrd="0" presId="urn:microsoft.com/office/officeart/2005/8/layout/orgChart1"/>
-    <dgm:cxn modelId="{DBE87F1A-97F7-4003-95AF-13B88C5F189F}" type="presOf" srcId="{9F1D4E92-1F40-4658-B903-F2DB79CBEFFB}" destId="{D448A1C6-F42C-46EE-905F-D14F1782A18E}" srcOrd="1" destOrd="0" presId="urn:microsoft.com/office/officeart/2005/8/layout/orgChart1"/>
-    <dgm:cxn modelId="{E8114D03-E927-4041-8BE4-D157AB3E038B}" type="presParOf" srcId="{959BCE15-B7B2-40CE-A3FF-7DB6BCE5EC5B}" destId="{4B8D7CB1-0588-4CDA-B176-D8E95C3050EA}" srcOrd="0" destOrd="0" presId="urn:microsoft.com/office/officeart/2005/8/layout/orgChart1"/>
-    <dgm:cxn modelId="{69E3C231-BE88-411B-A941-1EA56EAE15CE}" type="presParOf" srcId="{4B8D7CB1-0588-4CDA-B176-D8E95C3050EA}" destId="{5B073AA4-E702-447E-AB62-5DD4400E647D}" srcOrd="0" destOrd="0" presId="urn:microsoft.com/office/officeart/2005/8/layout/orgChart1"/>
-    <dgm:cxn modelId="{38AA911F-871B-45CC-9312-59E8157F0540}" type="presParOf" srcId="{5B073AA4-E702-447E-AB62-5DD4400E647D}" destId="{F54D0C53-8D9D-46A6-B871-AC0553808429}" srcOrd="0" destOrd="0" presId="urn:microsoft.com/office/officeart/2005/8/layout/orgChart1"/>
-    <dgm:cxn modelId="{780EB632-A8F1-4B8A-B7AD-708DC6B8F0AB}" type="presParOf" srcId="{5B073AA4-E702-447E-AB62-5DD4400E647D}" destId="{70AC8F6E-64A9-41B7-9D96-027750EAD761}" srcOrd="1" destOrd="0" presId="urn:microsoft.com/office/officeart/2005/8/layout/orgChart1"/>
-    <dgm:cxn modelId="{AEA26D1E-FA14-4D1F-BBC5-95A53E05D9F2}" type="presParOf" srcId="{4B8D7CB1-0588-4CDA-B176-D8E95C3050EA}" destId="{7B4A5781-2F80-4F04-A15C-522401995EAC}" srcOrd="1" destOrd="0" presId="urn:microsoft.com/office/officeart/2005/8/layout/orgChart1"/>
-    <dgm:cxn modelId="{B3515E3F-32FF-4B27-9442-F94CAD8CA680}" type="presParOf" srcId="{7B4A5781-2F80-4F04-A15C-522401995EAC}" destId="{E4E2978E-BD70-441D-A637-FE372D990D69}" srcOrd="0" destOrd="0" presId="urn:microsoft.com/office/officeart/2005/8/layout/orgChart1"/>
-    <dgm:cxn modelId="{C217FD53-8F0F-4772-8AB0-2E9C37B84D23}" type="presParOf" srcId="{7B4A5781-2F80-4F04-A15C-522401995EAC}" destId="{9968D76B-8FBD-494A-8C82-AA2CCEC4891B}" srcOrd="1" destOrd="0" presId="urn:microsoft.com/office/officeart/2005/8/layout/orgChart1"/>
-    <dgm:cxn modelId="{5D6753E7-23AD-47CF-8EEB-C4C3AAA031FC}" type="presParOf" srcId="{9968D76B-8FBD-494A-8C82-AA2CCEC4891B}" destId="{B679BB4D-0721-4C94-A5D7-909A849BFDFC}" srcOrd="0" destOrd="0" presId="urn:microsoft.com/office/officeart/2005/8/layout/orgChart1"/>
-    <dgm:cxn modelId="{5D70489E-1F16-441A-9FE0-F8947BF390F7}" type="presParOf" srcId="{B679BB4D-0721-4C94-A5D7-909A849BFDFC}" destId="{E5B5E1DF-6888-4BEF-A7F6-1E1AFD225EAF}" srcOrd="0" destOrd="0" presId="urn:microsoft.com/office/officeart/2005/8/layout/orgChart1"/>
-    <dgm:cxn modelId="{D615F690-7548-438F-A452-466C90E40AF7}" type="presParOf" srcId="{B679BB4D-0721-4C94-A5D7-909A849BFDFC}" destId="{A4B00804-5BC6-4514-81A8-93B0BA9D6947}" srcOrd="1" destOrd="0" presId="urn:microsoft.com/office/officeart/2005/8/layout/orgChart1"/>
-    <dgm:cxn modelId="{45BA0C76-3E6C-4B06-BD6B-A8A7F93FEFCC}" type="presParOf" srcId="{9968D76B-8FBD-494A-8C82-AA2CCEC4891B}" destId="{3463138D-9E41-468B-A639-9F59029AC1EF}" srcOrd="1" destOrd="0" presId="urn:microsoft.com/office/officeart/2005/8/layout/orgChart1"/>
-    <dgm:cxn modelId="{5D5C6F1D-ACB7-4999-A1C8-281B898D09C8}" type="presParOf" srcId="{9968D76B-8FBD-494A-8C82-AA2CCEC4891B}" destId="{6E22C858-0D45-4216-ACC1-28F3EEBDFE0C}" srcOrd="2" destOrd="0" presId="urn:microsoft.com/office/officeart/2005/8/layout/orgChart1"/>
-    <dgm:cxn modelId="{2B13C57C-D240-486B-9746-EE1AF0179204}" type="presParOf" srcId="{7B4A5781-2F80-4F04-A15C-522401995EAC}" destId="{F6FE91C0-FD98-4B16-8409-6F1B54DD1C5B}" srcOrd="2" destOrd="0" presId="urn:microsoft.com/office/officeart/2005/8/layout/orgChart1"/>
-    <dgm:cxn modelId="{5A0A50B7-CAB0-4AB3-8FFA-056ADA040BA2}" type="presParOf" srcId="{7B4A5781-2F80-4F04-A15C-522401995EAC}" destId="{D7949513-2332-49DE-A637-D939ACDB9A07}" srcOrd="3" destOrd="0" presId="urn:microsoft.com/office/officeart/2005/8/layout/orgChart1"/>
-    <dgm:cxn modelId="{8DE622F8-2152-457A-B941-FB841974EE2B}" type="presParOf" srcId="{D7949513-2332-49DE-A637-D939ACDB9A07}" destId="{1983006A-4FF8-4323-916D-74D003E3053A}" srcOrd="0" destOrd="0" presId="urn:microsoft.com/office/officeart/2005/8/layout/orgChart1"/>
-    <dgm:cxn modelId="{FEDD16DB-90AD-42E3-8727-0CA8919DA146}" type="presParOf" srcId="{1983006A-4FF8-4323-916D-74D003E3053A}" destId="{7B1CF0AF-85B1-446F-AE72-7642C4A2A616}" srcOrd="0" destOrd="0" presId="urn:microsoft.com/office/officeart/2005/8/layout/orgChart1"/>
-    <dgm:cxn modelId="{FF306B9F-DECD-43D7-A043-3319CD3B5752}" type="presParOf" srcId="{1983006A-4FF8-4323-916D-74D003E3053A}" destId="{FC9D13E5-3749-4749-9D4E-37DC88E6A371}" srcOrd="1" destOrd="0" presId="urn:microsoft.com/office/officeart/2005/8/layout/orgChart1"/>
-    <dgm:cxn modelId="{4D0AE556-DC33-4601-A866-6326116BC6C3}" type="presParOf" srcId="{D7949513-2332-49DE-A637-D939ACDB9A07}" destId="{0B631687-01BB-46C4-811C-EA6B670C963C}" srcOrd="1" destOrd="0" presId="urn:microsoft.com/office/officeart/2005/8/layout/orgChart1"/>
-    <dgm:cxn modelId="{847B863E-4154-4036-AAD4-F14D4C962B46}" type="presParOf" srcId="{D7949513-2332-49DE-A637-D939ACDB9A07}" destId="{E3F40564-5436-4E3F-B35F-AED440B5DDF4}" srcOrd="2" destOrd="0" presId="urn:microsoft.com/office/officeart/2005/8/layout/orgChart1"/>
-    <dgm:cxn modelId="{AA5BE49C-8893-48AD-9AC1-CC71F959ED58}" type="presParOf" srcId="{7B4A5781-2F80-4F04-A15C-522401995EAC}" destId="{C09BF7D1-22CD-4461-865C-CB790A1F256D}" srcOrd="4" destOrd="0" presId="urn:microsoft.com/office/officeart/2005/8/layout/orgChart1"/>
-    <dgm:cxn modelId="{5DE63330-E904-42B2-B31E-1131D9DF29E7}" type="presParOf" srcId="{7B4A5781-2F80-4F04-A15C-522401995EAC}" destId="{09795DEE-DF7E-476F-BA82-E813D459CDE5}" srcOrd="5" destOrd="0" presId="urn:microsoft.com/office/officeart/2005/8/layout/orgChart1"/>
-    <dgm:cxn modelId="{39643A22-2422-4C8F-8B6F-EF2588C1E71C}" type="presParOf" srcId="{09795DEE-DF7E-476F-BA82-E813D459CDE5}" destId="{1EC11447-57FE-4674-8FE6-2D052E209456}" srcOrd="0" destOrd="0" presId="urn:microsoft.com/office/officeart/2005/8/layout/orgChart1"/>
-    <dgm:cxn modelId="{5646596E-5BA4-49CE-B3FA-1884DAF19659}" type="presParOf" srcId="{1EC11447-57FE-4674-8FE6-2D052E209456}" destId="{2B2659F5-3226-4D2C-A00E-38D1698B29E7}" srcOrd="0" destOrd="0" presId="urn:microsoft.com/office/officeart/2005/8/layout/orgChart1"/>
-    <dgm:cxn modelId="{054D5D4B-1050-4DC8-9512-93A1664084EE}" type="presParOf" srcId="{1EC11447-57FE-4674-8FE6-2D052E209456}" destId="{D448A1C6-F42C-46EE-905F-D14F1782A18E}" srcOrd="1" destOrd="0" presId="urn:microsoft.com/office/officeart/2005/8/layout/orgChart1"/>
-    <dgm:cxn modelId="{4B786B35-47FE-4E03-95B1-BC06CE01AD31}" type="presParOf" srcId="{09795DEE-DF7E-476F-BA82-E813D459CDE5}" destId="{EB1BC997-FCA2-45CA-B606-666A4CEEE45F}" srcOrd="1" destOrd="0" presId="urn:microsoft.com/office/officeart/2005/8/layout/orgChart1"/>
-    <dgm:cxn modelId="{DE4C1D1A-7827-4EF1-91EF-A9FF2091D72E}" type="presParOf" srcId="{09795DEE-DF7E-476F-BA82-E813D459CDE5}" destId="{22E693E7-3CD3-489D-9B64-DC6DE18FF3CC}" srcOrd="2" destOrd="0" presId="urn:microsoft.com/office/officeart/2005/8/layout/orgChart1"/>
-    <dgm:cxn modelId="{EE92BAD8-FEEB-42C3-B831-F241B90E4689}" type="presParOf" srcId="{7B4A5781-2F80-4F04-A15C-522401995EAC}" destId="{5319C221-426B-4494-8A7A-2DDCA7ADB322}" srcOrd="6" destOrd="0" presId="urn:microsoft.com/office/officeart/2005/8/layout/orgChart1"/>
-    <dgm:cxn modelId="{1288251C-51CA-44FA-8E3B-68572BC4482D}" type="presParOf" srcId="{7B4A5781-2F80-4F04-A15C-522401995EAC}" destId="{BC62AC07-5F43-4AF5-8032-4AB55C07A949}" srcOrd="7" destOrd="0" presId="urn:microsoft.com/office/officeart/2005/8/layout/orgChart1"/>
-    <dgm:cxn modelId="{4DE0DFDC-FD62-48A7-9356-4669298232BE}" type="presParOf" srcId="{BC62AC07-5F43-4AF5-8032-4AB55C07A949}" destId="{6EA35D9B-7257-4855-84F8-6EB95CE80018}" srcOrd="0" destOrd="0" presId="urn:microsoft.com/office/officeart/2005/8/layout/orgChart1"/>
-    <dgm:cxn modelId="{FAFBB556-ED74-4E62-BE70-C12F3B58A5F6}" type="presParOf" srcId="{6EA35D9B-7257-4855-84F8-6EB95CE80018}" destId="{0F5397E1-79B4-4B36-A64F-50FBB9847E19}" srcOrd="0" destOrd="0" presId="urn:microsoft.com/office/officeart/2005/8/layout/orgChart1"/>
-    <dgm:cxn modelId="{D66D4F21-64D4-400E-BACA-07D0DFC16210}" type="presParOf" srcId="{6EA35D9B-7257-4855-84F8-6EB95CE80018}" destId="{CC5921DF-FFB8-47D0-B258-46A71FBEF4DD}" srcOrd="1" destOrd="0" presId="urn:microsoft.com/office/officeart/2005/8/layout/orgChart1"/>
-    <dgm:cxn modelId="{7F0D4895-4BF5-4D5C-8717-2C498FC85264}" type="presParOf" srcId="{BC62AC07-5F43-4AF5-8032-4AB55C07A949}" destId="{E976D59C-AFE8-4B46-8873-6F49B8DEB12E}" srcOrd="1" destOrd="0" presId="urn:microsoft.com/office/officeart/2005/8/layout/orgChart1"/>
-    <dgm:cxn modelId="{300CB3D7-AE0A-4072-90C9-FFD31A7D8D47}" type="presParOf" srcId="{BC62AC07-5F43-4AF5-8032-4AB55C07A949}" destId="{A043549C-2AD8-45EA-92D0-D54EDB93E972}" srcOrd="2" destOrd="0" presId="urn:microsoft.com/office/officeart/2005/8/layout/orgChart1"/>
-    <dgm:cxn modelId="{626D08AE-80AB-45AF-934C-B4FC71A52C0F}" type="presParOf" srcId="{4B8D7CB1-0588-4CDA-B176-D8E95C3050EA}" destId="{C85B826D-1F72-4F6B-9C5A-FEC66D82C5A2}" srcOrd="2" destOrd="0" presId="urn:microsoft.com/office/officeart/2005/8/layout/orgChart1"/>
+    <dgm:cxn modelId="{C27DAC3F-5121-459C-B095-11FB7BF923CD}" type="presOf" srcId="{3F783497-2F45-43DA-8CA1-C46615925D7D}" destId="{892E8EC2-AFE1-4BCD-941D-DC505B3EBE9F}" srcOrd="1" destOrd="0" presId="urn:microsoft.com/office/officeart/2005/8/layout/radial1"/>
+    <dgm:cxn modelId="{51DD9EFC-8701-433D-9CA6-4049EA08DC43}" srcId="{CBC6E609-1EB5-48A1-AA14-976CA30243AA}" destId="{2020EFF7-2175-490C-9176-5B1E0183107D}" srcOrd="0" destOrd="0" parTransId="{3F783497-2F45-43DA-8CA1-C46615925D7D}" sibTransId="{CEC9DC0C-9E59-49E8-83EB-080F9DC884B9}"/>
+    <dgm:cxn modelId="{38222809-D099-41B3-B4E2-12643C113157}" srcId="{CBC6E609-1EB5-48A1-AA14-976CA30243AA}" destId="{9BC6B823-3C70-4B2C-8F34-9193F293607F}" srcOrd="1" destOrd="0" parTransId="{0E0E9513-26A8-4AA7-A829-F536C2F481D7}" sibTransId="{DDA395F6-7A91-4355-B66A-03DDC4010E55}"/>
+    <dgm:cxn modelId="{BEE57F06-9E7A-4286-8E1D-BFBC8AA48279}" type="presOf" srcId="{951971BB-952D-4BE2-88A0-59F771AC4205}" destId="{4588C6E7-5377-4700-8735-2048A30FF77B}" srcOrd="0" destOrd="0" presId="urn:microsoft.com/office/officeart/2005/8/layout/radial1"/>
+    <dgm:cxn modelId="{B0B0821F-29DD-4035-AC92-03FFD4B2C79C}" type="presOf" srcId="{86F34E80-09C3-43E9-8511-513F46E70CE7}" destId="{E7D01981-6EE3-4E90-B6ED-0941E52E163A}" srcOrd="0" destOrd="0" presId="urn:microsoft.com/office/officeart/2005/8/layout/radial1"/>
+    <dgm:cxn modelId="{BEA21FDE-5099-415F-9A8A-5E93E8A3FB4F}" srcId="{CBC6E609-1EB5-48A1-AA14-976CA30243AA}" destId="{9B41C501-39C6-4E40-8362-CA00E0C9F98E}" srcOrd="3" destOrd="0" parTransId="{00545B82-D0F4-4EB0-B251-60E05F392E9A}" sibTransId="{FD10A2D1-0A2A-4189-AECE-A638E4DC33D8}"/>
+    <dgm:cxn modelId="{F1ECEA35-1C8E-4725-9B94-9A636836E349}" type="presOf" srcId="{00545B82-D0F4-4EB0-B251-60E05F392E9A}" destId="{D02ED802-FE40-4AA9-A279-E8B93862E001}" srcOrd="0" destOrd="0" presId="urn:microsoft.com/office/officeart/2005/8/layout/radial1"/>
+    <dgm:cxn modelId="{58CA3BFA-BFCA-4901-B779-ED9580872909}" type="presOf" srcId="{2020EFF7-2175-490C-9176-5B1E0183107D}" destId="{9442BED1-E3EF-4D3C-B8A5-77E71C6F7405}" srcOrd="0" destOrd="0" presId="urn:microsoft.com/office/officeart/2005/8/layout/radial1"/>
+    <dgm:cxn modelId="{BB85FDCB-B951-46F5-9F9D-32953AC7C6EF}" type="presOf" srcId="{9BC6B823-3C70-4B2C-8F34-9193F293607F}" destId="{770193F2-2532-4DFF-9FB3-62C38B2DC0F4}" srcOrd="0" destOrd="0" presId="urn:microsoft.com/office/officeart/2005/8/layout/radial1"/>
+    <dgm:cxn modelId="{CC4F5D97-8083-41AC-9F17-B12531535ECA}" type="presOf" srcId="{0E0E9513-26A8-4AA7-A829-F536C2F481D7}" destId="{7F046946-80F9-484E-B37F-7C37971B2060}" srcOrd="0" destOrd="0" presId="urn:microsoft.com/office/officeart/2005/8/layout/radial1"/>
+    <dgm:cxn modelId="{7A8F9020-8D57-4DAF-BE0F-6857B2F47FA5}" type="presOf" srcId="{A8542427-5936-43D0-A95F-7E3641F084B0}" destId="{88A0D43D-5F47-4815-B5D5-2636B7D0641B}" srcOrd="0" destOrd="0" presId="urn:microsoft.com/office/officeart/2005/8/layout/radial1"/>
+    <dgm:cxn modelId="{C82D0048-4B3A-433F-A1A0-6D3063169123}" type="presOf" srcId="{CBC6E609-1EB5-48A1-AA14-976CA30243AA}" destId="{E1388481-4861-4563-A504-9130C6E58E20}" srcOrd="0" destOrd="0" presId="urn:microsoft.com/office/officeart/2005/8/layout/radial1"/>
+    <dgm:cxn modelId="{9941D352-4E46-42EA-80CB-C262EDB77A28}" type="presOf" srcId="{9B41C501-39C6-4E40-8362-CA00E0C9F98E}" destId="{D3912424-E595-434D-B11D-7C397EAF4929}" srcOrd="0" destOrd="0" presId="urn:microsoft.com/office/officeart/2005/8/layout/radial1"/>
+    <dgm:cxn modelId="{DFBCE2B9-101D-42E9-8A57-F7AFF4770A3A}" srcId="{86F34E80-09C3-43E9-8511-513F46E70CE7}" destId="{CBC6E609-1EB5-48A1-AA14-976CA30243AA}" srcOrd="0" destOrd="0" parTransId="{B89A3DEA-A19F-4930-9F84-FD4E6AA6EDE1}" sibTransId="{BD94ECC9-7EE4-42E9-A425-411F7F09AA25}"/>
+    <dgm:cxn modelId="{5251D008-C199-4782-A599-0094EDF77E70}" type="presOf" srcId="{00545B82-D0F4-4EB0-B251-60E05F392E9A}" destId="{82F22AD9-03B7-49BE-96F6-A47982732E47}" srcOrd="1" destOrd="0" presId="urn:microsoft.com/office/officeart/2005/8/layout/radial1"/>
+    <dgm:cxn modelId="{B6C6AA07-7A2A-4D53-9B35-D05B4434C1A5}" type="presOf" srcId="{3F783497-2F45-43DA-8CA1-C46615925D7D}" destId="{DCEF69FC-1AA3-4996-8D6E-EFE90E19198D}" srcOrd="0" destOrd="0" presId="urn:microsoft.com/office/officeart/2005/8/layout/radial1"/>
+    <dgm:cxn modelId="{456E3121-AFB8-4AA7-AC75-2B33B97A8491}" type="presOf" srcId="{A8542427-5936-43D0-A95F-7E3641F084B0}" destId="{04E4D555-6DBC-41EA-A4F5-1F47D015C32D}" srcOrd="1" destOrd="0" presId="urn:microsoft.com/office/officeart/2005/8/layout/radial1"/>
+    <dgm:cxn modelId="{7AA3A55D-8447-44B0-A514-8F2F25E3542A}" srcId="{CBC6E609-1EB5-48A1-AA14-976CA30243AA}" destId="{951971BB-952D-4BE2-88A0-59F771AC4205}" srcOrd="2" destOrd="0" parTransId="{A8542427-5936-43D0-A95F-7E3641F084B0}" sibTransId="{2807B347-D02E-475F-8496-5CB61A47A04D}"/>
+    <dgm:cxn modelId="{FCB7C6AE-5DBC-4EB0-A5DE-28882C5D42B7}" type="presOf" srcId="{0E0E9513-26A8-4AA7-A829-F536C2F481D7}" destId="{6844B767-F649-43DA-8576-2A55617E190C}" srcOrd="1" destOrd="0" presId="urn:microsoft.com/office/officeart/2005/8/layout/radial1"/>
+    <dgm:cxn modelId="{03D417EF-A148-41E5-B344-8F04E10EB4DD}" type="presParOf" srcId="{E7D01981-6EE3-4E90-B6ED-0941E52E163A}" destId="{E1388481-4861-4563-A504-9130C6E58E20}" srcOrd="0" destOrd="0" presId="urn:microsoft.com/office/officeart/2005/8/layout/radial1"/>
+    <dgm:cxn modelId="{220DA394-6752-4692-857E-C23462C5AE50}" type="presParOf" srcId="{E7D01981-6EE3-4E90-B6ED-0941E52E163A}" destId="{DCEF69FC-1AA3-4996-8D6E-EFE90E19198D}" srcOrd="1" destOrd="0" presId="urn:microsoft.com/office/officeart/2005/8/layout/radial1"/>
+    <dgm:cxn modelId="{17B8B957-CD8C-4E4C-A2BF-A4426C5B29AE}" type="presParOf" srcId="{DCEF69FC-1AA3-4996-8D6E-EFE90E19198D}" destId="{892E8EC2-AFE1-4BCD-941D-DC505B3EBE9F}" srcOrd="0" destOrd="0" presId="urn:microsoft.com/office/officeart/2005/8/layout/radial1"/>
+    <dgm:cxn modelId="{1D8F16AD-17A5-4669-A4E7-73CBD8624136}" type="presParOf" srcId="{E7D01981-6EE3-4E90-B6ED-0941E52E163A}" destId="{9442BED1-E3EF-4D3C-B8A5-77E71C6F7405}" srcOrd="2" destOrd="0" presId="urn:microsoft.com/office/officeart/2005/8/layout/radial1"/>
+    <dgm:cxn modelId="{FC4CB8F0-C2EA-4CFC-9425-C341A0A6B42C}" type="presParOf" srcId="{E7D01981-6EE3-4E90-B6ED-0941E52E163A}" destId="{7F046946-80F9-484E-B37F-7C37971B2060}" srcOrd="3" destOrd="0" presId="urn:microsoft.com/office/officeart/2005/8/layout/radial1"/>
+    <dgm:cxn modelId="{E158E7D8-C268-4A3B-B95F-626689022F47}" type="presParOf" srcId="{7F046946-80F9-484E-B37F-7C37971B2060}" destId="{6844B767-F649-43DA-8576-2A55617E190C}" srcOrd="0" destOrd="0" presId="urn:microsoft.com/office/officeart/2005/8/layout/radial1"/>
+    <dgm:cxn modelId="{33160986-06BE-4F44-9B3A-BEFDF6765E54}" type="presParOf" srcId="{E7D01981-6EE3-4E90-B6ED-0941E52E163A}" destId="{770193F2-2532-4DFF-9FB3-62C38B2DC0F4}" srcOrd="4" destOrd="0" presId="urn:microsoft.com/office/officeart/2005/8/layout/radial1"/>
+    <dgm:cxn modelId="{597BF3A8-6445-4436-A8A9-10B2FF344AE1}" type="presParOf" srcId="{E7D01981-6EE3-4E90-B6ED-0941E52E163A}" destId="{88A0D43D-5F47-4815-B5D5-2636B7D0641B}" srcOrd="5" destOrd="0" presId="urn:microsoft.com/office/officeart/2005/8/layout/radial1"/>
+    <dgm:cxn modelId="{89509A00-FAD2-4FA9-B52C-B9F880215D1F}" type="presParOf" srcId="{88A0D43D-5F47-4815-B5D5-2636B7D0641B}" destId="{04E4D555-6DBC-41EA-A4F5-1F47D015C32D}" srcOrd="0" destOrd="0" presId="urn:microsoft.com/office/officeart/2005/8/layout/radial1"/>
+    <dgm:cxn modelId="{E6B3B60E-F0BA-4CBF-B7B1-9FEC94424324}" type="presParOf" srcId="{E7D01981-6EE3-4E90-B6ED-0941E52E163A}" destId="{4588C6E7-5377-4700-8735-2048A30FF77B}" srcOrd="6" destOrd="0" presId="urn:microsoft.com/office/officeart/2005/8/layout/radial1"/>
+    <dgm:cxn modelId="{A322ED45-509F-4930-B53A-394A998A432D}" type="presParOf" srcId="{E7D01981-6EE3-4E90-B6ED-0941E52E163A}" destId="{D02ED802-FE40-4AA9-A279-E8B93862E001}" srcOrd="7" destOrd="0" presId="urn:microsoft.com/office/officeart/2005/8/layout/radial1"/>
+    <dgm:cxn modelId="{963B8677-EB07-4220-AB78-343A99DCE1D1}" type="presParOf" srcId="{D02ED802-FE40-4AA9-A279-E8B93862E001}" destId="{82F22AD9-03B7-49BE-96F6-A47982732E47}" srcOrd="0" destOrd="0" presId="urn:microsoft.com/office/officeart/2005/8/layout/radial1"/>
+    <dgm:cxn modelId="{3960294D-6293-4A0E-8641-B03176AF33FD}" type="presParOf" srcId="{E7D01981-6EE3-4E90-B6ED-0941E52E163A}" destId="{D3912424-E595-434D-B11D-7C397EAF4929}" srcOrd="8" destOrd="0" presId="urn:microsoft.com/office/officeart/2005/8/layout/radial1"/>
   </dgm:cxnLst>
   <dgm:bg/>
   <dgm:whole/>
@@ -8810,261 +9211,17 @@
       <dsp:cNvGrpSpPr/>
     </dsp:nvGrpSpPr>
     <dsp:grpSpPr/>
-    <dsp:sp modelId="{5319C221-426B-4494-8A7A-2DDCA7ADB322}">
+    <dsp:sp modelId="{E1388481-4861-4563-A504-9130C6E58E20}">
       <dsp:nvSpPr>
         <dsp:cNvPr id="0" name=""/>
         <dsp:cNvSpPr/>
       </dsp:nvSpPr>
       <dsp:spPr>
         <a:xfrm>
-          <a:off x="2743200" y="982651"/>
-          <a:ext cx="2148491" cy="227491"/>
+          <a:off x="2239324" y="1124899"/>
+          <a:ext cx="855351" cy="855351"/>
         </a:xfrm>
-        <a:custGeom>
-          <a:avLst/>
-          <a:gdLst/>
-          <a:ahLst/>
-          <a:cxnLst/>
-          <a:rect l="0" t="0" r="0" b="0"/>
-          <a:pathLst>
-            <a:path>
-              <a:moveTo>
-                <a:pt x="0" y="0"/>
-              </a:moveTo>
-              <a:lnTo>
-                <a:pt x="0" y="103198"/>
-              </a:lnTo>
-              <a:lnTo>
-                <a:pt x="2148491" y="103198"/>
-              </a:lnTo>
-              <a:lnTo>
-                <a:pt x="2148491" y="227491"/>
-              </a:lnTo>
-            </a:path>
-          </a:pathLst>
-        </a:custGeom>
-        <a:noFill/>
-        <a:ln w="25400" cap="flat" cmpd="sng" algn="ctr">
-          <a:solidFill>
-            <a:schemeClr val="accent1">
-              <a:shade val="60000"/>
-              <a:hueOff val="0"/>
-              <a:satOff val="0"/>
-              <a:lumOff val="0"/>
-              <a:alphaOff val="0"/>
-            </a:schemeClr>
-          </a:solidFill>
-          <a:prstDash val="solid"/>
-        </a:ln>
-        <a:effectLst/>
-      </dsp:spPr>
-      <dsp:style>
-        <a:lnRef idx="2">
-          <a:scrgbClr r="0" g="0" b="0"/>
-        </a:lnRef>
-        <a:fillRef idx="0">
-          <a:scrgbClr r="0" g="0" b="0"/>
-        </a:fillRef>
-        <a:effectRef idx="0">
-          <a:scrgbClr r="0" g="0" b="0"/>
-        </a:effectRef>
-        <a:fontRef idx="minor"/>
-      </dsp:style>
-    </dsp:sp>
-    <dsp:sp modelId="{C09BF7D1-22CD-4461-865C-CB790A1F256D}">
-      <dsp:nvSpPr>
-        <dsp:cNvPr id="0" name=""/>
-        <dsp:cNvSpPr/>
-      </dsp:nvSpPr>
-      <dsp:spPr>
-        <a:xfrm>
-          <a:off x="2743200" y="982651"/>
-          <a:ext cx="716163" cy="227491"/>
-        </a:xfrm>
-        <a:custGeom>
-          <a:avLst/>
-          <a:gdLst/>
-          <a:ahLst/>
-          <a:cxnLst/>
-          <a:rect l="0" t="0" r="0" b="0"/>
-          <a:pathLst>
-            <a:path>
-              <a:moveTo>
-                <a:pt x="0" y="0"/>
-              </a:moveTo>
-              <a:lnTo>
-                <a:pt x="0" y="103198"/>
-              </a:lnTo>
-              <a:lnTo>
-                <a:pt x="716163" y="103198"/>
-              </a:lnTo>
-              <a:lnTo>
-                <a:pt x="716163" y="227491"/>
-              </a:lnTo>
-            </a:path>
-          </a:pathLst>
-        </a:custGeom>
-        <a:noFill/>
-        <a:ln w="25400" cap="flat" cmpd="sng" algn="ctr">
-          <a:solidFill>
-            <a:schemeClr val="accent1">
-              <a:shade val="60000"/>
-              <a:hueOff val="0"/>
-              <a:satOff val="0"/>
-              <a:lumOff val="0"/>
-              <a:alphaOff val="0"/>
-            </a:schemeClr>
-          </a:solidFill>
-          <a:prstDash val="solid"/>
-        </a:ln>
-        <a:effectLst/>
-      </dsp:spPr>
-      <dsp:style>
-        <a:lnRef idx="2">
-          <a:scrgbClr r="0" g="0" b="0"/>
-        </a:lnRef>
-        <a:fillRef idx="0">
-          <a:scrgbClr r="0" g="0" b="0"/>
-        </a:fillRef>
-        <a:effectRef idx="0">
-          <a:scrgbClr r="0" g="0" b="0"/>
-        </a:effectRef>
-        <a:fontRef idx="minor"/>
-      </dsp:style>
-    </dsp:sp>
-    <dsp:sp modelId="{F6FE91C0-FD98-4B16-8409-6F1B54DD1C5B}">
-      <dsp:nvSpPr>
-        <dsp:cNvPr id="0" name=""/>
-        <dsp:cNvSpPr/>
-      </dsp:nvSpPr>
-      <dsp:spPr>
-        <a:xfrm>
-          <a:off x="2027036" y="982651"/>
-          <a:ext cx="716163" cy="227491"/>
-        </a:xfrm>
-        <a:custGeom>
-          <a:avLst/>
-          <a:gdLst/>
-          <a:ahLst/>
-          <a:cxnLst/>
-          <a:rect l="0" t="0" r="0" b="0"/>
-          <a:pathLst>
-            <a:path>
-              <a:moveTo>
-                <a:pt x="716163" y="0"/>
-              </a:moveTo>
-              <a:lnTo>
-                <a:pt x="716163" y="103198"/>
-              </a:lnTo>
-              <a:lnTo>
-                <a:pt x="0" y="103198"/>
-              </a:lnTo>
-              <a:lnTo>
-                <a:pt x="0" y="227491"/>
-              </a:lnTo>
-            </a:path>
-          </a:pathLst>
-        </a:custGeom>
-        <a:noFill/>
-        <a:ln w="25400" cap="flat" cmpd="sng" algn="ctr">
-          <a:solidFill>
-            <a:schemeClr val="accent1">
-              <a:shade val="60000"/>
-              <a:hueOff val="0"/>
-              <a:satOff val="0"/>
-              <a:lumOff val="0"/>
-              <a:alphaOff val="0"/>
-            </a:schemeClr>
-          </a:solidFill>
-          <a:prstDash val="solid"/>
-        </a:ln>
-        <a:effectLst/>
-      </dsp:spPr>
-      <dsp:style>
-        <a:lnRef idx="2">
-          <a:scrgbClr r="0" g="0" b="0"/>
-        </a:lnRef>
-        <a:fillRef idx="0">
-          <a:scrgbClr r="0" g="0" b="0"/>
-        </a:fillRef>
-        <a:effectRef idx="0">
-          <a:scrgbClr r="0" g="0" b="0"/>
-        </a:effectRef>
-        <a:fontRef idx="minor"/>
-      </dsp:style>
-    </dsp:sp>
-    <dsp:sp modelId="{E4E2978E-BD70-441D-A637-FE372D990D69}">
-      <dsp:nvSpPr>
-        <dsp:cNvPr id="0" name=""/>
-        <dsp:cNvSpPr/>
-      </dsp:nvSpPr>
-      <dsp:spPr>
-        <a:xfrm>
-          <a:off x="594708" y="982651"/>
-          <a:ext cx="2148491" cy="227491"/>
-        </a:xfrm>
-        <a:custGeom>
-          <a:avLst/>
-          <a:gdLst/>
-          <a:ahLst/>
-          <a:cxnLst/>
-          <a:rect l="0" t="0" r="0" b="0"/>
-          <a:pathLst>
-            <a:path>
-              <a:moveTo>
-                <a:pt x="2148491" y="0"/>
-              </a:moveTo>
-              <a:lnTo>
-                <a:pt x="2148491" y="103198"/>
-              </a:lnTo>
-              <a:lnTo>
-                <a:pt x="0" y="103198"/>
-              </a:lnTo>
-              <a:lnTo>
-                <a:pt x="0" y="227491"/>
-              </a:lnTo>
-            </a:path>
-          </a:pathLst>
-        </a:custGeom>
-        <a:noFill/>
-        <a:ln w="25400" cap="flat" cmpd="sng" algn="ctr">
-          <a:solidFill>
-            <a:schemeClr val="accent1">
-              <a:shade val="60000"/>
-              <a:hueOff val="0"/>
-              <a:satOff val="0"/>
-              <a:lumOff val="0"/>
-              <a:alphaOff val="0"/>
-            </a:schemeClr>
-          </a:solidFill>
-          <a:prstDash val="solid"/>
-        </a:ln>
-        <a:effectLst/>
-      </dsp:spPr>
-      <dsp:style>
-        <a:lnRef idx="2">
-          <a:scrgbClr r="0" g="0" b="0"/>
-        </a:lnRef>
-        <a:fillRef idx="0">
-          <a:scrgbClr r="0" g="0" b="0"/>
-        </a:fillRef>
-        <a:effectRef idx="0">
-          <a:scrgbClr r="0" g="0" b="0"/>
-        </a:effectRef>
-        <a:fontRef idx="minor"/>
-      </dsp:style>
-    </dsp:sp>
-    <dsp:sp modelId="{F54D0C53-8D9D-46A6-B871-AC0553808429}">
-      <dsp:nvSpPr>
-        <dsp:cNvPr id="0" name=""/>
-        <dsp:cNvSpPr/>
-      </dsp:nvSpPr>
-      <dsp:spPr>
-        <a:xfrm>
-          <a:off x="2151329" y="390780"/>
-          <a:ext cx="1183741" cy="591870"/>
-        </a:xfrm>
-        <a:prstGeom prst="round2SameRect">
+        <a:prstGeom prst="ellipse">
           <a:avLst/>
         </a:prstGeom>
         <a:solidFill>
@@ -9120,27 +9277,106 @@
             </a:spcAft>
           </a:pPr>
           <a:r>
-            <a:rPr lang="en-US" sz="1800" kern="1200" smtClean="0"/>
+            <a:rPr lang="en-GB" sz="1800" kern="1200"/>
             <a:t>Oliver Lewis</a:t>
           </a:r>
         </a:p>
       </dsp:txBody>
       <dsp:txXfrm>
-        <a:off x="2180222" y="419673"/>
-        <a:ext cx="1125955" cy="562977"/>
+        <a:off x="2364587" y="1250162"/>
+        <a:ext cx="604825" cy="604825"/>
       </dsp:txXfrm>
     </dsp:sp>
-    <dsp:sp modelId="{E5B5E1DF-6888-4BEF-A7F6-1E1AFD225EAF}">
+    <dsp:sp modelId="{DCEF69FC-1AA3-4996-8D6E-EFE90E19198D}">
+      <dsp:nvSpPr>
+        <dsp:cNvPr id="0" name=""/>
+        <dsp:cNvSpPr/>
+      </dsp:nvSpPr>
+      <dsp:spPr>
+        <a:xfrm rot="16200000">
+          <a:off x="2537847" y="981314"/>
+          <a:ext cx="258305" cy="28864"/>
+        </a:xfrm>
+        <a:custGeom>
+          <a:avLst/>
+          <a:gdLst/>
+          <a:ahLst/>
+          <a:cxnLst/>
+          <a:rect l="0" t="0" r="0" b="0"/>
+          <a:pathLst>
+            <a:path>
+              <a:moveTo>
+                <a:pt x="0" y="14432"/>
+              </a:moveTo>
+              <a:lnTo>
+                <a:pt x="258305" y="14432"/>
+              </a:lnTo>
+            </a:path>
+          </a:pathLst>
+        </a:custGeom>
+        <a:noFill/>
+        <a:ln w="25400" cap="flat" cmpd="sng" algn="ctr">
+          <a:solidFill>
+            <a:schemeClr val="accent1">
+              <a:shade val="60000"/>
+              <a:hueOff val="0"/>
+              <a:satOff val="0"/>
+              <a:lumOff val="0"/>
+              <a:alphaOff val="0"/>
+            </a:schemeClr>
+          </a:solidFill>
+          <a:prstDash val="solid"/>
+        </a:ln>
+        <a:effectLst/>
+      </dsp:spPr>
+      <dsp:style>
+        <a:lnRef idx="2">
+          <a:scrgbClr r="0" g="0" b="0"/>
+        </a:lnRef>
+        <a:fillRef idx="0">
+          <a:scrgbClr r="0" g="0" b="0"/>
+        </a:fillRef>
+        <a:effectRef idx="0">
+          <a:scrgbClr r="0" g="0" b="0"/>
+        </a:effectRef>
+        <a:fontRef idx="minor"/>
+      </dsp:style>
+      <dsp:txBody>
+        <a:bodyPr spcFirstLastPara="0" vert="horz" wrap="square" lIns="12700" tIns="0" rIns="12700" bIns="0" numCol="1" spcCol="1270" anchor="ctr" anchorCtr="0">
+          <a:noAutofit/>
+        </a:bodyPr>
+        <a:lstStyle/>
+        <a:p>
+          <a:pPr lvl="0" algn="ctr" defTabSz="222250">
+            <a:lnSpc>
+              <a:spcPct val="90000"/>
+            </a:lnSpc>
+            <a:spcBef>
+              <a:spcPct val="0"/>
+            </a:spcBef>
+            <a:spcAft>
+              <a:spcPct val="35000"/>
+            </a:spcAft>
+          </a:pPr>
+          <a:endParaRPr lang="en-GB" sz="500" kern="1200"/>
+        </a:p>
+      </dsp:txBody>
+      <dsp:txXfrm>
+        <a:off x="2660542" y="989288"/>
+        <a:ext cx="12915" cy="12915"/>
+      </dsp:txXfrm>
+    </dsp:sp>
+    <dsp:sp modelId="{9442BED1-E3EF-4D3C-B8A5-77E71C6F7405}">
       <dsp:nvSpPr>
         <dsp:cNvPr id="0" name=""/>
         <dsp:cNvSpPr/>
       </dsp:nvSpPr>
       <dsp:spPr>
         <a:xfrm>
-          <a:off x="2837" y="1210142"/>
-          <a:ext cx="1183741" cy="591870"/>
+          <a:off x="2239324" y="11242"/>
+          <a:ext cx="855351" cy="855351"/>
         </a:xfrm>
-        <a:prstGeom prst="flowChartAlternateProcess">
+        <a:prstGeom prst="ellipse">
           <a:avLst/>
         </a:prstGeom>
         <a:solidFill>
@@ -9179,12 +9415,12 @@
         </a:fontRef>
       </dsp:style>
       <dsp:txBody>
-        <a:bodyPr spcFirstLastPara="0" vert="horz" wrap="square" lIns="11430" tIns="11430" rIns="11430" bIns="11430" numCol="1" spcCol="1270" anchor="ctr" anchorCtr="0">
+        <a:bodyPr spcFirstLastPara="0" vert="horz" wrap="square" lIns="8255" tIns="8255" rIns="8255" bIns="8255" numCol="1" spcCol="1270" anchor="ctr" anchorCtr="0">
           <a:noAutofit/>
         </a:bodyPr>
         <a:lstStyle/>
         <a:p>
-          <a:pPr lvl="0" algn="ctr" defTabSz="800100">
+          <a:pPr lvl="0" algn="ctr" defTabSz="577850">
             <a:lnSpc>
               <a:spcPct val="90000"/>
             </a:lnSpc>
@@ -9196,27 +9432,107 @@
             </a:spcAft>
           </a:pPr>
           <a:r>
-            <a:rPr lang="en-US" sz="1800" kern="1200" smtClean="0"/>
-            <a:t>Geoffery Fox</a:t>
+            <a:rPr lang="en-US" sz="1300" kern="1200" smtClean="0"/>
+            <a:t>Hyungro L. (AI)</a:t>
           </a:r>
+          <a:endParaRPr lang="en-GB" sz="1300" kern="1200"/>
         </a:p>
       </dsp:txBody>
       <dsp:txXfrm>
-        <a:off x="31729" y="1239034"/>
-        <a:ext cx="1125957" cy="534086"/>
+        <a:off x="2364587" y="136505"/>
+        <a:ext cx="604825" cy="604825"/>
       </dsp:txXfrm>
     </dsp:sp>
-    <dsp:sp modelId="{7B1CF0AF-85B1-446F-AE72-7642C4A2A616}">
+    <dsp:sp modelId="{7F046946-80F9-484E-B37F-7C37971B2060}">
       <dsp:nvSpPr>
         <dsp:cNvPr id="0" name=""/>
         <dsp:cNvSpPr/>
       </dsp:nvSpPr>
       <dsp:spPr>
         <a:xfrm>
-          <a:off x="1435165" y="1210142"/>
-          <a:ext cx="1183741" cy="591870"/>
+          <a:off x="3094675" y="1538142"/>
+          <a:ext cx="258305" cy="28864"/>
         </a:xfrm>
-        <a:prstGeom prst="flowChartAlternateProcess">
+        <a:custGeom>
+          <a:avLst/>
+          <a:gdLst/>
+          <a:ahLst/>
+          <a:cxnLst/>
+          <a:rect l="0" t="0" r="0" b="0"/>
+          <a:pathLst>
+            <a:path>
+              <a:moveTo>
+                <a:pt x="0" y="14432"/>
+              </a:moveTo>
+              <a:lnTo>
+                <a:pt x="258305" y="14432"/>
+              </a:lnTo>
+            </a:path>
+          </a:pathLst>
+        </a:custGeom>
+        <a:noFill/>
+        <a:ln w="25400" cap="flat" cmpd="sng" algn="ctr">
+          <a:solidFill>
+            <a:schemeClr val="accent1">
+              <a:shade val="60000"/>
+              <a:hueOff val="0"/>
+              <a:satOff val="0"/>
+              <a:lumOff val="0"/>
+              <a:alphaOff val="0"/>
+            </a:schemeClr>
+          </a:solidFill>
+          <a:prstDash val="solid"/>
+        </a:ln>
+        <a:effectLst/>
+      </dsp:spPr>
+      <dsp:style>
+        <a:lnRef idx="2">
+          <a:scrgbClr r="0" g="0" b="0"/>
+        </a:lnRef>
+        <a:fillRef idx="0">
+          <a:scrgbClr r="0" g="0" b="0"/>
+        </a:fillRef>
+        <a:effectRef idx="0">
+          <a:scrgbClr r="0" g="0" b="0"/>
+        </a:effectRef>
+        <a:fontRef idx="minor"/>
+      </dsp:style>
+      <dsp:txBody>
+        <a:bodyPr spcFirstLastPara="0" vert="horz" wrap="square" lIns="12700" tIns="0" rIns="12700" bIns="0" numCol="1" spcCol="1270" anchor="ctr" anchorCtr="0">
+          <a:noAutofit/>
+        </a:bodyPr>
+        <a:lstStyle/>
+        <a:p>
+          <a:pPr lvl="0" algn="ctr" defTabSz="222250">
+            <a:lnSpc>
+              <a:spcPct val="90000"/>
+            </a:lnSpc>
+            <a:spcBef>
+              <a:spcPct val="0"/>
+            </a:spcBef>
+            <a:spcAft>
+              <a:spcPct val="35000"/>
+            </a:spcAft>
+          </a:pPr>
+          <a:endParaRPr lang="en-GB" sz="500" kern="1200"/>
+        </a:p>
+      </dsp:txBody>
+      <dsp:txXfrm>
+        <a:off x="3217370" y="1546117"/>
+        <a:ext cx="12915" cy="12915"/>
+      </dsp:txXfrm>
+    </dsp:sp>
+    <dsp:sp modelId="{770193F2-2532-4DFF-9FB3-62C38B2DC0F4}">
+      <dsp:nvSpPr>
+        <dsp:cNvPr id="0" name=""/>
+        <dsp:cNvSpPr/>
+      </dsp:nvSpPr>
+      <dsp:spPr>
+        <a:xfrm>
+          <a:off x="3352981" y="1124899"/>
+          <a:ext cx="855351" cy="855351"/>
+        </a:xfrm>
+        <a:prstGeom prst="ellipse">
           <a:avLst/>
         </a:prstGeom>
         <a:solidFill>
@@ -9255,12 +9571,12 @@
         </a:fontRef>
       </dsp:style>
       <dsp:txBody>
-        <a:bodyPr spcFirstLastPara="0" vert="horz" wrap="square" lIns="11430" tIns="11430" rIns="11430" bIns="11430" numCol="1" spcCol="1270" anchor="ctr" anchorCtr="0">
+        <a:bodyPr spcFirstLastPara="0" vert="horz" wrap="square" lIns="8255" tIns="8255" rIns="8255" bIns="8255" numCol="1" spcCol="1270" anchor="ctr" anchorCtr="0">
           <a:noAutofit/>
         </a:bodyPr>
         <a:lstStyle/>
         <a:p>
-          <a:pPr lvl="0" algn="ctr" defTabSz="800100">
+          <a:pPr lvl="0" algn="ctr" defTabSz="577850">
             <a:lnSpc>
               <a:spcPct val="90000"/>
             </a:lnSpc>
@@ -9272,27 +9588,107 @@
             </a:spcAft>
           </a:pPr>
           <a:r>
-            <a:rPr lang="en-US" sz="1800" kern="1200" smtClean="0"/>
-            <a:t>Badi (AI)</a:t>
+            <a:rPr lang="en-US" sz="1300" kern="1200" smtClean="0"/>
+            <a:t>Gregor L.</a:t>
           </a:r>
+          <a:endParaRPr lang="en-GB" sz="1300" kern="1200"/>
         </a:p>
       </dsp:txBody>
       <dsp:txXfrm>
-        <a:off x="1464057" y="1239034"/>
-        <a:ext cx="1125957" cy="534086"/>
+        <a:off x="3478244" y="1250162"/>
+        <a:ext cx="604825" cy="604825"/>
       </dsp:txXfrm>
     </dsp:sp>
-    <dsp:sp modelId="{2B2659F5-3226-4D2C-A00E-38D1698B29E7}">
+    <dsp:sp modelId="{88A0D43D-5F47-4815-B5D5-2636B7D0641B}">
+      <dsp:nvSpPr>
+        <dsp:cNvPr id="0" name=""/>
+        <dsp:cNvSpPr/>
+      </dsp:nvSpPr>
+      <dsp:spPr>
+        <a:xfrm rot="5400000">
+          <a:off x="2537847" y="2094971"/>
+          <a:ext cx="258305" cy="28864"/>
+        </a:xfrm>
+        <a:custGeom>
+          <a:avLst/>
+          <a:gdLst/>
+          <a:ahLst/>
+          <a:cxnLst/>
+          <a:rect l="0" t="0" r="0" b="0"/>
+          <a:pathLst>
+            <a:path>
+              <a:moveTo>
+                <a:pt x="0" y="14432"/>
+              </a:moveTo>
+              <a:lnTo>
+                <a:pt x="258305" y="14432"/>
+              </a:lnTo>
+            </a:path>
+          </a:pathLst>
+        </a:custGeom>
+        <a:noFill/>
+        <a:ln w="25400" cap="flat" cmpd="sng" algn="ctr">
+          <a:solidFill>
+            <a:schemeClr val="accent1">
+              <a:shade val="60000"/>
+              <a:hueOff val="0"/>
+              <a:satOff val="0"/>
+              <a:lumOff val="0"/>
+              <a:alphaOff val="0"/>
+            </a:schemeClr>
+          </a:solidFill>
+          <a:prstDash val="solid"/>
+        </a:ln>
+        <a:effectLst/>
+      </dsp:spPr>
+      <dsp:style>
+        <a:lnRef idx="2">
+          <a:scrgbClr r="0" g="0" b="0"/>
+        </a:lnRef>
+        <a:fillRef idx="0">
+          <a:scrgbClr r="0" g="0" b="0"/>
+        </a:fillRef>
+        <a:effectRef idx="0">
+          <a:scrgbClr r="0" g="0" b="0"/>
+        </a:effectRef>
+        <a:fontRef idx="minor"/>
+      </dsp:style>
+      <dsp:txBody>
+        <a:bodyPr spcFirstLastPara="0" vert="horz" wrap="square" lIns="12700" tIns="0" rIns="12700" bIns="0" numCol="1" spcCol="1270" anchor="ctr" anchorCtr="0">
+          <a:noAutofit/>
+        </a:bodyPr>
+        <a:lstStyle/>
+        <a:p>
+          <a:pPr lvl="0" algn="ctr" defTabSz="222250">
+            <a:lnSpc>
+              <a:spcPct val="90000"/>
+            </a:lnSpc>
+            <a:spcBef>
+              <a:spcPct val="0"/>
+            </a:spcBef>
+            <a:spcAft>
+              <a:spcPct val="35000"/>
+            </a:spcAft>
+          </a:pPr>
+          <a:endParaRPr lang="en-GB" sz="500" kern="1200"/>
+        </a:p>
+      </dsp:txBody>
+      <dsp:txXfrm>
+        <a:off x="2660542" y="2102945"/>
+        <a:ext cx="12915" cy="12915"/>
+      </dsp:txXfrm>
+    </dsp:sp>
+    <dsp:sp modelId="{4588C6E7-5377-4700-8735-2048A30FF77B}">
       <dsp:nvSpPr>
         <dsp:cNvPr id="0" name=""/>
         <dsp:cNvSpPr/>
       </dsp:nvSpPr>
       <dsp:spPr>
         <a:xfrm>
-          <a:off x="2867492" y="1210142"/>
-          <a:ext cx="1183741" cy="591870"/>
+          <a:off x="2239324" y="2238556"/>
+          <a:ext cx="855351" cy="855351"/>
         </a:xfrm>
-        <a:prstGeom prst="rect">
+        <a:prstGeom prst="ellipse">
           <a:avLst/>
         </a:prstGeom>
         <a:solidFill>
@@ -9331,12 +9727,12 @@
         </a:fontRef>
       </dsp:style>
       <dsp:txBody>
-        <a:bodyPr spcFirstLastPara="0" vert="horz" wrap="square" lIns="11430" tIns="11430" rIns="11430" bIns="11430" numCol="1" spcCol="1270" anchor="ctr" anchorCtr="0">
+        <a:bodyPr spcFirstLastPara="0" vert="horz" wrap="square" lIns="8255" tIns="8255" rIns="8255" bIns="8255" numCol="1" spcCol="1270" anchor="ctr" anchorCtr="0">
           <a:noAutofit/>
         </a:bodyPr>
         <a:lstStyle/>
         <a:p>
-          <a:pPr lvl="0" algn="ctr" defTabSz="800100">
+          <a:pPr lvl="0" algn="ctr" defTabSz="577850">
             <a:lnSpc>
               <a:spcPct val="90000"/>
             </a:lnSpc>
@@ -9348,27 +9744,107 @@
             </a:spcAft>
           </a:pPr>
           <a:r>
-            <a:rPr lang="en-US" sz="1800" kern="1200" smtClean="0"/>
-            <a:t>Gregor L.</a:t>
+            <a:rPr lang="en-US" sz="1300" kern="1200" smtClean="0"/>
+            <a:t>Geoffery Fox</a:t>
           </a:r>
+          <a:endParaRPr lang="en-GB" sz="1300" kern="1200"/>
         </a:p>
       </dsp:txBody>
       <dsp:txXfrm>
-        <a:off x="2867492" y="1210142"/>
-        <a:ext cx="1183741" cy="591870"/>
+        <a:off x="2364587" y="2363819"/>
+        <a:ext cx="604825" cy="604825"/>
       </dsp:txXfrm>
     </dsp:sp>
-    <dsp:sp modelId="{0F5397E1-79B4-4B36-A64F-50FBB9847E19}">
+    <dsp:sp modelId="{D02ED802-FE40-4AA9-A279-E8B93862E001}">
+      <dsp:nvSpPr>
+        <dsp:cNvPr id="0" name=""/>
+        <dsp:cNvSpPr/>
+      </dsp:nvSpPr>
+      <dsp:spPr>
+        <a:xfrm rot="10800000">
+          <a:off x="1981018" y="1538142"/>
+          <a:ext cx="258305" cy="28864"/>
+        </a:xfrm>
+        <a:custGeom>
+          <a:avLst/>
+          <a:gdLst/>
+          <a:ahLst/>
+          <a:cxnLst/>
+          <a:rect l="0" t="0" r="0" b="0"/>
+          <a:pathLst>
+            <a:path>
+              <a:moveTo>
+                <a:pt x="0" y="14432"/>
+              </a:moveTo>
+              <a:lnTo>
+                <a:pt x="258305" y="14432"/>
+              </a:lnTo>
+            </a:path>
+          </a:pathLst>
+        </a:custGeom>
+        <a:noFill/>
+        <a:ln w="25400" cap="flat" cmpd="sng" algn="ctr">
+          <a:solidFill>
+            <a:schemeClr val="accent1">
+              <a:shade val="60000"/>
+              <a:hueOff val="0"/>
+              <a:satOff val="0"/>
+              <a:lumOff val="0"/>
+              <a:alphaOff val="0"/>
+            </a:schemeClr>
+          </a:solidFill>
+          <a:prstDash val="solid"/>
+        </a:ln>
+        <a:effectLst/>
+      </dsp:spPr>
+      <dsp:style>
+        <a:lnRef idx="2">
+          <a:scrgbClr r="0" g="0" b="0"/>
+        </a:lnRef>
+        <a:fillRef idx="0">
+          <a:scrgbClr r="0" g="0" b="0"/>
+        </a:fillRef>
+        <a:effectRef idx="0">
+          <a:scrgbClr r="0" g="0" b="0"/>
+        </a:effectRef>
+        <a:fontRef idx="minor"/>
+      </dsp:style>
+      <dsp:txBody>
+        <a:bodyPr spcFirstLastPara="0" vert="horz" wrap="square" lIns="12700" tIns="0" rIns="12700" bIns="0" numCol="1" spcCol="1270" anchor="ctr" anchorCtr="0">
+          <a:noAutofit/>
+        </a:bodyPr>
+        <a:lstStyle/>
+        <a:p>
+          <a:pPr lvl="0" algn="ctr" defTabSz="222250">
+            <a:lnSpc>
+              <a:spcPct val="90000"/>
+            </a:lnSpc>
+            <a:spcBef>
+              <a:spcPct val="0"/>
+            </a:spcBef>
+            <a:spcAft>
+              <a:spcPct val="35000"/>
+            </a:spcAft>
+          </a:pPr>
+          <a:endParaRPr lang="en-GB" sz="500" kern="1200"/>
+        </a:p>
+      </dsp:txBody>
+      <dsp:txXfrm rot="10800000">
+        <a:off x="2103713" y="1546117"/>
+        <a:ext cx="12915" cy="12915"/>
+      </dsp:txXfrm>
+    </dsp:sp>
+    <dsp:sp modelId="{D3912424-E595-434D-B11D-7C397EAF4929}">
       <dsp:nvSpPr>
         <dsp:cNvPr id="0" name=""/>
         <dsp:cNvSpPr/>
       </dsp:nvSpPr>
       <dsp:spPr>
         <a:xfrm>
-          <a:off x="4299820" y="1210142"/>
-          <a:ext cx="1183741" cy="591870"/>
+          <a:off x="1125667" y="1124899"/>
+          <a:ext cx="855351" cy="855351"/>
         </a:xfrm>
-        <a:prstGeom prst="rect">
+        <a:prstGeom prst="ellipse">
           <a:avLst/>
         </a:prstGeom>
         <a:solidFill>
@@ -9407,12 +9883,12 @@
         </a:fontRef>
       </dsp:style>
       <dsp:txBody>
-        <a:bodyPr spcFirstLastPara="0" vert="horz" wrap="square" lIns="11430" tIns="11430" rIns="11430" bIns="11430" numCol="1" spcCol="1270" anchor="ctr" anchorCtr="0">
+        <a:bodyPr spcFirstLastPara="0" vert="horz" wrap="square" lIns="8255" tIns="8255" rIns="8255" bIns="8255" numCol="1" spcCol="1270" anchor="ctr" anchorCtr="0">
           <a:noAutofit/>
         </a:bodyPr>
         <a:lstStyle/>
         <a:p>
-          <a:pPr lvl="0" algn="ctr" defTabSz="800100">
+          <a:pPr lvl="0" algn="ctr" defTabSz="577850">
             <a:lnSpc>
               <a:spcPct val="90000"/>
             </a:lnSpc>
@@ -9424,14 +9900,15 @@
             </a:spcAft>
           </a:pPr>
           <a:r>
-            <a:rPr lang="en-US" sz="1800" kern="1200" smtClean="0"/>
-            <a:t>Hyungro L. (AI)</a:t>
+            <a:rPr lang="en-US" sz="1300" kern="1200" smtClean="0"/>
+            <a:t>Badi (AI)</a:t>
           </a:r>
+          <a:endParaRPr lang="en-GB" sz="1300" kern="1200"/>
         </a:p>
       </dsp:txBody>
       <dsp:txXfrm>
-        <a:off x="4299820" y="1210142"/>
-        <a:ext cx="1183741" cy="591870"/>
+        <a:off x="1250930" y="1250162"/>
+        <a:ext cx="604825" cy="604825"/>
       </dsp:txXfrm>
     </dsp:sp>
   </dsp:spTree>
@@ -9439,12 +9916,12 @@
 </file>
 
 <file path=word/diagrams/layout1.xml><?xml version="1.0" encoding="utf-8"?>
-<dgm:layoutDef xmlns:dgm="http://schemas.openxmlformats.org/drawingml/2006/diagram" xmlns:a="http://schemas.openxmlformats.org/drawingml/2006/main" uniqueId="urn:microsoft.com/office/officeart/2005/8/layout/orgChart1">
+<dgm:layoutDef xmlns:dgm="http://schemas.openxmlformats.org/drawingml/2006/diagram" xmlns:a="http://schemas.openxmlformats.org/drawingml/2006/main" uniqueId="urn:microsoft.com/office/officeart/2005/8/layout/radial1">
   <dgm:title val=""/>
   <dgm:desc val=""/>
   <dgm:catLst>
-    <dgm:cat type="hierarchy" pri="1000"/>
-    <dgm:cat type="convert" pri="6000"/>
+    <dgm:cat type="relationship" pri="22000"/>
+    <dgm:cat type="cycle" pri="10000"/>
   </dgm:catLst>
   <dgm:sampData>
     <dgm:dataModel>
@@ -9453,25 +9930,25 @@
         <dgm:pt modelId="1">
           <dgm:prSet phldr="1"/>
         </dgm:pt>
-        <dgm:pt modelId="2" type="asst">
+        <dgm:pt modelId="11">
           <dgm:prSet phldr="1"/>
         </dgm:pt>
-        <dgm:pt modelId="3">
+        <dgm:pt modelId="12">
           <dgm:prSet phldr="1"/>
         </dgm:pt>
-        <dgm:pt modelId="4">
+        <dgm:pt modelId="13">
           <dgm:prSet phldr="1"/>
         </dgm:pt>
-        <dgm:pt modelId="5">
+        <dgm:pt modelId="14">
           <dgm:prSet phldr="1"/>
         </dgm:pt>
       </dgm:ptLst>
       <dgm:cxnLst>
-        <dgm:cxn modelId="5" srcId="0" destId="1" srcOrd="0" destOrd="0"/>
-        <dgm:cxn modelId="6" srcId="1" destId="2" srcOrd="0" destOrd="0"/>
-        <dgm:cxn modelId="7" srcId="1" destId="3" srcOrd="1" destOrd="0"/>
-        <dgm:cxn modelId="8" srcId="1" destId="4" srcOrd="2" destOrd="0"/>
-        <dgm:cxn modelId="9" srcId="1" destId="5" srcOrd="3" destOrd="0"/>
+        <dgm:cxn modelId="2" srcId="0" destId="1" srcOrd="0" destOrd="0"/>
+        <dgm:cxn modelId="3" srcId="1" destId="11" srcOrd="0" destOrd="0"/>
+        <dgm:cxn modelId="4" srcId="1" destId="12" srcOrd="1" destOrd="0"/>
+        <dgm:cxn modelId="5" srcId="1" destId="13" srcOrd="2" destOrd="0"/>
+        <dgm:cxn modelId="6" srcId="1" destId="14" srcOrd="3" destOrd="0"/>
       </dgm:cxnLst>
       <dgm:bg/>
       <dgm:whole/>
@@ -9482,11 +9959,13 @@
       <dgm:ptLst>
         <dgm:pt modelId="0" type="doc"/>
         <dgm:pt modelId="1"/>
+        <dgm:pt modelId="11"/>
         <dgm:pt modelId="12"/>
         <dgm:pt modelId="13"/>
       </dgm:ptLst>
       <dgm:cxnLst>
         <dgm:cxn modelId="2" srcId="0" destId="1" srcOrd="0" destOrd="0"/>
+        <dgm:cxn modelId="15" srcId="1" destId="11" srcOrd="0" destOrd="0"/>
         <dgm:cxn modelId="16" srcId="1" destId="12" srcOrd="1" destOrd="0"/>
         <dgm:cxn modelId="17" srcId="1" destId="13" srcOrd="2" destOrd="0"/>
       </dgm:cxnLst>
@@ -9499,40 +9978,57 @@
       <dgm:ptLst>
         <dgm:pt modelId="0" type="doc"/>
         <dgm:pt modelId="1"/>
-        <dgm:pt modelId="11" type="asst"/>
+        <dgm:pt modelId="11"/>
         <dgm:pt modelId="12"/>
         <dgm:pt modelId="13"/>
         <dgm:pt modelId="14"/>
+        <dgm:pt modelId="15"/>
+        <dgm:pt modelId="16"/>
       </dgm:ptLst>
       <dgm:cxnLst>
         <dgm:cxn modelId="2" srcId="0" destId="1" srcOrd="0" destOrd="0"/>
-        <dgm:cxn modelId="15" srcId="1" destId="11" srcOrd="0" destOrd="0"/>
-        <dgm:cxn modelId="16" srcId="1" destId="12" srcOrd="1" destOrd="0"/>
-        <dgm:cxn modelId="17" srcId="1" destId="13" srcOrd="2" destOrd="0"/>
-        <dgm:cxn modelId="18" srcId="1" destId="14" srcOrd="2" destOrd="0"/>
+        <dgm:cxn modelId="16" srcId="1" destId="11" srcOrd="0" destOrd="0"/>
+        <dgm:cxn modelId="17" srcId="1" destId="12" srcOrd="1" destOrd="0"/>
+        <dgm:cxn modelId="18" srcId="1" destId="13" srcOrd="2" destOrd="0"/>
+        <dgm:cxn modelId="19" srcId="1" destId="14" srcOrd="3" destOrd="0"/>
+        <dgm:cxn modelId="20" srcId="1" destId="15" srcOrd="4" destOrd="0"/>
+        <dgm:cxn modelId="21" srcId="1" destId="16" srcOrd="5" destOrd="0"/>
       </dgm:cxnLst>
       <dgm:bg/>
       <dgm:whole/>
     </dgm:dataModel>
   </dgm:clrData>
-  <dgm:layoutNode name="hierChild1">
+  <dgm:layoutNode name="cycle">
     <dgm:varLst>
-      <dgm:orgChart val="1"/>
-      <dgm:chPref val="1"/>
+      <dgm:chMax val="1"/>
       <dgm:dir/>
-      <dgm:animOne val="branch"/>
-      <dgm:animLvl val="lvl"/>
-      <dgm:resizeHandles/>
+      <dgm:animLvl val="ctr"/>
+      <dgm:resizeHandles val="exact"/>
     </dgm:varLst>
     <dgm:choose name="Name0">
       <dgm:if name="Name1" func="var" arg="dir" op="equ" val="norm">
-        <dgm:alg type="hierChild">
-          <dgm:param type="linDir" val="fromL"/>
-        </dgm:alg>
+        <dgm:choose name="Name2">
+          <dgm:if name="Name3" axis="ch ch" ptType="node node" st="1 1" cnt="1 0" func="cnt" op="lte" val="1">
+            <dgm:alg type="cycle">
+              <dgm:param type="stAng" val="90"/>
+              <dgm:param type="spanAng" val="360"/>
+              <dgm:param type="ctrShpMap" val="fNode"/>
+            </dgm:alg>
+          </dgm:if>
+          <dgm:else name="Name4">
+            <dgm:alg type="cycle">
+              <dgm:param type="stAng" val="0"/>
+              <dgm:param type="spanAng" val="360"/>
+              <dgm:param type="ctrShpMap" val="fNode"/>
+            </dgm:alg>
+          </dgm:else>
+        </dgm:choose>
       </dgm:if>
-      <dgm:else name="Name2">
-        <dgm:alg type="hierChild">
-          <dgm:param type="linDir" val="fromR"/>
+      <dgm:else name="Name5">
+        <dgm:alg type="cycle">
+          <dgm:param type="stAng" val="0"/>
+          <dgm:param type="spanAng" val="-360"/>
+          <dgm:param type="ctrShpMap" val="fNode"/>
         </dgm:alg>
       </dgm:else>
     </dgm:choose>
@@ -9541,1043 +10037,106 @@
     </dgm:shape>
     <dgm:presOf/>
     <dgm:constrLst>
-      <dgm:constr type="w" for="des" forName="rootComposite1" refType="w" fact="10"/>
-      <dgm:constr type="h" for="des" forName="rootComposite1" refType="w" refFor="des" refForName="rootComposite1" fact="0.5"/>
-      <dgm:constr type="w" for="des" forName="rootComposite" refType="w" fact="10"/>
-      <dgm:constr type="h" for="des" forName="rootComposite" refType="w" refFor="des" refForName="rootComposite1" fact="0.5"/>
-      <dgm:constr type="w" for="des" forName="rootComposite3" refType="w" fact="10"/>
-      <dgm:constr type="h" for="des" forName="rootComposite3" refType="w" refFor="des" refForName="rootComposite1" fact="0.5"/>
-      <dgm:constr type="primFontSz" for="des" ptType="node" op="equ"/>
-      <dgm:constr type="sp" for="des" op="equ"/>
-      <dgm:constr type="sp" for="des" forName="hierRoot1" refType="w" refFor="des" refForName="rootComposite1" fact="0.21"/>
-      <dgm:constr type="sp" for="des" forName="hierRoot2" refType="sp" refFor="des" refForName="hierRoot1"/>
-      <dgm:constr type="sp" for="des" forName="hierRoot3" refType="sp" refFor="des" refForName="hierRoot1"/>
-      <dgm:constr type="sibSp" refType="w" refFor="des" refForName="rootComposite1" fact="0.21"/>
-      <dgm:constr type="sibSp" for="des" forName="hierChild2" refType="sibSp"/>
-      <dgm:constr type="sibSp" for="des" forName="hierChild3" refType="sibSp"/>
-      <dgm:constr type="sibSp" for="des" forName="hierChild4" refType="sibSp"/>
-      <dgm:constr type="sibSp" for="des" forName="hierChild5" refType="sibSp"/>
-      <dgm:constr type="sibSp" for="des" forName="hierChild6" refType="sibSp"/>
-      <dgm:constr type="sibSp" for="des" forName="hierChild7" refType="sibSp"/>
-      <dgm:constr type="secSibSp" refType="w" refFor="des" refForName="rootComposite1" fact="0.21"/>
-      <dgm:constr type="secSibSp" for="des" forName="hierChild2" refType="secSibSp"/>
-      <dgm:constr type="secSibSp" for="des" forName="hierChild3" refType="secSibSp"/>
-      <dgm:constr type="secSibSp" for="des" forName="hierChild4" refType="secSibSp"/>
-      <dgm:constr type="secSibSp" for="des" forName="hierChild5" refType="secSibSp"/>
-      <dgm:constr type="secSibSp" for="des" forName="hierChild6" refType="secSibSp"/>
-      <dgm:constr type="secSibSp" for="des" forName="hierChild7" refType="secSibSp"/>
+      <dgm:constr type="w" for="ch" forName="centerShape" refType="w"/>
+      <dgm:constr type="w" for="ch" forName="node" refType="w" refFor="ch" refForName="centerShape" op="equ"/>
+      <dgm:constr type="sp" refType="w" refFor="ch" refForName="node" fact="0.3"/>
+      <dgm:constr type="sibSp" refType="w" refFor="ch" refForName="node" fact="0.3"/>
+      <dgm:constr type="primFontSz" for="ch" forName="centerShape" val="65"/>
+      <dgm:constr type="primFontSz" for="des" forName="node" op="equ" val="65"/>
+      <dgm:constr type="primFontSz" for="des" forName="connTx" val="55"/>
+      <dgm:constr type="primFontSz" for="des" forName="connTx" refType="primFontSz" refFor="ch" refForName="centerShape" op="lte" fact="0.8"/>
     </dgm:constrLst>
     <dgm:ruleLst/>
-    <dgm:forEach name="Name3" axis="ch">
-      <dgm:forEach name="Name4" axis="self" ptType="node">
-        <dgm:layoutNode name="hierRoot1">
-          <dgm:varLst>
-            <dgm:hierBranch val="init"/>
-          </dgm:varLst>
-          <dgm:choose name="Name5">
-            <dgm:if name="Name6" func="var" arg="hierBranch" op="equ" val="l">
-              <dgm:choose name="Name7">
-                <dgm:if name="Name8" axis="ch" ptType="asst" func="cnt" op="gte" val="1">
-                  <dgm:alg type="hierRoot">
-                    <dgm:param type="hierAlign" val="tR"/>
-                  </dgm:alg>
-                  <dgm:constrLst>
-                    <dgm:constr type="alignOff" val="0.65"/>
-                  </dgm:constrLst>
-                </dgm:if>
-                <dgm:else name="Name9">
-                  <dgm:alg type="hierRoot">
-                    <dgm:param type="hierAlign" val="tR"/>
-                  </dgm:alg>
-                  <dgm:constrLst>
-                    <dgm:constr type="alignOff" val="0.25"/>
-                  </dgm:constrLst>
-                </dgm:else>
-              </dgm:choose>
-            </dgm:if>
-            <dgm:if name="Name10" func="var" arg="hierBranch" op="equ" val="r">
-              <dgm:choose name="Name11">
-                <dgm:if name="Name12" axis="ch" ptType="asst" func="cnt" op="gte" val="1">
-                  <dgm:alg type="hierRoot">
-                    <dgm:param type="hierAlign" val="tL"/>
-                  </dgm:alg>
-                  <dgm:constrLst>
-                    <dgm:constr type="alignOff" val="0.65"/>
-                  </dgm:constrLst>
-                </dgm:if>
-                <dgm:else name="Name13">
-                  <dgm:alg type="hierRoot">
-                    <dgm:param type="hierAlign" val="tL"/>
-                  </dgm:alg>
-                  <dgm:constrLst>
-                    <dgm:constr type="alignOff" val="0.25"/>
-                  </dgm:constrLst>
-                </dgm:else>
-              </dgm:choose>
-            </dgm:if>
-            <dgm:if name="Name14" func="var" arg="hierBranch" op="equ" val="hang">
-              <dgm:alg type="hierRoot"/>
-              <dgm:constrLst>
-                <dgm:constr type="alignOff" val="0.65"/>
-              </dgm:constrLst>
-            </dgm:if>
-            <dgm:else name="Name15">
-              <dgm:alg type="hierRoot"/>
-              <dgm:constrLst>
-                <dgm:constr type="alignOff"/>
-                <dgm:constr type="bendDist" for="des" ptType="parTrans" refType="sp" fact="0.5"/>
-              </dgm:constrLst>
-            </dgm:else>
-          </dgm:choose>
-          <dgm:shape xmlns:r="http://schemas.openxmlformats.org/officeDocument/2006/relationships" r:blip="">
-            <dgm:adjLst/>
-          </dgm:shape>
-          <dgm:presOf/>
-          <dgm:ruleLst/>
-          <dgm:layoutNode name="rootComposite1">
-            <dgm:alg type="composite"/>
-            <dgm:shape xmlns:r="http://schemas.openxmlformats.org/officeDocument/2006/relationships" r:blip="">
+    <dgm:forEach name="Name6" axis="ch" ptType="node" cnt="1">
+      <dgm:layoutNode name="centerShape" styleLbl="node0">
+        <dgm:alg type="tx"/>
+        <dgm:shape xmlns:r="http://schemas.openxmlformats.org/officeDocument/2006/relationships" type="ellipse" r:blip="">
+          <dgm:adjLst/>
+        </dgm:shape>
+        <dgm:presOf axis="self"/>
+        <dgm:constrLst>
+          <dgm:constr type="h" refType="w"/>
+          <dgm:constr type="tMarg" refType="primFontSz" fact="0.05"/>
+          <dgm:constr type="bMarg" refType="primFontSz" fact="0.05"/>
+          <dgm:constr type="lMarg" refType="primFontSz" fact="0.05"/>
+          <dgm:constr type="rMarg" refType="primFontSz" fact="0.05"/>
+        </dgm:constrLst>
+        <dgm:ruleLst>
+          <dgm:rule type="primFontSz" val="5" fact="NaN" max="NaN"/>
+        </dgm:ruleLst>
+      </dgm:layoutNode>
+      <dgm:forEach name="Name7" axis="ch">
+        <dgm:forEach name="Name8" axis="self" ptType="parTrans">
+          <dgm:layoutNode name="Name9">
+            <dgm:alg type="conn">
+              <dgm:param type="dim" val="1D"/>
+              <dgm:param type="begPts" val="auto"/>
+              <dgm:param type="endPts" val="auto"/>
+              <dgm:param type="begSty" val="noArr"/>
+              <dgm:param type="endSty" val="noArr"/>
+            </dgm:alg>
+            <dgm:shape xmlns:r="http://schemas.openxmlformats.org/officeDocument/2006/relationships" type="conn" r:blip="">
               <dgm:adjLst/>
             </dgm:shape>
-            <dgm:presOf axis="self" ptType="node" cnt="1"/>
-            <dgm:choose name="Name16">
-              <dgm:if name="Name17" func="var" arg="hierBranch" op="equ" val="init">
-                <dgm:constrLst>
-                  <dgm:constr type="l" for="ch" forName="rootText1"/>
-                  <dgm:constr type="t" for="ch" forName="rootText1"/>
-                  <dgm:constr type="w" for="ch" forName="rootText1" refType="w"/>
-                  <dgm:constr type="h" for="ch" forName="rootText1" refType="h"/>
-                  <dgm:constr type="l" for="ch" forName="rootConnector1"/>
-                  <dgm:constr type="t" for="ch" forName="rootConnector1"/>
-                  <dgm:constr type="w" for="ch" forName="rootConnector1" refType="w" refFor="ch" refForName="rootText1" fact="0.2"/>
-                  <dgm:constr type="h" for="ch" forName="rootConnector1" refType="h" refFor="ch" refForName="rootText1"/>
-                </dgm:constrLst>
-              </dgm:if>
-              <dgm:if name="Name18" func="var" arg="hierBranch" op="equ" val="l">
-                <dgm:constrLst>
-                  <dgm:constr type="l" for="ch" forName="rootText1"/>
-                  <dgm:constr type="t" for="ch" forName="rootText1"/>
-                  <dgm:constr type="w" for="ch" forName="rootText1" refType="w"/>
-                  <dgm:constr type="h" for="ch" forName="rootText1" refType="h"/>
-                  <dgm:constr type="r" for="ch" forName="rootConnector1" refType="w"/>
-                  <dgm:constr type="t" for="ch" forName="rootConnector1"/>
-                  <dgm:constr type="w" for="ch" forName="rootConnector1" refType="w" refFor="ch" refForName="rootText1" fact="0.2"/>
-                  <dgm:constr type="h" for="ch" forName="rootConnector1" refType="h" refFor="ch" refForName="rootText1"/>
-                </dgm:constrLst>
-              </dgm:if>
-              <dgm:if name="Name19" func="var" arg="hierBranch" op="equ" val="r">
-                <dgm:constrLst>
-                  <dgm:constr type="l" for="ch" forName="rootText1"/>
-                  <dgm:constr type="t" for="ch" forName="rootText1"/>
-                  <dgm:constr type="w" for="ch" forName="rootText1" refType="w"/>
-                  <dgm:constr type="h" for="ch" forName="rootText1" refType="h"/>
-                  <dgm:constr type="l" for="ch" forName="rootConnector1"/>
-                  <dgm:constr type="t" for="ch" forName="rootConnector1"/>
-                  <dgm:constr type="w" for="ch" forName="rootConnector1" refType="w" refFor="ch" refForName="rootText1" fact="0.2"/>
-                  <dgm:constr type="h" for="ch" forName="rootConnector1" refType="h" refFor="ch" refForName="rootText1"/>
-                </dgm:constrLst>
-              </dgm:if>
-              <dgm:else name="Name20">
-                <dgm:constrLst>
-                  <dgm:constr type="l" for="ch" forName="rootText1"/>
-                  <dgm:constr type="t" for="ch" forName="rootText1"/>
-                  <dgm:constr type="w" for="ch" forName="rootText1" refType="w"/>
-                  <dgm:constr type="h" for="ch" forName="rootText1" refType="h"/>
-                  <dgm:constr type="r" for="ch" forName="rootConnector1" refType="w"/>
-                  <dgm:constr type="t" for="ch" forName="rootConnector1"/>
-                  <dgm:constr type="w" for="ch" forName="rootConnector1" refType="w" refFor="ch" refForName="rootText1" fact="0.2"/>
-                  <dgm:constr type="h" for="ch" forName="rootConnector1" refType="h" refFor="ch" refForName="rootText1"/>
-                </dgm:constrLst>
-              </dgm:else>
-            </dgm:choose>
+            <dgm:presOf axis="self"/>
+            <dgm:constrLst>
+              <dgm:constr type="connDist"/>
+              <dgm:constr type="userA" for="ch" refType="connDist"/>
+              <dgm:constr type="w" val="1"/>
+              <dgm:constr type="h" val="5"/>
+              <dgm:constr type="begPad"/>
+              <dgm:constr type="endPad"/>
+            </dgm:constrLst>
             <dgm:ruleLst/>
-            <dgm:layoutNode name="rootText1" styleLbl="node0">
-              <dgm:varLst>
-                <dgm:chPref val="3"/>
-              </dgm:varLst>
-              <dgm:alg type="tx"/>
-              <dgm:shape xmlns:r="http://schemas.openxmlformats.org/officeDocument/2006/relationships" type="rect" r:blip="">
+            <dgm:layoutNode name="connTx">
+              <dgm:alg type="tx">
+                <dgm:param type="autoTxRot" val="grav"/>
+              </dgm:alg>
+              <dgm:shape xmlns:r="http://schemas.openxmlformats.org/officeDocument/2006/relationships" type="rect" r:blip="" hideGeom="1">
                 <dgm:adjLst/>
               </dgm:shape>
-              <dgm:presOf axis="self" ptType="node" cnt="1"/>
+              <dgm:presOf axis="self"/>
               <dgm:constrLst>
-                <dgm:constr type="primFontSz" val="65"/>
-                <dgm:constr type="lMarg" refType="primFontSz" fact="0.05"/>
-                <dgm:constr type="rMarg" refType="primFontSz" fact="0.05"/>
-                <dgm:constr type="tMarg" refType="primFontSz" fact="0.05"/>
-                <dgm:constr type="bMarg" refType="primFontSz" fact="0.05"/>
+                <dgm:constr type="userA"/>
+                <dgm:constr type="w" refType="userA" fact="0.05"/>
+                <dgm:constr type="h" refType="userA" fact="0.05"/>
+                <dgm:constr type="lMarg" val="1"/>
+                <dgm:constr type="rMarg" val="1"/>
+                <dgm:constr type="tMarg"/>
+                <dgm:constr type="bMarg"/>
               </dgm:constrLst>
               <dgm:ruleLst>
+                <dgm:rule type="w" val="NaN" fact="0.8" max="NaN"/>
+                <dgm:rule type="h" val="NaN" fact="1" max="NaN"/>
                 <dgm:rule type="primFontSz" val="5" fact="NaN" max="NaN"/>
               </dgm:ruleLst>
             </dgm:layoutNode>
-            <dgm:layoutNode name="rootConnector1" moveWith="rootText1">
-              <dgm:alg type="sp"/>
-              <dgm:shape xmlns:r="http://schemas.openxmlformats.org/officeDocument/2006/relationships" type="rect" r:blip="" hideGeom="1">
-                <dgm:adjLst/>
-              </dgm:shape>
-              <dgm:presOf axis="self" ptType="node" cnt="1"/>
-              <dgm:constrLst/>
-              <dgm:ruleLst/>
-            </dgm:layoutNode>
           </dgm:layoutNode>
-          <dgm:layoutNode name="hierChild2">
-            <dgm:choose name="Name21">
-              <dgm:if name="Name22" func="var" arg="hierBranch" op="equ" val="l">
-                <dgm:alg type="hierChild">
-                  <dgm:param type="chAlign" val="r"/>
-                  <dgm:param type="linDir" val="fromT"/>
-                </dgm:alg>
-              </dgm:if>
-              <dgm:if name="Name23" func="var" arg="hierBranch" op="equ" val="r">
-                <dgm:alg type="hierChild">
-                  <dgm:param type="chAlign" val="l"/>
-                  <dgm:param type="linDir" val="fromT"/>
-                </dgm:alg>
-              </dgm:if>
-              <dgm:if name="Name24" func="var" arg="hierBranch" op="equ" val="hang">
-                <dgm:choose name="Name25">
-                  <dgm:if name="Name26" func="var" arg="dir" op="equ" val="norm">
-                    <dgm:alg type="hierChild">
-                      <dgm:param type="chAlign" val="l"/>
-                      <dgm:param type="linDir" val="fromL"/>
-                      <dgm:param type="secChAlign" val="t"/>
-                      <dgm:param type="secLinDir" val="fromT"/>
-                    </dgm:alg>
-                  </dgm:if>
-                  <dgm:else name="Name27">
-                    <dgm:alg type="hierChild">
-                      <dgm:param type="chAlign" val="l"/>
-                      <dgm:param type="linDir" val="fromR"/>
-                      <dgm:param type="secChAlign" val="t"/>
-                      <dgm:param type="secLinDir" val="fromT"/>
-                    </dgm:alg>
-                  </dgm:else>
-                </dgm:choose>
-              </dgm:if>
-              <dgm:else name="Name28">
-                <dgm:choose name="Name29">
-                  <dgm:if name="Name30" func="var" arg="dir" op="equ" val="norm">
-                    <dgm:alg type="hierChild"/>
-                  </dgm:if>
-                  <dgm:else name="Name31">
-                    <dgm:alg type="hierChild">
-                      <dgm:param type="linDir" val="fromR"/>
-                    </dgm:alg>
-                  </dgm:else>
-                </dgm:choose>
-              </dgm:else>
-            </dgm:choose>
-            <dgm:shape xmlns:r="http://schemas.openxmlformats.org/officeDocument/2006/relationships" r:blip="">
+        </dgm:forEach>
+        <dgm:forEach name="Name10" axis="self" ptType="node">
+          <dgm:layoutNode name="node" styleLbl="node1">
+            <dgm:varLst>
+              <dgm:bulletEnabled val="1"/>
+            </dgm:varLst>
+            <dgm:alg type="tx">
+              <dgm:param type="txAnchorVertCh" val="mid"/>
+            </dgm:alg>
+            <dgm:shape xmlns:r="http://schemas.openxmlformats.org/officeDocument/2006/relationships" type="ellipse" r:blip="">
               <dgm:adjLst/>
             </dgm:shape>
-            <dgm:presOf/>
-            <dgm:constrLst/>
-            <dgm:ruleLst/>
-            <dgm:forEach name="rep2a" axis="ch" ptType="nonAsst">
-              <dgm:forEach name="Name32" axis="precedSib" ptType="parTrans" st="-1" cnt="1">
-                <dgm:choose name="Name33">
-                  <dgm:if name="Name34" func="var" arg="hierBranch" op="equ" val="std">
-                    <dgm:layoutNode name="Name35">
-                      <dgm:alg type="conn">
-                        <dgm:param type="connRout" val="bend"/>
-                        <dgm:param type="dim" val="1D"/>
-                        <dgm:param type="endSty" val="noArr"/>
-                        <dgm:param type="begPts" val="bCtr"/>
-                        <dgm:param type="endPts" val="tCtr"/>
-                        <dgm:param type="bendPt" val="end"/>
-                      </dgm:alg>
-                      <dgm:shape xmlns:r="http://schemas.openxmlformats.org/officeDocument/2006/relationships" type="conn" r:blip="" zOrderOff="-99999">
-                        <dgm:adjLst/>
-                      </dgm:shape>
-                      <dgm:presOf axis="self"/>
-                      <dgm:constrLst>
-                        <dgm:constr type="begPad"/>
-                        <dgm:constr type="endPad"/>
-                      </dgm:constrLst>
-                      <dgm:ruleLst/>
-                    </dgm:layoutNode>
-                  </dgm:if>
-                  <dgm:if name="Name36" func="var" arg="hierBranch" op="equ" val="init">
-                    <dgm:layoutNode name="Name37">
-                      <dgm:choose name="Name38">
-                        <dgm:if name="Name39" axis="self" func="depth" op="lte" val="2">
-                          <dgm:alg type="conn">
-                            <dgm:param type="connRout" val="bend"/>
-                            <dgm:param type="dim" val="1D"/>
-                            <dgm:param type="endSty" val="noArr"/>
-                            <dgm:param type="begPts" val="bCtr"/>
-                            <dgm:param type="endPts" val="tCtr"/>
-                            <dgm:param type="bendPt" val="end"/>
-                          </dgm:alg>
-                        </dgm:if>
-                        <dgm:else name="Name40">
-                          <dgm:choose name="Name41">
-                            <dgm:if name="Name42" axis="par des" func="maxDepth" op="lte" val="1">
-                              <dgm:choose name="Name43">
-                                <dgm:if name="Name44" axis="par ch" ptType="node asst" func="cnt" op="gte" val="1">
-                                  <dgm:alg type="conn">
-                                    <dgm:param type="connRout" val="bend"/>
-                                    <dgm:param type="dim" val="1D"/>
-                                    <dgm:param type="endSty" val="noArr"/>
-                                    <dgm:param type="begPts" val="bCtr"/>
-                                    <dgm:param type="endPts" val="midL midR"/>
-                                  </dgm:alg>
-                                </dgm:if>
-                                <dgm:else name="Name45">
-                                  <dgm:alg type="conn">
-                                    <dgm:param type="connRout" val="bend"/>
-                                    <dgm:param type="dim" val="1D"/>
-                                    <dgm:param type="endSty" val="noArr"/>
-                                    <dgm:param type="begPts" val="bCtr"/>
-                                    <dgm:param type="endPts" val="midL midR"/>
-                                    <dgm:param type="srcNode" val="rootConnector"/>
-                                  </dgm:alg>
-                                </dgm:else>
-                              </dgm:choose>
-                            </dgm:if>
-                            <dgm:else name="Name46">
-                              <dgm:alg type="conn">
-                                <dgm:param type="connRout" val="bend"/>
-                                <dgm:param type="dim" val="1D"/>
-                                <dgm:param type="endSty" val="noArr"/>
-                                <dgm:param type="begPts" val="bCtr"/>
-                                <dgm:param type="endPts" val="tCtr"/>
-                                <dgm:param type="bendPt" val="end"/>
-                              </dgm:alg>
-                            </dgm:else>
-                          </dgm:choose>
-                        </dgm:else>
-                      </dgm:choose>
-                      <dgm:shape xmlns:r="http://schemas.openxmlformats.org/officeDocument/2006/relationships" type="conn" r:blip="" zOrderOff="-99999">
-                        <dgm:adjLst/>
-                      </dgm:shape>
-                      <dgm:presOf axis="self"/>
-                      <dgm:constrLst>
-                        <dgm:constr type="begPad"/>
-                        <dgm:constr type="endPad"/>
-                      </dgm:constrLst>
-                      <dgm:ruleLst/>
-                    </dgm:layoutNode>
-                  </dgm:if>
-                  <dgm:if name="Name47" func="var" arg="hierBranch" op="equ" val="hang">
-                    <dgm:layoutNode name="Name48">
-                      <dgm:alg type="conn">
-                        <dgm:param type="connRout" val="bend"/>
-                        <dgm:param type="dim" val="1D"/>
-                        <dgm:param type="endSty" val="noArr"/>
-                        <dgm:param type="begPts" val="bCtr"/>
-                        <dgm:param type="endPts" val="midL midR"/>
-                      </dgm:alg>
-                      <dgm:shape xmlns:r="http://schemas.openxmlformats.org/officeDocument/2006/relationships" type="conn" r:blip="" zOrderOff="-99999">
-                        <dgm:adjLst/>
-                      </dgm:shape>
-                      <dgm:presOf axis="self"/>
-                      <dgm:constrLst>
-                        <dgm:constr type="begPad"/>
-                        <dgm:constr type="endPad"/>
-                      </dgm:constrLst>
-                      <dgm:ruleLst/>
-                    </dgm:layoutNode>
-                  </dgm:if>
-                  <dgm:else name="Name49">
-                    <dgm:layoutNode name="Name50">
-                      <dgm:choose name="Name51">
-                        <dgm:if name="Name52" axis="self" func="depth" op="lte" val="2">
-                          <dgm:choose name="Name53">
-                            <dgm:if name="Name54" axis="par ch" ptType="node asst" func="cnt" op="gte" val="1">
-                              <dgm:alg type="conn">
-                                <dgm:param type="connRout" val="bend"/>
-                                <dgm:param type="dim" val="1D"/>
-                                <dgm:param type="endSty" val="noArr"/>
-                                <dgm:param type="begPts" val="bCtr"/>
-                                <dgm:param type="endPts" val="midL midR"/>
-                              </dgm:alg>
-                            </dgm:if>
-                            <dgm:else name="Name55">
-                              <dgm:alg type="conn">
-                                <dgm:param type="connRout" val="bend"/>
-                                <dgm:param type="dim" val="1D"/>
-                                <dgm:param type="endSty" val="noArr"/>
-                                <dgm:param type="begPts" val="bCtr"/>
-                                <dgm:param type="endPts" val="midL midR"/>
-                                <dgm:param type="srcNode" val="rootConnector1"/>
-                              </dgm:alg>
-                            </dgm:else>
-                          </dgm:choose>
-                        </dgm:if>
-                        <dgm:else name="Name56">
-                          <dgm:choose name="Name57">
-                            <dgm:if name="Name58" axis="par ch" ptType="node asst" func="cnt" op="gte" val="1">
-                              <dgm:alg type="conn">
-                                <dgm:param type="connRout" val="bend"/>
-                                <dgm:param type="dim" val="1D"/>
-                                <dgm:param type="endSty" val="noArr"/>
-                                <dgm:param type="begPts" val="bCtr"/>
-                                <dgm:param type="endPts" val="midL midR"/>
-                              </dgm:alg>
-                            </dgm:if>
-                            <dgm:else name="Name59">
-                              <dgm:alg type="conn">
-                                <dgm:param type="connRout" val="bend"/>
-                                <dgm:param type="dim" val="1D"/>
-                                <dgm:param type="endSty" val="noArr"/>
-                                <dgm:param type="begPts" val="bCtr"/>
-                                <dgm:param type="endPts" val="midL midR"/>
-                                <dgm:param type="srcNode" val="rootConnector"/>
-                              </dgm:alg>
-                            </dgm:else>
-                          </dgm:choose>
-                        </dgm:else>
-                      </dgm:choose>
-                      <dgm:shape xmlns:r="http://schemas.openxmlformats.org/officeDocument/2006/relationships" type="conn" r:blip="" zOrderOff="-99999">
-                        <dgm:adjLst/>
-                      </dgm:shape>
-                      <dgm:presOf axis="self"/>
-                      <dgm:constrLst>
-                        <dgm:constr type="begPad"/>
-                        <dgm:constr type="endPad"/>
-                      </dgm:constrLst>
-                      <dgm:ruleLst/>
-                    </dgm:layoutNode>
-                  </dgm:else>
-                </dgm:choose>
-              </dgm:forEach>
-              <dgm:layoutNode name="hierRoot2">
-                <dgm:varLst>
-                  <dgm:hierBranch val="init"/>
-                </dgm:varLst>
-                <dgm:choose name="Name60">
-                  <dgm:if name="Name61" func="var" arg="hierBranch" op="equ" val="l">
-                    <dgm:choose name="Name62">
-                      <dgm:if name="Name63" axis="ch" ptType="asst" func="cnt" op="gte" val="1">
-                        <dgm:alg type="hierRoot">
-                          <dgm:param type="hierAlign" val="tR"/>
-                        </dgm:alg>
-                        <dgm:shape xmlns:r="http://schemas.openxmlformats.org/officeDocument/2006/relationships" r:blip="">
-                          <dgm:adjLst/>
-                        </dgm:shape>
-                        <dgm:presOf/>
-                        <dgm:constrLst>
-                          <dgm:constr type="alignOff" val="0.65"/>
-                        </dgm:constrLst>
-                      </dgm:if>
-                      <dgm:else name="Name64">
-                        <dgm:alg type="hierRoot">
-                          <dgm:param type="hierAlign" val="tR"/>
-                        </dgm:alg>
-                        <dgm:shape xmlns:r="http://schemas.openxmlformats.org/officeDocument/2006/relationships" r:blip="">
-                          <dgm:adjLst/>
-                        </dgm:shape>
-                        <dgm:presOf/>
-                        <dgm:constrLst>
-                          <dgm:constr type="alignOff" val="0.25"/>
-                        </dgm:constrLst>
-                      </dgm:else>
-                    </dgm:choose>
-                  </dgm:if>
-                  <dgm:if name="Name65" func="var" arg="hierBranch" op="equ" val="r">
-                    <dgm:choose name="Name66">
-                      <dgm:if name="Name67" axis="ch" ptType="asst" func="cnt" op="gte" val="1">
-                        <dgm:alg type="hierRoot">
-                          <dgm:param type="hierAlign" val="tL"/>
-                        </dgm:alg>
-                        <dgm:shape xmlns:r="http://schemas.openxmlformats.org/officeDocument/2006/relationships" r:blip="">
-                          <dgm:adjLst/>
-                        </dgm:shape>
-                        <dgm:presOf/>
-                        <dgm:constrLst>
-                          <dgm:constr type="alignOff" val="0.65"/>
-                        </dgm:constrLst>
-                      </dgm:if>
-                      <dgm:else name="Name68">
-                        <dgm:alg type="hierRoot">
-                          <dgm:param type="hierAlign" val="tL"/>
-                        </dgm:alg>
-                        <dgm:shape xmlns:r="http://schemas.openxmlformats.org/officeDocument/2006/relationships" r:blip="">
-                          <dgm:adjLst/>
-                        </dgm:shape>
-                        <dgm:presOf/>
-                        <dgm:constrLst>
-                          <dgm:constr type="alignOff" val="0.25"/>
-                        </dgm:constrLst>
-                      </dgm:else>
-                    </dgm:choose>
-                  </dgm:if>
-                  <dgm:if name="Name69" func="var" arg="hierBranch" op="equ" val="std">
-                    <dgm:alg type="hierRoot"/>
-                    <dgm:shape xmlns:r="http://schemas.openxmlformats.org/officeDocument/2006/relationships" r:blip="">
-                      <dgm:adjLst/>
-                    </dgm:shape>
-                    <dgm:presOf/>
-                    <dgm:constrLst>
-                      <dgm:constr type="alignOff"/>
-                      <dgm:constr type="bendDist" for="des" ptType="parTrans" refType="sp" fact="0.5"/>
-                    </dgm:constrLst>
-                  </dgm:if>
-                  <dgm:if name="Name70" func="var" arg="hierBranch" op="equ" val="init">
-                    <dgm:choose name="Name71">
-                      <dgm:if name="Name72" axis="des" func="maxDepth" op="lte" val="1">
-                        <dgm:choose name="Name73">
-                          <dgm:if name="Name74" axis="ch" ptType="asst" func="cnt" op="gte" val="1">
-                            <dgm:alg type="hierRoot">
-                              <dgm:param type="hierAlign" val="tL"/>
-                            </dgm:alg>
-                            <dgm:shape xmlns:r="http://schemas.openxmlformats.org/officeDocument/2006/relationships" r:blip="">
-                              <dgm:adjLst/>
-                            </dgm:shape>
-                            <dgm:presOf/>
-                            <dgm:constrLst>
-                              <dgm:constr type="alignOff" val="0.65"/>
-                            </dgm:constrLst>
-                          </dgm:if>
-                          <dgm:else name="Name75">
-                            <dgm:alg type="hierRoot">
-                              <dgm:param type="hierAlign" val="tL"/>
-                            </dgm:alg>
-                            <dgm:shape xmlns:r="http://schemas.openxmlformats.org/officeDocument/2006/relationships" r:blip="">
-                              <dgm:adjLst/>
-                            </dgm:shape>
-                            <dgm:presOf/>
-                            <dgm:constrLst>
-                              <dgm:constr type="alignOff" val="0.25"/>
-                            </dgm:constrLst>
-                          </dgm:else>
-                        </dgm:choose>
-                      </dgm:if>
-                      <dgm:else name="Name76">
-                        <dgm:alg type="hierRoot"/>
-                        <dgm:shape xmlns:r="http://schemas.openxmlformats.org/officeDocument/2006/relationships" r:blip="">
-                          <dgm:adjLst/>
-                        </dgm:shape>
-                        <dgm:presOf/>
-                        <dgm:constrLst>
-                          <dgm:constr type="alignOff"/>
-                          <dgm:constr type="bendDist" for="des" ptType="parTrans" refType="sp" fact="0.5"/>
-                        </dgm:constrLst>
-                      </dgm:else>
-                    </dgm:choose>
-                  </dgm:if>
-                  <dgm:else name="Name77">
-                    <dgm:alg type="hierRoot"/>
-                    <dgm:shape xmlns:r="http://schemas.openxmlformats.org/officeDocument/2006/relationships" r:blip="">
-                      <dgm:adjLst/>
-                    </dgm:shape>
-                    <dgm:presOf/>
-                    <dgm:constrLst>
-                      <dgm:constr type="alignOff" val="0.65"/>
-                    </dgm:constrLst>
-                  </dgm:else>
-                </dgm:choose>
-                <dgm:ruleLst/>
-                <dgm:layoutNode name="rootComposite">
-                  <dgm:alg type="composite"/>
-                  <dgm:shape xmlns:r="http://schemas.openxmlformats.org/officeDocument/2006/relationships" r:blip="">
-                    <dgm:adjLst/>
-                  </dgm:shape>
-                  <dgm:presOf axis="self" ptType="node" cnt="1"/>
-                  <dgm:choose name="Name78">
-                    <dgm:if name="Name79" func="var" arg="hierBranch" op="equ" val="init">
-                      <dgm:constrLst>
-                        <dgm:constr type="l" for="ch" forName="rootText"/>
-                        <dgm:constr type="t" for="ch" forName="rootText"/>
-                        <dgm:constr type="w" for="ch" forName="rootText" refType="w"/>
-                        <dgm:constr type="h" for="ch" forName="rootText" refType="h"/>
-                        <dgm:constr type="l" for="ch" forName="rootConnector"/>
-                        <dgm:constr type="t" for="ch" forName="rootConnector"/>
-                        <dgm:constr type="w" for="ch" forName="rootConnector" refType="w" refFor="ch" refForName="rootText" fact="0.2"/>
-                        <dgm:constr type="h" for="ch" forName="rootConnector" refType="h" refFor="ch" refForName="rootText"/>
-                      </dgm:constrLst>
-                    </dgm:if>
-                    <dgm:if name="Name80" func="var" arg="hierBranch" op="equ" val="l">
-                      <dgm:constrLst>
-                        <dgm:constr type="l" for="ch" forName="rootText"/>
-                        <dgm:constr type="t" for="ch" forName="rootText"/>
-                        <dgm:constr type="w" for="ch" forName="rootText" refType="w"/>
-                        <dgm:constr type="h" for="ch" forName="rootText" refType="h"/>
-                        <dgm:constr type="r" for="ch" forName="rootConnector" refType="w"/>
-                        <dgm:constr type="t" for="ch" forName="rootConnector"/>
-                        <dgm:constr type="w" for="ch" forName="rootConnector" refType="w" refFor="ch" refForName="rootText" fact="0.2"/>
-                        <dgm:constr type="h" for="ch" forName="rootConnector" refType="h" refFor="ch" refForName="rootText"/>
-                      </dgm:constrLst>
-                    </dgm:if>
-                    <dgm:if name="Name81" func="var" arg="hierBranch" op="equ" val="r">
-                      <dgm:constrLst>
-                        <dgm:constr type="l" for="ch" forName="rootText"/>
-                        <dgm:constr type="t" for="ch" forName="rootText"/>
-                        <dgm:constr type="w" for="ch" forName="rootText" refType="w"/>
-                        <dgm:constr type="h" for="ch" forName="rootText" refType="h"/>
-                        <dgm:constr type="l" for="ch" forName="rootConnector"/>
-                        <dgm:constr type="t" for="ch" forName="rootConnector"/>
-                        <dgm:constr type="w" for="ch" forName="rootConnector" refType="w" refFor="ch" refForName="rootText" fact="0.2"/>
-                        <dgm:constr type="h" for="ch" forName="rootConnector" refType="h" refFor="ch" refForName="rootText"/>
-                      </dgm:constrLst>
-                    </dgm:if>
-                    <dgm:else name="Name82">
-                      <dgm:constrLst>
-                        <dgm:constr type="l" for="ch" forName="rootText"/>
-                        <dgm:constr type="t" for="ch" forName="rootText"/>
-                        <dgm:constr type="w" for="ch" forName="rootText" refType="w"/>
-                        <dgm:constr type="h" for="ch" forName="rootText" refType="h"/>
-                        <dgm:constr type="r" for="ch" forName="rootConnector" refType="w"/>
-                        <dgm:constr type="t" for="ch" forName="rootConnector"/>
-                        <dgm:constr type="w" for="ch" forName="rootConnector" refType="w" refFor="ch" refForName="rootText" fact="0.2"/>
-                        <dgm:constr type="h" for="ch" forName="rootConnector" refType="h" refFor="ch" refForName="rootText"/>
-                      </dgm:constrLst>
-                    </dgm:else>
-                  </dgm:choose>
-                  <dgm:ruleLst/>
-                  <dgm:layoutNode name="rootText">
-                    <dgm:varLst>
-                      <dgm:chPref val="3"/>
-                    </dgm:varLst>
-                    <dgm:alg type="tx"/>
-                    <dgm:shape xmlns:r="http://schemas.openxmlformats.org/officeDocument/2006/relationships" type="rect" r:blip="">
-                      <dgm:adjLst/>
-                    </dgm:shape>
-                    <dgm:presOf axis="self" ptType="node" cnt="1"/>
-                    <dgm:constrLst>
-                      <dgm:constr type="primFontSz" val="65"/>
-                      <dgm:constr type="lMarg" refType="primFontSz" fact="0.05"/>
-                      <dgm:constr type="rMarg" refType="primFontSz" fact="0.05"/>
-                      <dgm:constr type="tMarg" refType="primFontSz" fact="0.05"/>
-                      <dgm:constr type="bMarg" refType="primFontSz" fact="0.05"/>
-                    </dgm:constrLst>
-                    <dgm:ruleLst>
-                      <dgm:rule type="primFontSz" val="5" fact="NaN" max="NaN"/>
-                    </dgm:ruleLst>
-                  </dgm:layoutNode>
-                  <dgm:layoutNode name="rootConnector" moveWith="rootText">
-                    <dgm:alg type="sp"/>
-                    <dgm:shape xmlns:r="http://schemas.openxmlformats.org/officeDocument/2006/relationships" type="rect" r:blip="" hideGeom="1">
-                      <dgm:adjLst/>
-                    </dgm:shape>
-                    <dgm:presOf axis="self" ptType="node" cnt="1"/>
-                    <dgm:constrLst/>
-                    <dgm:ruleLst/>
-                  </dgm:layoutNode>
-                </dgm:layoutNode>
-                <dgm:layoutNode name="hierChild4">
-                  <dgm:choose name="Name83">
-                    <dgm:if name="Name84" func="var" arg="hierBranch" op="equ" val="l">
-                      <dgm:alg type="hierChild">
-                        <dgm:param type="chAlign" val="r"/>
-                        <dgm:param type="linDir" val="fromT"/>
-                      </dgm:alg>
-                    </dgm:if>
-                    <dgm:if name="Name85" func="var" arg="hierBranch" op="equ" val="r">
-                      <dgm:alg type="hierChild">
-                        <dgm:param type="chAlign" val="l"/>
-                        <dgm:param type="linDir" val="fromT"/>
-                      </dgm:alg>
-                    </dgm:if>
-                    <dgm:if name="Name86" func="var" arg="hierBranch" op="equ" val="hang">
-                      <dgm:choose name="Name87">
-                        <dgm:if name="Name88" func="var" arg="dir" op="equ" val="norm">
-                          <dgm:alg type="hierChild">
-                            <dgm:param type="chAlign" val="l"/>
-                            <dgm:param type="linDir" val="fromL"/>
-                            <dgm:param type="secChAlign" val="t"/>
-                            <dgm:param type="secLinDir" val="fromT"/>
-                          </dgm:alg>
-                        </dgm:if>
-                        <dgm:else name="Name89">
-                          <dgm:alg type="hierChild">
-                            <dgm:param type="chAlign" val="l"/>
-                            <dgm:param type="linDir" val="fromR"/>
-                            <dgm:param type="secChAlign" val="t"/>
-                            <dgm:param type="secLinDir" val="fromT"/>
-                          </dgm:alg>
-                        </dgm:else>
-                      </dgm:choose>
-                    </dgm:if>
-                    <dgm:if name="Name90" func="var" arg="hierBranch" op="equ" val="std">
-                      <dgm:choose name="Name91">
-                        <dgm:if name="Name92" func="var" arg="dir" op="equ" val="norm">
-                          <dgm:alg type="hierChild"/>
-                        </dgm:if>
-                        <dgm:else name="Name93">
-                          <dgm:alg type="hierChild">
-                            <dgm:param type="linDir" val="fromR"/>
-                          </dgm:alg>
-                        </dgm:else>
-                      </dgm:choose>
-                    </dgm:if>
-                    <dgm:if name="Name94" func="var" arg="hierBranch" op="equ" val="init">
-                      <dgm:choose name="Name95">
-                        <dgm:if name="Name96" axis="des" func="maxDepth" op="lte" val="1">
-                          <dgm:alg type="hierChild">
-                            <dgm:param type="chAlign" val="l"/>
-                            <dgm:param type="linDir" val="fromT"/>
-                          </dgm:alg>
-                        </dgm:if>
-                        <dgm:else name="Name97">
-                          <dgm:choose name="Name98">
-                            <dgm:if name="Name99" func="var" arg="dir" op="equ" val="norm">
-                              <dgm:alg type="hierChild"/>
-                            </dgm:if>
-                            <dgm:else name="Name100">
-                              <dgm:alg type="hierChild">
-                                <dgm:param type="linDir" val="fromR"/>
-                              </dgm:alg>
-                            </dgm:else>
-                          </dgm:choose>
-                        </dgm:else>
-                      </dgm:choose>
-                    </dgm:if>
-                    <dgm:else name="Name101"/>
-                  </dgm:choose>
-                  <dgm:shape xmlns:r="http://schemas.openxmlformats.org/officeDocument/2006/relationships" r:blip="">
-                    <dgm:adjLst/>
-                  </dgm:shape>
-                  <dgm:presOf/>
-                  <dgm:constrLst/>
-                  <dgm:ruleLst/>
-                  <dgm:forEach name="Name102" ref="rep2a"/>
-                </dgm:layoutNode>
-                <dgm:layoutNode name="hierChild5">
-                  <dgm:choose name="Name103">
-                    <dgm:if name="Name104" func="var" arg="dir" op="equ" val="norm">
-                      <dgm:alg type="hierChild">
-                        <dgm:param type="chAlign" val="l"/>
-                        <dgm:param type="linDir" val="fromL"/>
-                        <dgm:param type="secChAlign" val="t"/>
-                        <dgm:param type="secLinDir" val="fromT"/>
-                      </dgm:alg>
-                    </dgm:if>
-                    <dgm:else name="Name105">
-                      <dgm:alg type="hierChild">
-                        <dgm:param type="chAlign" val="l"/>
-                        <dgm:param type="linDir" val="fromR"/>
-                        <dgm:param type="secChAlign" val="t"/>
-                        <dgm:param type="secLinDir" val="fromT"/>
-                      </dgm:alg>
-                    </dgm:else>
-                  </dgm:choose>
-                  <dgm:shape xmlns:r="http://schemas.openxmlformats.org/officeDocument/2006/relationships" r:blip="">
-                    <dgm:adjLst/>
-                  </dgm:shape>
-                  <dgm:presOf/>
-                  <dgm:constrLst/>
-                  <dgm:ruleLst/>
-                  <dgm:forEach name="Name106" ref="rep2b"/>
-                </dgm:layoutNode>
-              </dgm:layoutNode>
-            </dgm:forEach>
+            <dgm:presOf axis="desOrSelf" ptType="node"/>
+            <dgm:constrLst>
+              <dgm:constr type="h" refType="w"/>
+              <dgm:constr type="tMarg" refType="primFontSz" fact="0.05"/>
+              <dgm:constr type="bMarg" refType="primFontSz" fact="0.05"/>
+              <dgm:constr type="lMarg" refType="primFontSz" fact="0.05"/>
+              <dgm:constr type="rMarg" refType="primFontSz" fact="0.05"/>
+            </dgm:constrLst>
+            <dgm:ruleLst>
+              <dgm:rule type="primFontSz" val="5" fact="NaN" max="NaN"/>
+            </dgm:ruleLst>
           </dgm:layoutNode>
-          <dgm:layoutNode name="hierChild3">
-            <dgm:choose name="Name107">
-              <dgm:if name="Name108" func="var" arg="dir" op="equ" val="norm">
-                <dgm:alg type="hierChild">
-                  <dgm:param type="chAlign" val="l"/>
-                  <dgm:param type="linDir" val="fromL"/>
-                  <dgm:param type="secChAlign" val="t"/>
-                  <dgm:param type="secLinDir" val="fromT"/>
-                </dgm:alg>
-              </dgm:if>
-              <dgm:else name="Name109">
-                <dgm:alg type="hierChild">
-                  <dgm:param type="chAlign" val="l"/>
-                  <dgm:param type="linDir" val="fromR"/>
-                  <dgm:param type="secChAlign" val="t"/>
-                  <dgm:param type="secLinDir" val="fromT"/>
-                </dgm:alg>
-              </dgm:else>
-            </dgm:choose>
-            <dgm:shape xmlns:r="http://schemas.openxmlformats.org/officeDocument/2006/relationships" r:blip="">
-              <dgm:adjLst/>
-            </dgm:shape>
-            <dgm:presOf/>
-            <dgm:constrLst/>
-            <dgm:ruleLst/>
-            <dgm:forEach name="rep2b" axis="ch" ptType="asst">
-              <dgm:forEach name="Name110" axis="precedSib" ptType="parTrans" st="-1" cnt="1">
-                <dgm:layoutNode name="Name111">
-                  <dgm:alg type="conn">
-                    <dgm:param type="connRout" val="bend"/>
-                    <dgm:param type="dim" val="1D"/>
-                    <dgm:param type="endSty" val="noArr"/>
-                    <dgm:param type="begPts" val="bCtr"/>
-                    <dgm:param type="endPts" val="midL midR"/>
-                  </dgm:alg>
-                  <dgm:shape xmlns:r="http://schemas.openxmlformats.org/officeDocument/2006/relationships" type="conn" r:blip="" zOrderOff="-99999">
-                    <dgm:adjLst/>
-                  </dgm:shape>
-                  <dgm:presOf axis="self"/>
-                  <dgm:constrLst>
-                    <dgm:constr type="begPad"/>
-                    <dgm:constr type="endPad"/>
-                  </dgm:constrLst>
-                  <dgm:ruleLst/>
-                </dgm:layoutNode>
-              </dgm:forEach>
-              <dgm:layoutNode name="hierRoot3">
-                <dgm:varLst>
-                  <dgm:hierBranch val="init"/>
-                </dgm:varLst>
-                <dgm:choose name="Name112">
-                  <dgm:if name="Name113" func="var" arg="hierBranch" op="equ" val="l">
-                    <dgm:alg type="hierRoot">
-                      <dgm:param type="hierAlign" val="tR"/>
-                    </dgm:alg>
-                    <dgm:shape xmlns:r="http://schemas.openxmlformats.org/officeDocument/2006/relationships" r:blip="">
-                      <dgm:adjLst/>
-                    </dgm:shape>
-                    <dgm:presOf/>
-                    <dgm:constrLst>
-                      <dgm:constr type="alignOff" val="0.65"/>
-                    </dgm:constrLst>
-                  </dgm:if>
-                  <dgm:if name="Name114" func="var" arg="hierBranch" op="equ" val="r">
-                    <dgm:alg type="hierRoot">
-                      <dgm:param type="hierAlign" val="tL"/>
-                    </dgm:alg>
-                    <dgm:shape xmlns:r="http://schemas.openxmlformats.org/officeDocument/2006/relationships" r:blip="">
-                      <dgm:adjLst/>
-                    </dgm:shape>
-                    <dgm:presOf/>
-                    <dgm:constrLst>
-                      <dgm:constr type="alignOff" val="0.65"/>
-                    </dgm:constrLst>
-                  </dgm:if>
-                  <dgm:if name="Name115" func="var" arg="hierBranch" op="equ" val="hang">
-                    <dgm:alg type="hierRoot"/>
-                    <dgm:shape xmlns:r="http://schemas.openxmlformats.org/officeDocument/2006/relationships" r:blip="">
-                      <dgm:adjLst/>
-                    </dgm:shape>
-                    <dgm:presOf/>
-                    <dgm:constrLst>
-                      <dgm:constr type="alignOff" val="0.65"/>
-                    </dgm:constrLst>
-                  </dgm:if>
-                  <dgm:if name="Name116" func="var" arg="hierBranch" op="equ" val="std">
-                    <dgm:alg type="hierRoot"/>
-                    <dgm:shape xmlns:r="http://schemas.openxmlformats.org/officeDocument/2006/relationships" r:blip="">
-                      <dgm:adjLst/>
-                    </dgm:shape>
-                    <dgm:presOf/>
-                    <dgm:constrLst>
-                      <dgm:constr type="alignOff"/>
-                      <dgm:constr type="bendDist" for="des" ptType="parTrans" refType="sp" fact="0.5"/>
-                    </dgm:constrLst>
-                  </dgm:if>
-                  <dgm:if name="Name117" func="var" arg="hierBranch" op="equ" val="init">
-                    <dgm:choose name="Name118">
-                      <dgm:if name="Name119" axis="des" func="maxDepth" op="lte" val="1">
-                        <dgm:alg type="hierRoot">
-                          <dgm:param type="hierAlign" val="tL"/>
-                        </dgm:alg>
-                        <dgm:shape xmlns:r="http://schemas.openxmlformats.org/officeDocument/2006/relationships" r:blip="">
-                          <dgm:adjLst/>
-                        </dgm:shape>
-                        <dgm:presOf/>
-                        <dgm:constrLst>
-                          <dgm:constr type="alignOff" val="0.65"/>
-                        </dgm:constrLst>
-                      </dgm:if>
-                      <dgm:else name="Name120">
-                        <dgm:alg type="hierRoot"/>
-                        <dgm:shape xmlns:r="http://schemas.openxmlformats.org/officeDocument/2006/relationships" r:blip="">
-                          <dgm:adjLst/>
-                        </dgm:shape>
-                        <dgm:presOf/>
-                        <dgm:constrLst>
-                          <dgm:constr type="alignOff"/>
-                          <dgm:constr type="bendDist" for="des" ptType="parTrans" refType="sp" fact="0.5"/>
-                        </dgm:constrLst>
-                      </dgm:else>
-                    </dgm:choose>
-                  </dgm:if>
-                  <dgm:else name="Name121"/>
-                </dgm:choose>
-                <dgm:ruleLst/>
-                <dgm:layoutNode name="rootComposite3">
-                  <dgm:alg type="composite"/>
-                  <dgm:shape xmlns:r="http://schemas.openxmlformats.org/officeDocument/2006/relationships" r:blip="">
-                    <dgm:adjLst/>
-                  </dgm:shape>
-                  <dgm:presOf axis="self" ptType="node" cnt="1"/>
-                  <dgm:choose name="Name122">
-                    <dgm:if name="Name123" func="var" arg="hierBranch" op="equ" val="init">
-                      <dgm:constrLst>
-                        <dgm:constr type="l" for="ch" forName="rootText3"/>
-                        <dgm:constr type="t" for="ch" forName="rootText3"/>
-                        <dgm:constr type="w" for="ch" forName="rootText3" refType="w"/>
-                        <dgm:constr type="h" for="ch" forName="rootText3" refType="h"/>
-                        <dgm:constr type="l" for="ch" forName="rootConnector3"/>
-                        <dgm:constr type="t" for="ch" forName="rootConnector3"/>
-                        <dgm:constr type="w" for="ch" forName="rootConnector3" refType="w" refFor="ch" refForName="rootText3" fact="0.2"/>
-                        <dgm:constr type="h" for="ch" forName="rootConnector3" refType="h" refFor="ch" refForName="rootText3"/>
-                      </dgm:constrLst>
-                    </dgm:if>
-                    <dgm:if name="Name124" func="var" arg="hierBranch" op="equ" val="l">
-                      <dgm:constrLst>
-                        <dgm:constr type="l" for="ch" forName="rootText3"/>
-                        <dgm:constr type="t" for="ch" forName="rootText3"/>
-                        <dgm:constr type="w" for="ch" forName="rootText3" refType="w"/>
-                        <dgm:constr type="h" for="ch" forName="rootText3" refType="h"/>
-                        <dgm:constr type="r" for="ch" forName="rootConnector3" refType="w"/>
-                        <dgm:constr type="t" for="ch" forName="rootConnector3"/>
-                        <dgm:constr type="w" for="ch" forName="rootConnector3" refType="w" refFor="ch" refForName="rootText3" fact="0.2"/>
-                        <dgm:constr type="h" for="ch" forName="rootConnector3" refType="h" refFor="ch" refForName="rootText3"/>
-                      </dgm:constrLst>
-                    </dgm:if>
-                    <dgm:if name="Name125" func="var" arg="hierBranch" op="equ" val="r">
-                      <dgm:constrLst>
-                        <dgm:constr type="l" for="ch" forName="rootText3"/>
-                        <dgm:constr type="t" for="ch" forName="rootText3"/>
-                        <dgm:constr type="w" for="ch" forName="rootText3" refType="w"/>
-                        <dgm:constr type="h" for="ch" forName="rootText3" refType="h"/>
-                        <dgm:constr type="l" for="ch" forName="rootConnector3"/>
-                        <dgm:constr type="t" for="ch" forName="rootConnector3"/>
-                        <dgm:constr type="w" for="ch" forName="rootConnector3" refType="w" refFor="ch" refForName="rootText3" fact="0.2"/>
-                        <dgm:constr type="h" for="ch" forName="rootConnector3" refType="h" refFor="ch" refForName="rootText3"/>
-                      </dgm:constrLst>
-                    </dgm:if>
-                    <dgm:else name="Name126">
-                      <dgm:constrLst>
-                        <dgm:constr type="l" for="ch" forName="rootText3"/>
-                        <dgm:constr type="t" for="ch" forName="rootText3"/>
-                        <dgm:constr type="w" for="ch" forName="rootText3" refType="w"/>
-                        <dgm:constr type="h" for="ch" forName="rootText3" refType="h"/>
-                        <dgm:constr type="r" for="ch" forName="rootConnector3" refType="w"/>
-                        <dgm:constr type="t" for="ch" forName="rootConnector3"/>
-                        <dgm:constr type="w" for="ch" forName="rootConnector3" refType="w" refFor="ch" refForName="rootText3" fact="0.2"/>
-                        <dgm:constr type="h" for="ch" forName="rootConnector3" refType="h" refFor="ch" refForName="rootText3"/>
-                      </dgm:constrLst>
-                    </dgm:else>
-                  </dgm:choose>
-                  <dgm:ruleLst/>
-                  <dgm:layoutNode name="rootText3">
-                    <dgm:varLst>
-                      <dgm:chPref val="3"/>
-                    </dgm:varLst>
-                    <dgm:alg type="tx"/>
-                    <dgm:shape xmlns:r="http://schemas.openxmlformats.org/officeDocument/2006/relationships" type="rect" r:blip="">
-                      <dgm:adjLst/>
-                    </dgm:shape>
-                    <dgm:presOf axis="self" ptType="node" cnt="1"/>
-                    <dgm:constrLst>
-                      <dgm:constr type="primFontSz" val="65"/>
-                      <dgm:constr type="lMarg" refType="primFontSz" fact="0.05"/>
-                      <dgm:constr type="rMarg" refType="primFontSz" fact="0.05"/>
-                      <dgm:constr type="tMarg" refType="primFontSz" fact="0.05"/>
-                      <dgm:constr type="bMarg" refType="primFontSz" fact="0.05"/>
-                    </dgm:constrLst>
-                    <dgm:ruleLst>
-                      <dgm:rule type="primFontSz" val="5" fact="NaN" max="NaN"/>
-                    </dgm:ruleLst>
-                  </dgm:layoutNode>
-                  <dgm:layoutNode name="rootConnector3" moveWith="rootText1">
-                    <dgm:alg type="sp"/>
-                    <dgm:shape xmlns:r="http://schemas.openxmlformats.org/officeDocument/2006/relationships" type="rect" r:blip="" hideGeom="1">
-                      <dgm:adjLst/>
-                    </dgm:shape>
-                    <dgm:presOf axis="self" ptType="node" cnt="1"/>
-                    <dgm:constrLst/>
-                    <dgm:ruleLst/>
-                  </dgm:layoutNode>
-                </dgm:layoutNode>
-                <dgm:layoutNode name="hierChild6">
-                  <dgm:choose name="Name127">
-                    <dgm:if name="Name128" func="var" arg="hierBranch" op="equ" val="l">
-                      <dgm:alg type="hierChild">
-                        <dgm:param type="chAlign" val="r"/>
-                        <dgm:param type="linDir" val="fromT"/>
-                      </dgm:alg>
-                    </dgm:if>
-                    <dgm:if name="Name129" func="var" arg="hierBranch" op="equ" val="r">
-                      <dgm:alg type="hierChild">
-                        <dgm:param type="chAlign" val="l"/>
-                        <dgm:param type="linDir" val="fromT"/>
-                      </dgm:alg>
-                    </dgm:if>
-                    <dgm:if name="Name130" func="var" arg="hierBranch" op="equ" val="hang">
-                      <dgm:choose name="Name131">
-                        <dgm:if name="Name132" func="var" arg="dir" op="equ" val="norm">
-                          <dgm:alg type="hierChild">
-                            <dgm:param type="chAlign" val="l"/>
-                            <dgm:param type="linDir" val="fromL"/>
-                            <dgm:param type="secChAlign" val="t"/>
-                            <dgm:param type="secLinDir" val="fromT"/>
-                          </dgm:alg>
-                        </dgm:if>
-                        <dgm:else name="Name133">
-                          <dgm:alg type="hierChild">
-                            <dgm:param type="chAlign" val="l"/>
-                            <dgm:param type="linDir" val="fromR"/>
-                            <dgm:param type="secChAlign" val="t"/>
-                            <dgm:param type="secLinDir" val="fromT"/>
-                          </dgm:alg>
-                        </dgm:else>
-                      </dgm:choose>
-                    </dgm:if>
-                    <dgm:if name="Name134" func="var" arg="hierBranch" op="equ" val="std">
-                      <dgm:choose name="Name135">
-                        <dgm:if name="Name136" func="var" arg="dir" op="equ" val="norm">
-                          <dgm:alg type="hierChild"/>
-                        </dgm:if>
-                        <dgm:else name="Name137">
-                          <dgm:alg type="hierChild">
-                            <dgm:param type="linDir" val="fromR"/>
-                          </dgm:alg>
-                        </dgm:else>
-                      </dgm:choose>
-                    </dgm:if>
-                    <dgm:if name="Name138" func="var" arg="hierBranch" op="equ" val="init">
-                      <dgm:choose name="Name139">
-                        <dgm:if name="Name140" axis="des" func="maxDepth" op="lte" val="1">
-                          <dgm:alg type="hierChild">
-                            <dgm:param type="chAlign" val="l"/>
-                            <dgm:param type="linDir" val="fromT"/>
-                          </dgm:alg>
-                        </dgm:if>
-                        <dgm:else name="Name141">
-                          <dgm:alg type="hierChild"/>
-                        </dgm:else>
-                      </dgm:choose>
-                    </dgm:if>
-                    <dgm:else name="Name142"/>
-                  </dgm:choose>
-                  <dgm:shape xmlns:r="http://schemas.openxmlformats.org/officeDocument/2006/relationships" r:blip="">
-                    <dgm:adjLst/>
-                  </dgm:shape>
-                  <dgm:presOf/>
-                  <dgm:constrLst/>
-                  <dgm:ruleLst/>
-                  <dgm:forEach name="Name143" ref="rep2a"/>
-                </dgm:layoutNode>
-                <dgm:layoutNode name="hierChild7">
-                  <dgm:choose name="Name144">
-                    <dgm:if name="Name145" func="var" arg="dir" op="equ" val="norm">
-                      <dgm:alg type="hierChild">
-                        <dgm:param type="chAlign" val="l"/>
-                        <dgm:param type="linDir" val="fromL"/>
-                        <dgm:param type="secChAlign" val="t"/>
-                        <dgm:param type="secLinDir" val="fromT"/>
-                      </dgm:alg>
-                    </dgm:if>
-                    <dgm:else name="Name146">
-                      <dgm:alg type="hierChild">
-                        <dgm:param type="chAlign" val="l"/>
-                        <dgm:param type="linDir" val="fromR"/>
-                        <dgm:param type="secChAlign" val="t"/>
-                        <dgm:param type="secLinDir" val="fromT"/>
-                      </dgm:alg>
-                    </dgm:else>
-                  </dgm:choose>
-                  <dgm:shape xmlns:r="http://schemas.openxmlformats.org/officeDocument/2006/relationships" r:blip="">
-                    <dgm:adjLst/>
-                  </dgm:shape>
-                  <dgm:presOf/>
-                  <dgm:constrLst/>
-                  <dgm:ruleLst/>
-                  <dgm:forEach name="Name147" ref="rep2b"/>
-                </dgm:layoutNode>
-              </dgm:layoutNode>
-            </dgm:forEach>
-          </dgm:layoutNode>
-        </dgm:layoutNode>
+        </dgm:forEach>
       </dgm:forEach>
     </dgm:forEach>
   </dgm:layoutNode>
@@ -11906,7 +11465,7 @@
 </file>
 
 <file path=customXml/itemProps1.xml><?xml version="1.0" encoding="utf-8"?>
-<ds:datastoreItem xmlns:ds="http://schemas.openxmlformats.org/officeDocument/2006/customXml" ds:itemID="{A777D6EF-CFD1-4E7D-B2E5-09ACBD286402}">
+<ds:datastoreItem xmlns:ds="http://schemas.openxmlformats.org/officeDocument/2006/customXml" ds:itemID="{9B753638-D7A7-43F0-8685-393A68E27D82}">
   <ds:schemaRefs>
     <ds:schemaRef ds:uri="http://schemas.openxmlformats.org/officeDocument/2006/bibliography"/>
   </ds:schemaRefs>

</xml_diff>

<commit_message>
changes to proposal again
</commit_message>
<xml_diff>
--- a/project/project-proposal-template-1.docx
+++ b/project/project-proposal-template-1.docx
@@ -1349,8 +1349,6 @@
         </w:rPr>
         <w:t>Playbook semantics are so intuitive and easy to write that we no longer bother connecting to servers and running commands manually through the shell</w:t>
       </w:r>
-      <w:bookmarkStart w:id="2" w:name="_GoBack"/>
-      <w:bookmarkEnd w:id="2"/>
     </w:p>
     <w:p>
       <w:pPr>
@@ -1503,42 +1501,6 @@
         </w:rPr>
         <w:t xml:space="preserve"> Will be the supervisor nodes.</w:t>
       </w:r>
-    </w:p>
-    <w:p>
-      <w:pPr>
-        <w:pStyle w:val="BodyText"/>
-        <w:rPr>
-          <w:b/>
-          <w:sz w:val="24"/>
-        </w:rPr>
-      </w:pPr>
-    </w:p>
-    <w:p>
-      <w:pPr>
-        <w:pStyle w:val="BodyText"/>
-        <w:rPr>
-          <w:b/>
-          <w:sz w:val="24"/>
-        </w:rPr>
-      </w:pPr>
-    </w:p>
-    <w:p>
-      <w:pPr>
-        <w:pStyle w:val="BodyText"/>
-        <w:rPr>
-          <w:b/>
-          <w:sz w:val="24"/>
-        </w:rPr>
-      </w:pPr>
-    </w:p>
-    <w:p>
-      <w:pPr>
-        <w:pStyle w:val="BodyText"/>
-        <w:rPr>
-          <w:b/>
-          <w:sz w:val="24"/>
-        </w:rPr>
-      </w:pPr>
     </w:p>
     <w:p>
       <w:pPr>
@@ -1555,6 +1517,8 @@
           </w14:shadow>
         </w:rPr>
       </w:pPr>
+      <w:bookmarkStart w:id="2" w:name="_GoBack"/>
+      <w:bookmarkEnd w:id="2"/>
       <w:r>
         <w:rPr>
           <w:rFonts w:ascii="DejaVu Serif" w:hAnsi="DejaVu Serif"/>
@@ -1567,6 +1531,7 @@
             </w14:srgbClr>
           </w14:shadow>
         </w:rPr>
+        <w:lastRenderedPageBreak/>
         <w:t xml:space="preserve">Deliverables: </w:t>
       </w:r>
     </w:p>
@@ -2315,7 +2280,6 @@
         <w:rPr>
           <w:sz w:val="24"/>
         </w:rPr>
-        <w:lastRenderedPageBreak/>
         <w:t xml:space="preserve">Try using other </w:t>
       </w:r>
       <w:proofErr w:type="spellStart"/>
@@ -2935,7 +2899,7 @@
           <w:rPr>
             <w:noProof/>
           </w:rPr>
-          <w:t>5</w:t>
+          <w:t>6</w:t>
         </w:r>
         <w:r>
           <w:rPr>
@@ -9160,38 +9124,38 @@
     </dgm:pt>
   </dgm:ptLst>
   <dgm:cxnLst>
-    <dgm:cxn modelId="{C27DAC3F-5121-459C-B095-11FB7BF923CD}" type="presOf" srcId="{3F783497-2F45-43DA-8CA1-C46615925D7D}" destId="{892E8EC2-AFE1-4BCD-941D-DC505B3EBE9F}" srcOrd="1" destOrd="0" presId="urn:microsoft.com/office/officeart/2005/8/layout/radial1"/>
     <dgm:cxn modelId="{51DD9EFC-8701-433D-9CA6-4049EA08DC43}" srcId="{CBC6E609-1EB5-48A1-AA14-976CA30243AA}" destId="{2020EFF7-2175-490C-9176-5B1E0183107D}" srcOrd="0" destOrd="0" parTransId="{3F783497-2F45-43DA-8CA1-C46615925D7D}" sibTransId="{CEC9DC0C-9E59-49E8-83EB-080F9DC884B9}"/>
+    <dgm:cxn modelId="{887DC9AD-00D7-4CBC-9351-A048703F525E}" type="presOf" srcId="{00545B82-D0F4-4EB0-B251-60E05F392E9A}" destId="{D02ED802-FE40-4AA9-A279-E8B93862E001}" srcOrd="0" destOrd="0" presId="urn:microsoft.com/office/officeart/2005/8/layout/radial1"/>
+    <dgm:cxn modelId="{C604108B-5B57-4403-B4D7-2987F6687581}" type="presOf" srcId="{00545B82-D0F4-4EB0-B251-60E05F392E9A}" destId="{82F22AD9-03B7-49BE-96F6-A47982732E47}" srcOrd="1" destOrd="0" presId="urn:microsoft.com/office/officeart/2005/8/layout/radial1"/>
+    <dgm:cxn modelId="{37947E3C-D1FC-4E94-85E7-0D782C1ADB56}" type="presOf" srcId="{2020EFF7-2175-490C-9176-5B1E0183107D}" destId="{9442BED1-E3EF-4D3C-B8A5-77E71C6F7405}" srcOrd="0" destOrd="0" presId="urn:microsoft.com/office/officeart/2005/8/layout/radial1"/>
     <dgm:cxn modelId="{38222809-D099-41B3-B4E2-12643C113157}" srcId="{CBC6E609-1EB5-48A1-AA14-976CA30243AA}" destId="{9BC6B823-3C70-4B2C-8F34-9193F293607F}" srcOrd="1" destOrd="0" parTransId="{0E0E9513-26A8-4AA7-A829-F536C2F481D7}" sibTransId="{DDA395F6-7A91-4355-B66A-03DDC4010E55}"/>
-    <dgm:cxn modelId="{BEE57F06-9E7A-4286-8E1D-BFBC8AA48279}" type="presOf" srcId="{951971BB-952D-4BE2-88A0-59F771AC4205}" destId="{4588C6E7-5377-4700-8735-2048A30FF77B}" srcOrd="0" destOrd="0" presId="urn:microsoft.com/office/officeart/2005/8/layout/radial1"/>
-    <dgm:cxn modelId="{B0B0821F-29DD-4035-AC92-03FFD4B2C79C}" type="presOf" srcId="{86F34E80-09C3-43E9-8511-513F46E70CE7}" destId="{E7D01981-6EE3-4E90-B6ED-0941E52E163A}" srcOrd="0" destOrd="0" presId="urn:microsoft.com/office/officeart/2005/8/layout/radial1"/>
+    <dgm:cxn modelId="{24D12AE9-A668-46E7-9FDF-0676749596FE}" type="presOf" srcId="{9BC6B823-3C70-4B2C-8F34-9193F293607F}" destId="{770193F2-2532-4DFF-9FB3-62C38B2DC0F4}" srcOrd="0" destOrd="0" presId="urn:microsoft.com/office/officeart/2005/8/layout/radial1"/>
     <dgm:cxn modelId="{BEA21FDE-5099-415F-9A8A-5E93E8A3FB4F}" srcId="{CBC6E609-1EB5-48A1-AA14-976CA30243AA}" destId="{9B41C501-39C6-4E40-8362-CA00E0C9F98E}" srcOrd="3" destOrd="0" parTransId="{00545B82-D0F4-4EB0-B251-60E05F392E9A}" sibTransId="{FD10A2D1-0A2A-4189-AECE-A638E4DC33D8}"/>
-    <dgm:cxn modelId="{F1ECEA35-1C8E-4725-9B94-9A636836E349}" type="presOf" srcId="{00545B82-D0F4-4EB0-B251-60E05F392E9A}" destId="{D02ED802-FE40-4AA9-A279-E8B93862E001}" srcOrd="0" destOrd="0" presId="urn:microsoft.com/office/officeart/2005/8/layout/radial1"/>
-    <dgm:cxn modelId="{58CA3BFA-BFCA-4901-B779-ED9580872909}" type="presOf" srcId="{2020EFF7-2175-490C-9176-5B1E0183107D}" destId="{9442BED1-E3EF-4D3C-B8A5-77E71C6F7405}" srcOrd="0" destOrd="0" presId="urn:microsoft.com/office/officeart/2005/8/layout/radial1"/>
-    <dgm:cxn modelId="{BB85FDCB-B951-46F5-9F9D-32953AC7C6EF}" type="presOf" srcId="{9BC6B823-3C70-4B2C-8F34-9193F293607F}" destId="{770193F2-2532-4DFF-9FB3-62C38B2DC0F4}" srcOrd="0" destOrd="0" presId="urn:microsoft.com/office/officeart/2005/8/layout/radial1"/>
-    <dgm:cxn modelId="{CC4F5D97-8083-41AC-9F17-B12531535ECA}" type="presOf" srcId="{0E0E9513-26A8-4AA7-A829-F536C2F481D7}" destId="{7F046946-80F9-484E-B37F-7C37971B2060}" srcOrd="0" destOrd="0" presId="urn:microsoft.com/office/officeart/2005/8/layout/radial1"/>
-    <dgm:cxn modelId="{7A8F9020-8D57-4DAF-BE0F-6857B2F47FA5}" type="presOf" srcId="{A8542427-5936-43D0-A95F-7E3641F084B0}" destId="{88A0D43D-5F47-4815-B5D5-2636B7D0641B}" srcOrd="0" destOrd="0" presId="urn:microsoft.com/office/officeart/2005/8/layout/radial1"/>
-    <dgm:cxn modelId="{C82D0048-4B3A-433F-A1A0-6D3063169123}" type="presOf" srcId="{CBC6E609-1EB5-48A1-AA14-976CA30243AA}" destId="{E1388481-4861-4563-A504-9130C6E58E20}" srcOrd="0" destOrd="0" presId="urn:microsoft.com/office/officeart/2005/8/layout/radial1"/>
-    <dgm:cxn modelId="{9941D352-4E46-42EA-80CB-C262EDB77A28}" type="presOf" srcId="{9B41C501-39C6-4E40-8362-CA00E0C9F98E}" destId="{D3912424-E595-434D-B11D-7C397EAF4929}" srcOrd="0" destOrd="0" presId="urn:microsoft.com/office/officeart/2005/8/layout/radial1"/>
+    <dgm:cxn modelId="{E0A92C95-DCB0-44EF-9167-B56D58877E2A}" type="presOf" srcId="{0E0E9513-26A8-4AA7-A829-F536C2F481D7}" destId="{6844B767-F649-43DA-8576-2A55617E190C}" srcOrd="1" destOrd="0" presId="urn:microsoft.com/office/officeart/2005/8/layout/radial1"/>
+    <dgm:cxn modelId="{37C85DEA-57B7-400A-9515-F203F5F784FE}" type="presOf" srcId="{3F783497-2F45-43DA-8CA1-C46615925D7D}" destId="{892E8EC2-AFE1-4BCD-941D-DC505B3EBE9F}" srcOrd="1" destOrd="0" presId="urn:microsoft.com/office/officeart/2005/8/layout/radial1"/>
+    <dgm:cxn modelId="{64E7FE13-3014-4C04-B72E-83F6D943A74B}" type="presOf" srcId="{A8542427-5936-43D0-A95F-7E3641F084B0}" destId="{04E4D555-6DBC-41EA-A4F5-1F47D015C32D}" srcOrd="1" destOrd="0" presId="urn:microsoft.com/office/officeart/2005/8/layout/radial1"/>
+    <dgm:cxn modelId="{EE8DE367-B2B0-4181-AFCD-89BEDF78F6F5}" type="presOf" srcId="{3F783497-2F45-43DA-8CA1-C46615925D7D}" destId="{DCEF69FC-1AA3-4996-8D6E-EFE90E19198D}" srcOrd="0" destOrd="0" presId="urn:microsoft.com/office/officeart/2005/8/layout/radial1"/>
+    <dgm:cxn modelId="{D5D0D6D6-923F-48A2-A130-B8A13B1C7D90}" type="presOf" srcId="{9B41C501-39C6-4E40-8362-CA00E0C9F98E}" destId="{D3912424-E595-434D-B11D-7C397EAF4929}" srcOrd="0" destOrd="0" presId="urn:microsoft.com/office/officeart/2005/8/layout/radial1"/>
     <dgm:cxn modelId="{DFBCE2B9-101D-42E9-8A57-F7AFF4770A3A}" srcId="{86F34E80-09C3-43E9-8511-513F46E70CE7}" destId="{CBC6E609-1EB5-48A1-AA14-976CA30243AA}" srcOrd="0" destOrd="0" parTransId="{B89A3DEA-A19F-4930-9F84-FD4E6AA6EDE1}" sibTransId="{BD94ECC9-7EE4-42E9-A425-411F7F09AA25}"/>
-    <dgm:cxn modelId="{5251D008-C199-4782-A599-0094EDF77E70}" type="presOf" srcId="{00545B82-D0F4-4EB0-B251-60E05F392E9A}" destId="{82F22AD9-03B7-49BE-96F6-A47982732E47}" srcOrd="1" destOrd="0" presId="urn:microsoft.com/office/officeart/2005/8/layout/radial1"/>
-    <dgm:cxn modelId="{B6C6AA07-7A2A-4D53-9B35-D05B4434C1A5}" type="presOf" srcId="{3F783497-2F45-43DA-8CA1-C46615925D7D}" destId="{DCEF69FC-1AA3-4996-8D6E-EFE90E19198D}" srcOrd="0" destOrd="0" presId="urn:microsoft.com/office/officeart/2005/8/layout/radial1"/>
-    <dgm:cxn modelId="{456E3121-AFB8-4AA7-AC75-2B33B97A8491}" type="presOf" srcId="{A8542427-5936-43D0-A95F-7E3641F084B0}" destId="{04E4D555-6DBC-41EA-A4F5-1F47D015C32D}" srcOrd="1" destOrd="0" presId="urn:microsoft.com/office/officeart/2005/8/layout/radial1"/>
+    <dgm:cxn modelId="{BEE9E0A9-27F3-4408-ACB8-355C5AA1C211}" type="presOf" srcId="{0E0E9513-26A8-4AA7-A829-F536C2F481D7}" destId="{7F046946-80F9-484E-B37F-7C37971B2060}" srcOrd="0" destOrd="0" presId="urn:microsoft.com/office/officeart/2005/8/layout/radial1"/>
+    <dgm:cxn modelId="{DD6E32DB-9695-4AB0-ACCE-712F7B929E5E}" type="presOf" srcId="{86F34E80-09C3-43E9-8511-513F46E70CE7}" destId="{E7D01981-6EE3-4E90-B6ED-0941E52E163A}" srcOrd="0" destOrd="0" presId="urn:microsoft.com/office/officeart/2005/8/layout/radial1"/>
+    <dgm:cxn modelId="{B04E1109-8107-4274-B73A-3634DAE6CB30}" type="presOf" srcId="{951971BB-952D-4BE2-88A0-59F771AC4205}" destId="{4588C6E7-5377-4700-8735-2048A30FF77B}" srcOrd="0" destOrd="0" presId="urn:microsoft.com/office/officeart/2005/8/layout/radial1"/>
     <dgm:cxn modelId="{7AA3A55D-8447-44B0-A514-8F2F25E3542A}" srcId="{CBC6E609-1EB5-48A1-AA14-976CA30243AA}" destId="{951971BB-952D-4BE2-88A0-59F771AC4205}" srcOrd="2" destOrd="0" parTransId="{A8542427-5936-43D0-A95F-7E3641F084B0}" sibTransId="{2807B347-D02E-475F-8496-5CB61A47A04D}"/>
-    <dgm:cxn modelId="{FCB7C6AE-5DBC-4EB0-A5DE-28882C5D42B7}" type="presOf" srcId="{0E0E9513-26A8-4AA7-A829-F536C2F481D7}" destId="{6844B767-F649-43DA-8576-2A55617E190C}" srcOrd="1" destOrd="0" presId="urn:microsoft.com/office/officeart/2005/8/layout/radial1"/>
-    <dgm:cxn modelId="{03D417EF-A148-41E5-B344-8F04E10EB4DD}" type="presParOf" srcId="{E7D01981-6EE3-4E90-B6ED-0941E52E163A}" destId="{E1388481-4861-4563-A504-9130C6E58E20}" srcOrd="0" destOrd="0" presId="urn:microsoft.com/office/officeart/2005/8/layout/radial1"/>
-    <dgm:cxn modelId="{220DA394-6752-4692-857E-C23462C5AE50}" type="presParOf" srcId="{E7D01981-6EE3-4E90-B6ED-0941E52E163A}" destId="{DCEF69FC-1AA3-4996-8D6E-EFE90E19198D}" srcOrd="1" destOrd="0" presId="urn:microsoft.com/office/officeart/2005/8/layout/radial1"/>
-    <dgm:cxn modelId="{17B8B957-CD8C-4E4C-A2BF-A4426C5B29AE}" type="presParOf" srcId="{DCEF69FC-1AA3-4996-8D6E-EFE90E19198D}" destId="{892E8EC2-AFE1-4BCD-941D-DC505B3EBE9F}" srcOrd="0" destOrd="0" presId="urn:microsoft.com/office/officeart/2005/8/layout/radial1"/>
-    <dgm:cxn modelId="{1D8F16AD-17A5-4669-A4E7-73CBD8624136}" type="presParOf" srcId="{E7D01981-6EE3-4E90-B6ED-0941E52E163A}" destId="{9442BED1-E3EF-4D3C-B8A5-77E71C6F7405}" srcOrd="2" destOrd="0" presId="urn:microsoft.com/office/officeart/2005/8/layout/radial1"/>
-    <dgm:cxn modelId="{FC4CB8F0-C2EA-4CFC-9425-C341A0A6B42C}" type="presParOf" srcId="{E7D01981-6EE3-4E90-B6ED-0941E52E163A}" destId="{7F046946-80F9-484E-B37F-7C37971B2060}" srcOrd="3" destOrd="0" presId="urn:microsoft.com/office/officeart/2005/8/layout/radial1"/>
-    <dgm:cxn modelId="{E158E7D8-C268-4A3B-B95F-626689022F47}" type="presParOf" srcId="{7F046946-80F9-484E-B37F-7C37971B2060}" destId="{6844B767-F649-43DA-8576-2A55617E190C}" srcOrd="0" destOrd="0" presId="urn:microsoft.com/office/officeart/2005/8/layout/radial1"/>
-    <dgm:cxn modelId="{33160986-06BE-4F44-9B3A-BEFDF6765E54}" type="presParOf" srcId="{E7D01981-6EE3-4E90-B6ED-0941E52E163A}" destId="{770193F2-2532-4DFF-9FB3-62C38B2DC0F4}" srcOrd="4" destOrd="0" presId="urn:microsoft.com/office/officeart/2005/8/layout/radial1"/>
-    <dgm:cxn modelId="{597BF3A8-6445-4436-A8A9-10B2FF344AE1}" type="presParOf" srcId="{E7D01981-6EE3-4E90-B6ED-0941E52E163A}" destId="{88A0D43D-5F47-4815-B5D5-2636B7D0641B}" srcOrd="5" destOrd="0" presId="urn:microsoft.com/office/officeart/2005/8/layout/radial1"/>
-    <dgm:cxn modelId="{89509A00-FAD2-4FA9-B52C-B9F880215D1F}" type="presParOf" srcId="{88A0D43D-5F47-4815-B5D5-2636B7D0641B}" destId="{04E4D555-6DBC-41EA-A4F5-1F47D015C32D}" srcOrd="0" destOrd="0" presId="urn:microsoft.com/office/officeart/2005/8/layout/radial1"/>
-    <dgm:cxn modelId="{E6B3B60E-F0BA-4CBF-B7B1-9FEC94424324}" type="presParOf" srcId="{E7D01981-6EE3-4E90-B6ED-0941E52E163A}" destId="{4588C6E7-5377-4700-8735-2048A30FF77B}" srcOrd="6" destOrd="0" presId="urn:microsoft.com/office/officeart/2005/8/layout/radial1"/>
-    <dgm:cxn modelId="{A322ED45-509F-4930-B53A-394A998A432D}" type="presParOf" srcId="{E7D01981-6EE3-4E90-B6ED-0941E52E163A}" destId="{D02ED802-FE40-4AA9-A279-E8B93862E001}" srcOrd="7" destOrd="0" presId="urn:microsoft.com/office/officeart/2005/8/layout/radial1"/>
-    <dgm:cxn modelId="{963B8677-EB07-4220-AB78-343A99DCE1D1}" type="presParOf" srcId="{D02ED802-FE40-4AA9-A279-E8B93862E001}" destId="{82F22AD9-03B7-49BE-96F6-A47982732E47}" srcOrd="0" destOrd="0" presId="urn:microsoft.com/office/officeart/2005/8/layout/radial1"/>
-    <dgm:cxn modelId="{3960294D-6293-4A0E-8641-B03176AF33FD}" type="presParOf" srcId="{E7D01981-6EE3-4E90-B6ED-0941E52E163A}" destId="{D3912424-E595-434D-B11D-7C397EAF4929}" srcOrd="8" destOrd="0" presId="urn:microsoft.com/office/officeart/2005/8/layout/radial1"/>
+    <dgm:cxn modelId="{6E1F5265-B9B1-42EF-B661-E4CB17BF0870}" type="presOf" srcId="{CBC6E609-1EB5-48A1-AA14-976CA30243AA}" destId="{E1388481-4861-4563-A504-9130C6E58E20}" srcOrd="0" destOrd="0" presId="urn:microsoft.com/office/officeart/2005/8/layout/radial1"/>
+    <dgm:cxn modelId="{3B91E6DE-B5BF-4B78-9120-852629BBA250}" type="presOf" srcId="{A8542427-5936-43D0-A95F-7E3641F084B0}" destId="{88A0D43D-5F47-4815-B5D5-2636B7D0641B}" srcOrd="0" destOrd="0" presId="urn:microsoft.com/office/officeart/2005/8/layout/radial1"/>
+    <dgm:cxn modelId="{D30BD68D-618F-4ADA-8917-8A0B86D98273}" type="presParOf" srcId="{E7D01981-6EE3-4E90-B6ED-0941E52E163A}" destId="{E1388481-4861-4563-A504-9130C6E58E20}" srcOrd="0" destOrd="0" presId="urn:microsoft.com/office/officeart/2005/8/layout/radial1"/>
+    <dgm:cxn modelId="{0390A367-866E-4623-BD4D-4657ACADFA87}" type="presParOf" srcId="{E7D01981-6EE3-4E90-B6ED-0941E52E163A}" destId="{DCEF69FC-1AA3-4996-8D6E-EFE90E19198D}" srcOrd="1" destOrd="0" presId="urn:microsoft.com/office/officeart/2005/8/layout/radial1"/>
+    <dgm:cxn modelId="{5A38C88E-0889-4584-9CBB-FD59D38E258E}" type="presParOf" srcId="{DCEF69FC-1AA3-4996-8D6E-EFE90E19198D}" destId="{892E8EC2-AFE1-4BCD-941D-DC505B3EBE9F}" srcOrd="0" destOrd="0" presId="urn:microsoft.com/office/officeart/2005/8/layout/radial1"/>
+    <dgm:cxn modelId="{40F996F5-A3AC-42AB-88EF-059D9256DCB8}" type="presParOf" srcId="{E7D01981-6EE3-4E90-B6ED-0941E52E163A}" destId="{9442BED1-E3EF-4D3C-B8A5-77E71C6F7405}" srcOrd="2" destOrd="0" presId="urn:microsoft.com/office/officeart/2005/8/layout/radial1"/>
+    <dgm:cxn modelId="{6AE11A24-5E21-458E-80B6-5B61F6DCCA3B}" type="presParOf" srcId="{E7D01981-6EE3-4E90-B6ED-0941E52E163A}" destId="{7F046946-80F9-484E-B37F-7C37971B2060}" srcOrd="3" destOrd="0" presId="urn:microsoft.com/office/officeart/2005/8/layout/radial1"/>
+    <dgm:cxn modelId="{ECC9B8DD-8B18-4600-B5E9-5BCB2AE93D90}" type="presParOf" srcId="{7F046946-80F9-484E-B37F-7C37971B2060}" destId="{6844B767-F649-43DA-8576-2A55617E190C}" srcOrd="0" destOrd="0" presId="urn:microsoft.com/office/officeart/2005/8/layout/radial1"/>
+    <dgm:cxn modelId="{877F3722-609B-44DD-8ED5-48E9CB043790}" type="presParOf" srcId="{E7D01981-6EE3-4E90-B6ED-0941E52E163A}" destId="{770193F2-2532-4DFF-9FB3-62C38B2DC0F4}" srcOrd="4" destOrd="0" presId="urn:microsoft.com/office/officeart/2005/8/layout/radial1"/>
+    <dgm:cxn modelId="{0E10A04A-94AE-4A3E-8513-9D38F8D86D51}" type="presParOf" srcId="{E7D01981-6EE3-4E90-B6ED-0941E52E163A}" destId="{88A0D43D-5F47-4815-B5D5-2636B7D0641B}" srcOrd="5" destOrd="0" presId="urn:microsoft.com/office/officeart/2005/8/layout/radial1"/>
+    <dgm:cxn modelId="{412CD656-12B2-4059-AD49-52F3F7C7E0F5}" type="presParOf" srcId="{88A0D43D-5F47-4815-B5D5-2636B7D0641B}" destId="{04E4D555-6DBC-41EA-A4F5-1F47D015C32D}" srcOrd="0" destOrd="0" presId="urn:microsoft.com/office/officeart/2005/8/layout/radial1"/>
+    <dgm:cxn modelId="{AC376796-252F-4CFA-8240-C084F9E2154F}" type="presParOf" srcId="{E7D01981-6EE3-4E90-B6ED-0941E52E163A}" destId="{4588C6E7-5377-4700-8735-2048A30FF77B}" srcOrd="6" destOrd="0" presId="urn:microsoft.com/office/officeart/2005/8/layout/radial1"/>
+    <dgm:cxn modelId="{3733647E-94CE-447C-8E90-57FBB8F9E0C6}" type="presParOf" srcId="{E7D01981-6EE3-4E90-B6ED-0941E52E163A}" destId="{D02ED802-FE40-4AA9-A279-E8B93862E001}" srcOrd="7" destOrd="0" presId="urn:microsoft.com/office/officeart/2005/8/layout/radial1"/>
+    <dgm:cxn modelId="{0B3D945B-F3B1-4E03-B530-68CCBDF2E363}" type="presParOf" srcId="{D02ED802-FE40-4AA9-A279-E8B93862E001}" destId="{82F22AD9-03B7-49BE-96F6-A47982732E47}" srcOrd="0" destOrd="0" presId="urn:microsoft.com/office/officeart/2005/8/layout/radial1"/>
+    <dgm:cxn modelId="{82381594-8992-4479-9355-54FC7E9B4D4F}" type="presParOf" srcId="{E7D01981-6EE3-4E90-B6ED-0941E52E163A}" destId="{D3912424-E595-434D-B11D-7C397EAF4929}" srcOrd="8" destOrd="0" presId="urn:microsoft.com/office/officeart/2005/8/layout/radial1"/>
   </dgm:cxnLst>
   <dgm:bg/>
   <dgm:whole/>
@@ -11465,7 +11429,7 @@
 </file>
 
 <file path=customXml/itemProps1.xml><?xml version="1.0" encoding="utf-8"?>
-<ds:datastoreItem xmlns:ds="http://schemas.openxmlformats.org/officeDocument/2006/customXml" ds:itemID="{9B753638-D7A7-43F0-8685-393A68E27D82}">
+<ds:datastoreItem xmlns:ds="http://schemas.openxmlformats.org/officeDocument/2006/customXml" ds:itemID="{01D1D06F-B17F-4D2E-B7D3-4D2F1E8B3C68}">
   <ds:schemaRefs>
     <ds:schemaRef ds:uri="http://schemas.openxmlformats.org/officeDocument/2006/bibliography"/>
   </ds:schemaRefs>

</xml_diff>